<commit_message>
Minor chnages to design class diagram - still needs updating
</commit_message>
<xml_diff>
--- a/DefiantWorldsGame/UML/Part1 Final Doc.docx
+++ b/DefiantWorldsGame/UML/Part1 Final Doc.docx
@@ -79,10 +79,10 @@
             <v:path o:extrusionok="f" gradientshapeok="t" o:connecttype="rect"/>
             <o:lock v:ext="edit" aspectratio="t"/>
           </v:shapetype>
-          <v:shape id="_x0000_i1025" type="#_x0000_t75" style="width:453.75pt;height:402.75pt" o:ole="">
+          <v:shape id="_x0000_i1025" type="#_x0000_t75" style="width:454.5pt;height:402pt" o:ole="">
             <v:imagedata r:id="rId7" o:title=""/>
           </v:shape>
-          <o:OLEObject Type="Embed" ProgID="Visio.Drawing.15" ShapeID="_x0000_i1025" DrawAspect="Content" ObjectID="_1486221003" r:id="rId8"/>
+          <o:OLEObject Type="Embed" ProgID="Visio.Drawing.15" ShapeID="_x0000_i1025" DrawAspect="Content" ObjectID="_1486223123" r:id="rId8"/>
         </w:object>
       </w:r>
     </w:p>
@@ -211,7 +211,7 @@
         <w:spacing w:after="0" w:line="240" w:lineRule="auto"/>
         <w:rPr>
           <w:b/>
-          <w:sz w:val="32"/>
+          <w:sz w:val="24"/>
           <w:u w:val="single"/>
         </w:rPr>
       </w:pPr>
@@ -229,6 +229,7 @@
           <w:b/>
           <w:sz w:val="28"/>
         </w:rPr>
+        <w:lastRenderedPageBreak/>
         <w:t>Brief Textual Overviews</w:t>
       </w:r>
     </w:p>
@@ -844,6 +845,7 @@
         <w:rPr>
           <w:sz w:val="24"/>
         </w:rPr>
+        <w:lastRenderedPageBreak/>
         <w:t xml:space="preserve">Use Case Name: </w:t>
       </w:r>
     </w:p>
@@ -1449,6 +1451,7 @@
         <w:rPr>
           <w:sz w:val="24"/>
         </w:rPr>
+        <w:lastRenderedPageBreak/>
         <w:t xml:space="preserve">Use Case Name: </w:t>
       </w:r>
     </w:p>
@@ -2107,6 +2110,7 @@
           <w:b/>
           <w:sz w:val="28"/>
         </w:rPr>
+        <w:lastRenderedPageBreak/>
         <w:t>D</w:t>
       </w:r>
       <w:r>
@@ -2613,6 +2617,7 @@
         <w:rPr>
           <w:sz w:val="24"/>
         </w:rPr>
+        <w:lastRenderedPageBreak/>
         <w:t>Use Case Name:</w:t>
       </w:r>
     </w:p>
@@ -3130,6 +3135,7 @@
         <w:rPr>
           <w:sz w:val="24"/>
         </w:rPr>
+        <w:lastRenderedPageBreak/>
         <w:t>Use Case Name:</w:t>
       </w:r>
     </w:p>
@@ -3658,6 +3664,7 @@
           <w:sz w:val="32"/>
           <w:u w:val="single"/>
         </w:rPr>
+        <w:lastRenderedPageBreak/>
         <w:t>Noun-Phrase Analysis</w:t>
       </w:r>
     </w:p>
@@ -5264,6 +5271,51 @@
       <w:pPr>
         <w:spacing w:after="0" w:line="240" w:lineRule="auto"/>
         <w:rPr>
+          <w:sz w:val="24"/>
+          <w:szCs w:val="24"/>
+        </w:rPr>
+      </w:pPr>
+    </w:p>
+    <w:p>
+      <w:pPr>
+        <w:spacing w:after="0" w:line="240" w:lineRule="auto"/>
+        <w:rPr>
+          <w:sz w:val="24"/>
+          <w:szCs w:val="24"/>
+        </w:rPr>
+      </w:pPr>
+    </w:p>
+    <w:p>
+      <w:pPr>
+        <w:spacing w:after="0" w:line="240" w:lineRule="auto"/>
+        <w:rPr>
+          <w:sz w:val="24"/>
+          <w:szCs w:val="24"/>
+        </w:rPr>
+      </w:pPr>
+    </w:p>
+    <w:p>
+      <w:pPr>
+        <w:spacing w:after="0" w:line="240" w:lineRule="auto"/>
+        <w:rPr>
+          <w:sz w:val="24"/>
+          <w:szCs w:val="24"/>
+        </w:rPr>
+      </w:pPr>
+    </w:p>
+    <w:p>
+      <w:pPr>
+        <w:spacing w:after="0" w:line="240" w:lineRule="auto"/>
+        <w:rPr>
+          <w:sz w:val="24"/>
+          <w:szCs w:val="24"/>
+        </w:rPr>
+      </w:pPr>
+    </w:p>
+    <w:p>
+      <w:pPr>
+        <w:spacing w:after="0" w:line="240" w:lineRule="auto"/>
+        <w:rPr>
           <w:b/>
           <w:sz w:val="32"/>
           <w:szCs w:val="32"/>
@@ -5277,6 +5329,7 @@
           <w:szCs w:val="32"/>
           <w:u w:val="single"/>
         </w:rPr>
+        <w:lastRenderedPageBreak/>
         <w:t>Building</w:t>
       </w:r>
     </w:p>
@@ -5284,6 +5337,17 @@
       <w:pPr>
         <w:spacing w:after="0" w:line="240" w:lineRule="auto"/>
         <w:rPr>
+          <w:b/>
+          <w:sz w:val="32"/>
+          <w:szCs w:val="32"/>
+          <w:u w:val="single"/>
+        </w:rPr>
+      </w:pPr>
+    </w:p>
+    <w:p>
+      <w:pPr>
+        <w:spacing w:after="0" w:line="240" w:lineRule="auto"/>
+        <w:rPr>
           <w:sz w:val="24"/>
           <w:szCs w:val="24"/>
         </w:rPr>
@@ -5293,7 +5357,6 @@
           <w:sz w:val="24"/>
           <w:szCs w:val="24"/>
         </w:rPr>
-        <w:lastRenderedPageBreak/>
         <w:t xml:space="preserve">As with most RTS games, Buildings are a key aspect of gameplay. From buildings, </w:t>
       </w:r>
       <w:r>
@@ -5519,101 +5582,89 @@
       <w:pPr>
         <w:spacing w:after="0" w:line="240" w:lineRule="auto"/>
         <w:rPr>
-          <w:sz w:val="24"/>
-        </w:rPr>
-      </w:pPr>
-      <w:r>
-        <w:rPr>
-          <w:sz w:val="24"/>
-        </w:rPr>
-        <w:t>There will be two planets which wil</w:t>
-      </w:r>
-      <w:r>
-        <w:rPr>
-          <w:sz w:val="24"/>
-        </w:rPr>
-        <w:t>l be home to the two players. Earth will be the home planet for the human player and will be the area in which the human player will building his base and army. Mars will be the same but for the AI player, and players will be able to go to the other player’s planet after a successful space battle.</w:t>
-      </w:r>
-    </w:p>
-    <w:p>
-      <w:pPr>
-        <w:spacing w:after="0" w:line="240" w:lineRule="auto"/>
-        <w:rPr>
-          <w:sz w:val="24"/>
-        </w:rPr>
-      </w:pPr>
-    </w:p>
-    <w:p>
-      <w:pPr>
-        <w:spacing w:after="0" w:line="240" w:lineRule="auto"/>
-        <w:rPr>
           <w:b/>
           <w:sz w:val="32"/>
           <w:u w:val="single"/>
         </w:rPr>
       </w:pPr>
-      <w:r>
+    </w:p>
+    <w:p>
+      <w:pPr>
+        <w:spacing w:after="0" w:line="240" w:lineRule="auto"/>
+        <w:rPr>
+          <w:sz w:val="24"/>
+        </w:rPr>
+      </w:pPr>
+      <w:r>
+        <w:rPr>
+          <w:sz w:val="24"/>
+        </w:rPr>
+        <w:t>There will be two planets which wil</w:t>
+      </w:r>
+      <w:r>
+        <w:rPr>
+          <w:sz w:val="24"/>
+        </w:rPr>
+        <w:t>l be home to the two players. Earth will be the home planet for the human player and will be the area in which the human player will building his base and army. Mars will be the same but for the AI player, and players will be able to go to the other player’s planet after a successful space battle.</w:t>
+      </w:r>
+    </w:p>
+    <w:p>
+      <w:pPr>
+        <w:spacing w:after="0" w:line="240" w:lineRule="auto"/>
+        <w:rPr>
+          <w:sz w:val="24"/>
+        </w:rPr>
+      </w:pPr>
+    </w:p>
+    <w:p>
+      <w:pPr>
+        <w:spacing w:after="0" w:line="240" w:lineRule="auto"/>
         <w:rPr>
           <w:b/>
           <w:sz w:val="32"/>
           <w:u w:val="single"/>
         </w:rPr>
-        <w:t>Enemy</w:t>
-      </w:r>
-    </w:p>
-    <w:p>
-      <w:pPr>
-        <w:spacing w:after="0" w:line="240" w:lineRule="auto"/>
-        <w:rPr>
-          <w:sz w:val="24"/>
-        </w:rPr>
-      </w:pPr>
-      <w:r>
-        <w:rPr>
-          <w:sz w:val="24"/>
-        </w:rPr>
-        <w:t>Enemy, in this context, will mean the other player. Both players will be able to attack the other player’s buildings and units.</w:t>
-      </w:r>
-    </w:p>
-    <w:p>
-      <w:pPr>
-        <w:spacing w:after="0" w:line="240" w:lineRule="auto"/>
-        <w:rPr>
-          <w:sz w:val="24"/>
-        </w:rPr>
-      </w:pPr>
-    </w:p>
-    <w:p>
-      <w:pPr>
-        <w:spacing w:after="0" w:line="240" w:lineRule="auto"/>
+      </w:pPr>
+      <w:r>
         <w:rPr>
           <w:b/>
           <w:sz w:val="32"/>
           <w:u w:val="single"/>
         </w:rPr>
-      </w:pPr>
-      <w:r>
+        <w:t>Enemy</w:t>
+      </w:r>
+    </w:p>
+    <w:p>
+      <w:pPr>
+        <w:spacing w:after="0" w:line="240" w:lineRule="auto"/>
         <w:rPr>
           <w:b/>
           <w:sz w:val="32"/>
           <w:u w:val="single"/>
         </w:rPr>
-        <w:t>Space</w:t>
-      </w:r>
-    </w:p>
-    <w:p>
-      <w:pPr>
-        <w:spacing w:after="0" w:line="240" w:lineRule="auto"/>
-        <w:rPr>
-          <w:sz w:val="24"/>
-        </w:rPr>
-      </w:pPr>
-      <w:r>
-        <w:rPr>
-          <w:sz w:val="24"/>
-        </w:rPr>
-        <w:t xml:space="preserve">Space is a state within a game in which both players will fight their space units against each other. The players will be able to choose the tactics in how they will engage the battle and then the victor will be able to launch an invasion onto the enemy’s planet with the units they have remaining. </w:t>
-      </w:r>
+      </w:pPr>
+    </w:p>
+    <w:p>
+      <w:pPr>
+        <w:spacing w:after="0" w:line="240" w:lineRule="auto"/>
+        <w:rPr>
+          <w:sz w:val="24"/>
+        </w:rPr>
+      </w:pPr>
+      <w:r>
+        <w:rPr>
+          <w:sz w:val="24"/>
+        </w:rPr>
+        <w:t>Enemy, in this context, will mean the other player. Both players will be able to attack the other player’s buildings and units.</w:t>
+      </w:r>
+    </w:p>
+    <w:p>
+      <w:pPr>
+        <w:spacing w:after="0" w:line="240" w:lineRule="auto"/>
+        <w:rPr>
+          <w:sz w:val="24"/>
+        </w:rPr>
+      </w:pPr>
     </w:p>
     <w:p>
       <w:pPr>
@@ -5624,16 +5675,14 @@
           <w:u w:val="single"/>
         </w:rPr>
       </w:pPr>
-    </w:p>
-    <w:p>
-      <w:pPr>
-        <w:spacing w:after="0" w:line="240" w:lineRule="auto"/>
+      <w:r>
         <w:rPr>
           <w:b/>
           <w:sz w:val="32"/>
           <w:u w:val="single"/>
         </w:rPr>
-      </w:pPr>
+        <w:t>Space</w:t>
+      </w:r>
     </w:p>
     <w:p>
       <w:pPr>
@@ -5644,24 +5693,39 @@
           <w:u w:val="single"/>
         </w:rPr>
       </w:pPr>
-      <w:r>
+    </w:p>
+    <w:p>
+      <w:pPr>
+        <w:spacing w:after="0" w:line="240" w:lineRule="auto"/>
+        <w:rPr>
+          <w:sz w:val="24"/>
+        </w:rPr>
+      </w:pPr>
+      <w:r>
+        <w:rPr>
+          <w:sz w:val="24"/>
+        </w:rPr>
+        <w:t xml:space="preserve">Space is a state within a game in which both players will fight their space units against each other. The players will be able to choose the tactics in how they will engage the battle and then the victor will be able to launch an invasion onto the enemy’s planet with the units they have remaining. </w:t>
+      </w:r>
+    </w:p>
+    <w:p>
+      <w:pPr>
+        <w:spacing w:after="0" w:line="240" w:lineRule="auto"/>
         <w:rPr>
           <w:b/>
           <w:sz w:val="32"/>
           <w:u w:val="single"/>
         </w:rPr>
-        <w:t>Domain Class Diagram</w:t>
-      </w:r>
-    </w:p>
-    <w:p>
-      <w:pPr>
-        <w:spacing w:after="0" w:line="240" w:lineRule="auto"/>
+      </w:pPr>
+      <w:r>
         <w:rPr>
           <w:b/>
           <w:sz w:val="32"/>
           <w:u w:val="single"/>
         </w:rPr>
-      </w:pPr>
+        <w:lastRenderedPageBreak/>
+        <w:t>Domain Class Diagram</w:t>
+      </w:r>
     </w:p>
     <w:p>
       <w:pPr>
@@ -5682,24 +5746,45 @@
           <w:u w:val="single"/>
         </w:rPr>
       </w:pPr>
-      <w:r>
+    </w:p>
+    <w:p>
+      <w:pPr>
+        <w:spacing w:after="0" w:line="240" w:lineRule="auto"/>
         <w:rPr>
           <w:b/>
           <w:sz w:val="32"/>
           <w:u w:val="single"/>
         </w:rPr>
-        <w:lastRenderedPageBreak/>
-        <w:t>Design Class Diagram</w:t>
-      </w:r>
-    </w:p>
-    <w:p>
-      <w:pPr>
-        <w:spacing w:after="0" w:line="240" w:lineRule="auto"/>
+      </w:pPr>
+      <w:r>
         <w:rPr>
           <w:b/>
           <w:sz w:val="32"/>
           <w:u w:val="single"/>
         </w:rPr>
+        <w:t>Design Class Diagram</w:t>
+      </w:r>
+    </w:p>
+    <w:p>
+      <w:pPr>
+        <w:spacing w:after="0" w:line="240" w:lineRule="auto"/>
+        <w:rPr>
+          <w:b/>
+          <w:sz w:val="32"/>
+          <w:u w:val="single"/>
+        </w:rPr>
+      </w:pPr>
+      <w:bookmarkStart w:id="0" w:name="_GoBack"/>
+      <w:bookmarkEnd w:id="0"/>
+    </w:p>
+    <w:p>
+      <w:pPr>
+        <w:spacing w:after="0" w:line="240" w:lineRule="auto"/>
+        <w:rPr>
+          <w:b/>
+          <w:sz w:val="32"/>
+          <w:u w:val="single"/>
+        </w:rPr>
       </w:pPr>
     </w:p>
     <w:p>
@@ -5717,15 +5802,6 @@
         </w:rPr>
         <w:t>CRC Cards</w:t>
       </w:r>
-    </w:p>
-    <w:p>
-      <w:pPr>
-        <w:spacing w:after="0" w:line="240" w:lineRule="auto"/>
-        <w:rPr>
-          <w:b/>
-          <w:sz w:val="28"/>
-        </w:rPr>
-      </w:pPr>
     </w:p>
     <w:p>
       <w:pPr>
@@ -7141,7 +7217,6 @@
                 <w:b w:val="0"/>
                 <w:color w:val="auto"/>
               </w:rPr>
-              <w:lastRenderedPageBreak/>
               <w:t>Handle creation of particles</w:t>
             </w:r>
           </w:p>
@@ -8559,6 +8634,7 @@
               <w:rPr>
                 <w:sz w:val="32"/>
               </w:rPr>
+              <w:lastRenderedPageBreak/>
               <w:t>CFleet</w:t>
             </w:r>
             <w:proofErr w:type="spellEnd"/>
@@ -9299,8 +9375,6 @@
           <w:sz w:val="28"/>
         </w:rPr>
       </w:pPr>
-      <w:bookmarkStart w:id="0" w:name="_GoBack"/>
-      <w:bookmarkEnd w:id="0"/>
     </w:p>
     <w:p>
       <w:pPr>
@@ -9547,10 +9621,10 @@
       </w:pPr>
       <w:r>
         <w:object w:dxaOrig="10696" w:dyaOrig="9105">
-          <v:shape id="_x0000_i1026" type="#_x0000_t75" style="width:453.75pt;height:381.75pt" o:ole="">
+          <v:shape id="_x0000_i1026" type="#_x0000_t75" style="width:453pt;height:382.5pt" o:ole="">
             <v:imagedata r:id="rId11" o:title=""/>
           </v:shape>
-          <o:OLEObject Type="Embed" ProgID="Visio.Drawing.15" ShapeID="_x0000_i1026" DrawAspect="Content" ObjectID="_1486221004" r:id="rId12"/>
+          <o:OLEObject Type="Embed" ProgID="Visio.Drawing.15" ShapeID="_x0000_i1026" DrawAspect="Content" ObjectID="_1486223124" r:id="rId12"/>
         </w:object>
       </w:r>
     </w:p>
@@ -9698,10 +9772,10 @@
       </w:pPr>
       <w:r>
         <w:object w:dxaOrig="12211" w:dyaOrig="9420">
-          <v:shape id="_x0000_i1027" type="#_x0000_t75" style="width:425.25pt;height:330.75pt" o:ole="">
+          <v:shape id="_x0000_i1027" type="#_x0000_t75" style="width:426pt;height:330pt" o:ole="">
             <v:imagedata r:id="rId13" o:title=""/>
           </v:shape>
-          <o:OLEObject Type="Embed" ProgID="Visio.Drawing.15" ShapeID="_x0000_i1027" DrawAspect="Content" ObjectID="_1486221005" r:id="rId14"/>
+          <o:OLEObject Type="Embed" ProgID="Visio.Drawing.15" ShapeID="_x0000_i1027" DrawAspect="Content" ObjectID="_1486223125" r:id="rId14"/>
         </w:object>
       </w:r>
     </w:p>
@@ -9719,7 +9793,7 @@
           <v:shape id="_x0000_i1028" type="#_x0000_t75" style="width:424.5pt;height:316.5pt" o:ole="">
             <v:imagedata r:id="rId15" o:title=""/>
           </v:shape>
-          <o:OLEObject Type="Embed" ProgID="Visio.Drawing.15" ShapeID="_x0000_i1028" DrawAspect="Content" ObjectID="_1486221006" r:id="rId16"/>
+          <o:OLEObject Type="Embed" ProgID="Visio.Drawing.15" ShapeID="_x0000_i1028" DrawAspect="Content" ObjectID="_1486223126" r:id="rId16"/>
         </w:object>
       </w:r>
     </w:p>
@@ -10517,7 +10591,6 @@
   <w:style w:type="character" w:default="1" w:styleId="DefaultParagraphFont">
     <w:name w:val="Default Paragraph Font"/>
     <w:uiPriority w:val="1"/>
-    <w:semiHidden/>
     <w:unhideWhenUsed/>
   </w:style>
   <w:style w:type="table" w:default="1" w:styleId="TableNormal">

</xml_diff>

<commit_message>
Minor changes & sequence diagrams
</commit_message>
<xml_diff>
--- a/DefiantWorldsGame/UML/Part1 Final Doc.docx
+++ b/DefiantWorldsGame/UML/Part1 Final Doc.docx
@@ -79,10 +79,10 @@
             <v:path o:extrusionok="f" gradientshapeok="t" o:connecttype="rect"/>
             <o:lock v:ext="edit" aspectratio="t"/>
           </v:shapetype>
-          <v:shape id="_x0000_i1025" type="#_x0000_t75" style="width:454.45pt;height:402.05pt" o:ole="">
+          <v:shape id="_x0000_i1025" type="#_x0000_t75" style="width:454.55pt;height:401.95pt" o:ole="">
             <v:imagedata r:id="rId7" o:title=""/>
           </v:shape>
-          <o:OLEObject Type="Embed" ProgID="Visio.Drawing.15" ShapeID="_x0000_i1025" DrawAspect="Content" ObjectID="_1486284921" r:id="rId8"/>
+          <o:OLEObject Type="Embed" ProgID="Visio.Drawing.15" ShapeID="_x0000_i1025" DrawAspect="Content" ObjectID="_1486373283" r:id="rId8"/>
         </w:object>
       </w:r>
     </w:p>
@@ -2365,120 +2365,191 @@
         <w:rPr>
           <w:sz w:val="24"/>
         </w:rPr>
-        <w:t>Successful Flow</w:t>
-      </w:r>
-      <w:proofErr w:type="gramStart"/>
-      <w:r>
-        <w:rPr>
-          <w:sz w:val="24"/>
-        </w:rPr>
-        <w:t>:</w:t>
-      </w:r>
-      <w:proofErr w:type="gramEnd"/>
+        <w:t>Successful Flow:</w:t>
+      </w:r>
+    </w:p>
+    <w:p>
+      <w:pPr>
+        <w:spacing w:after="0" w:line="240" w:lineRule="auto"/>
+        <w:rPr>
+          <w:sz w:val="24"/>
+        </w:rPr>
+      </w:pPr>
+      <w:r>
+        <w:rPr>
+          <w:sz w:val="24"/>
+        </w:rPr>
+        <w:t>1. User selects a building to place</w:t>
+      </w:r>
       <w:r>
         <w:rPr>
           <w:sz w:val="24"/>
         </w:rPr>
         <w:br/>
-        <w:t>1. The user hovers mouse over grid square in which they want the building to be placed.</w:t>
-      </w:r>
-    </w:p>
-    <w:p>
-      <w:pPr>
-        <w:spacing w:after="0" w:line="240" w:lineRule="auto"/>
-        <w:rPr>
-          <w:sz w:val="24"/>
-        </w:rPr>
-      </w:pPr>
-      <w:r>
-        <w:rPr>
-          <w:sz w:val="24"/>
-        </w:rPr>
-        <w:t>2. The game compares the cost of the building to how many minerals the player currently has.</w:t>
-      </w:r>
-    </w:p>
-    <w:p>
-      <w:pPr>
-        <w:spacing w:after="0" w:line="240" w:lineRule="auto"/>
-        <w:rPr>
-          <w:sz w:val="24"/>
-        </w:rPr>
-      </w:pPr>
-      <w:r>
-        <w:rPr>
-          <w:sz w:val="24"/>
-        </w:rPr>
-        <w:t>3. The game accepts that the player has sufficient funds.</w:t>
-      </w:r>
-    </w:p>
-    <w:p>
-      <w:pPr>
-        <w:spacing w:after="0" w:line="240" w:lineRule="auto"/>
-        <w:rPr>
-          <w:sz w:val="24"/>
-        </w:rPr>
-      </w:pPr>
-      <w:r>
-        <w:rPr>
-          <w:sz w:val="24"/>
-        </w:rPr>
-        <w:t>4. The game checks the surrounding area which the building requires in order for the structure to be built.</w:t>
-      </w:r>
-    </w:p>
-    <w:p>
-      <w:pPr>
-        <w:spacing w:after="0" w:line="240" w:lineRule="auto"/>
-        <w:rPr>
-          <w:sz w:val="24"/>
-        </w:rPr>
-      </w:pPr>
-      <w:r>
-        <w:rPr>
-          <w:sz w:val="24"/>
-        </w:rPr>
-        <w:t>5. The game passes the check – surrounding area is clear of other structures and is not overlapping the edge of the game grid.</w:t>
-      </w:r>
-    </w:p>
-    <w:p>
-      <w:pPr>
-        <w:spacing w:after="0" w:line="240" w:lineRule="auto"/>
-        <w:rPr>
-          <w:sz w:val="24"/>
-        </w:rPr>
-      </w:pPr>
-      <w:r>
-        <w:rPr>
-          <w:sz w:val="24"/>
-        </w:rPr>
-        <w:t>6. The game creates the building at the chosen location.</w:t>
-      </w:r>
-    </w:p>
-    <w:p>
-      <w:pPr>
-        <w:spacing w:after="0" w:line="240" w:lineRule="auto"/>
-        <w:rPr>
-          <w:sz w:val="24"/>
-        </w:rPr>
-      </w:pPr>
-      <w:r>
-        <w:rPr>
-          <w:sz w:val="24"/>
-        </w:rPr>
-        <w:t>7. The game deducts the cost of the building from the player’s funds.</w:t>
-      </w:r>
-    </w:p>
-    <w:p>
-      <w:pPr>
-        <w:spacing w:after="0" w:line="240" w:lineRule="auto"/>
-        <w:rPr>
-          <w:sz w:val="24"/>
-        </w:rPr>
-      </w:pPr>
-      <w:r>
-        <w:rPr>
-          <w:sz w:val="24"/>
-        </w:rPr>
-        <w:t>8. The user continues to play.</w:t>
+      </w:r>
+      <w:r>
+        <w:rPr>
+          <w:sz w:val="24"/>
+        </w:rPr>
+        <w:t>2</w:t>
+      </w:r>
+      <w:r>
+        <w:rPr>
+          <w:sz w:val="24"/>
+        </w:rPr>
+        <w:t>. The user hovers mouse over grid square in which they want the building to be placed.</w:t>
+      </w:r>
+    </w:p>
+    <w:p>
+      <w:pPr>
+        <w:spacing w:after="0" w:line="240" w:lineRule="auto"/>
+        <w:rPr>
+          <w:sz w:val="24"/>
+        </w:rPr>
+      </w:pPr>
+      <w:r>
+        <w:rPr>
+          <w:sz w:val="24"/>
+        </w:rPr>
+        <w:t>3</w:t>
+      </w:r>
+      <w:r>
+        <w:rPr>
+          <w:sz w:val="24"/>
+        </w:rPr>
+        <w:t>. The game compares the cost of the building to how many minerals the player currently has.</w:t>
+      </w:r>
+    </w:p>
+    <w:p>
+      <w:pPr>
+        <w:spacing w:after="0" w:line="240" w:lineRule="auto"/>
+        <w:rPr>
+          <w:sz w:val="24"/>
+        </w:rPr>
+      </w:pPr>
+      <w:r>
+        <w:rPr>
+          <w:sz w:val="24"/>
+        </w:rPr>
+        <w:t>4</w:t>
+      </w:r>
+      <w:r>
+        <w:rPr>
+          <w:sz w:val="24"/>
+        </w:rPr>
+        <w:t>. The game accepts that the player has sufficient funds.</w:t>
+      </w:r>
+    </w:p>
+    <w:p>
+      <w:pPr>
+        <w:spacing w:after="0" w:line="240" w:lineRule="auto"/>
+        <w:rPr>
+          <w:sz w:val="24"/>
+        </w:rPr>
+      </w:pPr>
+      <w:r>
+        <w:rPr>
+          <w:sz w:val="24"/>
+        </w:rPr>
+        <w:t>5</w:t>
+      </w:r>
+      <w:r>
+        <w:rPr>
+          <w:sz w:val="24"/>
+        </w:rPr>
+        <w:t>. The game checks the surrounding area which the building requires in order for the structure to be built.</w:t>
+      </w:r>
+    </w:p>
+    <w:p>
+      <w:pPr>
+        <w:spacing w:after="0" w:line="240" w:lineRule="auto"/>
+        <w:rPr>
+          <w:sz w:val="24"/>
+        </w:rPr>
+      </w:pPr>
+      <w:r>
+        <w:rPr>
+          <w:sz w:val="24"/>
+        </w:rPr>
+        <w:t>6</w:t>
+      </w:r>
+      <w:r>
+        <w:rPr>
+          <w:sz w:val="24"/>
+        </w:rPr>
+        <w:t xml:space="preserve">. The game passes the check – surrounding area is clear </w:t>
+      </w:r>
+      <w:r>
+        <w:rPr>
+          <w:sz w:val="24"/>
+        </w:rPr>
+        <w:t>of other structures and is not o</w:t>
+      </w:r>
+      <w:r>
+        <w:rPr>
+          <w:sz w:val="24"/>
+        </w:rPr>
+        <w:t>verlapping the edge of the game grid.</w:t>
+      </w:r>
+    </w:p>
+    <w:p>
+      <w:pPr>
+        <w:spacing w:after="0" w:line="240" w:lineRule="auto"/>
+        <w:rPr>
+          <w:sz w:val="24"/>
+        </w:rPr>
+      </w:pPr>
+      <w:r>
+        <w:rPr>
+          <w:sz w:val="24"/>
+        </w:rPr>
+        <w:t>7</w:t>
+      </w:r>
+      <w:r>
+        <w:rPr>
+          <w:sz w:val="24"/>
+        </w:rPr>
+        <w:t>. The game creates the building at the chosen location.</w:t>
+      </w:r>
+    </w:p>
+    <w:p>
+      <w:pPr>
+        <w:spacing w:after="0" w:line="240" w:lineRule="auto"/>
+        <w:rPr>
+          <w:sz w:val="24"/>
+        </w:rPr>
+      </w:pPr>
+      <w:r>
+        <w:rPr>
+          <w:sz w:val="24"/>
+        </w:rPr>
+        <w:t>8</w:t>
+      </w:r>
+      <w:r>
+        <w:rPr>
+          <w:sz w:val="24"/>
+        </w:rPr>
+        <w:t>. The game deducts the cost of the building from the player’s funds.</w:t>
+      </w:r>
+    </w:p>
+    <w:p>
+      <w:pPr>
+        <w:spacing w:after="0" w:line="240" w:lineRule="auto"/>
+        <w:rPr>
+          <w:sz w:val="24"/>
+        </w:rPr>
+      </w:pPr>
+      <w:r>
+        <w:rPr>
+          <w:sz w:val="24"/>
+        </w:rPr>
+        <w:t>9</w:t>
+      </w:r>
+      <w:r>
+        <w:rPr>
+          <w:sz w:val="24"/>
+        </w:rPr>
+        <w:t>. The user continues to play.</w:t>
       </w:r>
     </w:p>
     <w:p>
@@ -2560,15 +2631,6 @@
         </w:rPr>
         <w:t>4A2: The building overlaps the edge of the map, thus an invalid building placement. Again, an error would be displayed at the bottom left of the screen highlighting the issue.</w:t>
       </w:r>
-    </w:p>
-    <w:p>
-      <w:pPr>
-        <w:spacing w:after="0" w:line="240" w:lineRule="auto"/>
-        <w:rPr>
-          <w:b/>
-          <w:sz w:val="28"/>
-        </w:rPr>
-      </w:pPr>
     </w:p>
     <w:p>
       <w:pPr>
@@ -3370,7 +3432,19 @@
           <w:sz w:val="24"/>
         </w:rPr>
         <w:br/>
-        <w:t>1. The user hovers mouse over the launch attack button</w:t>
+        <w:t xml:space="preserve">1. The user </w:t>
+      </w:r>
+      <w:r>
+        <w:rPr>
+          <w:sz w:val="24"/>
+        </w:rPr>
+        <w:t>clicks</w:t>
+      </w:r>
+      <w:r>
+        <w:rPr>
+          <w:sz w:val="24"/>
+        </w:rPr>
+        <w:t xml:space="preserve"> the launch attack button</w:t>
       </w:r>
     </w:p>
     <w:p>
@@ -5738,14 +5812,12 @@
       </w:pPr>
       <w:r>
         <w:object w:dxaOrig="16110" w:dyaOrig="9526">
-          <v:shape id="_x0000_i1029" type="#_x0000_t75" style="width:451pt;height:266.7pt" o:ole="">
+          <v:shape id="_x0000_i1026" type="#_x0000_t75" style="width:450.8pt;height:266.7pt" o:ole="">
             <v:imagedata r:id="rId11" o:title=""/>
           </v:shape>
-          <o:OLEObject Type="Embed" ProgID="Visio.Drawing.15" ShapeID="_x0000_i1029" DrawAspect="Content" ObjectID="_1486284922" r:id="rId12"/>
+          <o:OLEObject Type="Embed" ProgID="Visio.Drawing.15" ShapeID="_x0000_i1026" DrawAspect="Content" ObjectID="_1486373284" r:id="rId12"/>
         </w:object>
       </w:r>
-      <w:bookmarkStart w:id="0" w:name="_GoBack"/>
-      <w:bookmarkEnd w:id="0"/>
     </w:p>
     <w:p>
       <w:pPr>
@@ -6005,16 +6077,56 @@
           <w:u w:val="single"/>
         </w:rPr>
       </w:pPr>
-    </w:p>
-    <w:p>
-      <w:pPr>
-        <w:spacing w:after="0" w:line="240" w:lineRule="auto"/>
-        <w:rPr>
-          <w:b/>
+      <w:r>
+        <w:rPr>
+          <w:b/>
+          <w:noProof/>
           <w:sz w:val="32"/>
           <w:u w:val="single"/>
-        </w:rPr>
-      </w:pPr>
+          <w:lang w:eastAsia="en-GB"/>
+        </w:rPr>
+        <w:drawing>
+          <wp:inline distT="0" distB="0" distL="0" distR="0">
+            <wp:extent cx="8807076" cy="5676454"/>
+            <wp:effectExtent l="3175" t="0" r="0" b="0"/>
+            <wp:docPr id="10" name="Picture 10"/>
+            <wp:cNvGraphicFramePr>
+              <a:graphicFrameLocks xmlns:a="http://schemas.openxmlformats.org/drawingml/2006/main" noChangeAspect="1"/>
+            </wp:cNvGraphicFramePr>
+            <a:graphic xmlns:a="http://schemas.openxmlformats.org/drawingml/2006/main">
+              <a:graphicData uri="http://schemas.openxmlformats.org/drawingml/2006/picture">
+                <pic:pic xmlns:pic="http://schemas.openxmlformats.org/drawingml/2006/picture">
+                  <pic:nvPicPr>
+                    <pic:cNvPr id="10" name="pic_DesignClassDiagram.png"/>
+                    <pic:cNvPicPr/>
+                  </pic:nvPicPr>
+                  <pic:blipFill>
+                    <a:blip r:embed="rId13" cstate="print">
+                      <a:extLst>
+                        <a:ext uri="{28A0092B-C50C-407E-A947-70E740481C1C}">
+                          <a14:useLocalDpi xmlns:a14="http://schemas.microsoft.com/office/drawing/2010/main" val="0"/>
+                        </a:ext>
+                      </a:extLst>
+                    </a:blip>
+                    <a:stretch>
+                      <a:fillRect/>
+                    </a:stretch>
+                  </pic:blipFill>
+                  <pic:spPr>
+                    <a:xfrm rot="16200000">
+                      <a:off x="0" y="0"/>
+                      <a:ext cx="8818010" cy="5683501"/>
+                    </a:xfrm>
+                    <a:prstGeom prst="rect">
+                      <a:avLst/>
+                    </a:prstGeom>
+                  </pic:spPr>
+                </pic:pic>
+              </a:graphicData>
+            </a:graphic>
+          </wp:inline>
+        </w:drawing>
+      </w:r>
     </w:p>
     <w:p>
       <w:pPr>
@@ -6024,11 +6136,21 @@
           <w:sz w:val="28"/>
         </w:rPr>
       </w:pPr>
-      <w:r>
+    </w:p>
+    <w:p>
+      <w:pPr>
+        <w:spacing w:after="0" w:line="240" w:lineRule="auto"/>
         <w:rPr>
           <w:b/>
           <w:sz w:val="28"/>
         </w:rPr>
+      </w:pPr>
+      <w:r>
+        <w:rPr>
+          <w:b/>
+          <w:sz w:val="28"/>
+        </w:rPr>
+        <w:lastRenderedPageBreak/>
         <w:t>CRC Cards</w:t>
       </w:r>
     </w:p>
@@ -7395,7 +7517,6 @@
                 <w:sz w:val="28"/>
                 <w:szCs w:val="28"/>
               </w:rPr>
-              <w:lastRenderedPageBreak/>
               <w:t>Responsibilities</w:t>
             </w:r>
           </w:p>
@@ -7536,6 +7657,189 @@
           <w:p>
             <w:pPr>
               <w:cnfStyle w:val="000000100000" w:firstRow="0" w:lastRow="0" w:firstColumn="0" w:lastColumn="0" w:oddVBand="0" w:evenVBand="0" w:oddHBand="1" w:evenHBand="0" w:firstRowFirstColumn="0" w:firstRowLastColumn="0" w:lastRowFirstColumn="0" w:lastRowLastColumn="0"/>
+            </w:pPr>
+          </w:p>
+        </w:tc>
+      </w:tr>
+      <w:tr>
+        <w:trPr>
+          <w:trHeight w:val="421"/>
+        </w:trPr>
+        <w:tc>
+          <w:tcPr>
+            <w:cnfStyle w:val="001000000000" w:firstRow="0" w:lastRow="0" w:firstColumn="1" w:lastColumn="0" w:oddVBand="0" w:evenVBand="0" w:oddHBand="0" w:evenHBand="0" w:firstRowFirstColumn="0" w:firstRowLastColumn="0" w:lastRowFirstColumn="0" w:lastRowLastColumn="0"/>
+            <w:tcW w:w="9091" w:type="dxa"/>
+            <w:gridSpan w:val="2"/>
+            <w:shd w:val="clear" w:color="auto" w:fill="2E74B5" w:themeFill="accent1" w:themeFillShade="BF"/>
+          </w:tcPr>
+          <w:p>
+            <w:proofErr w:type="spellStart"/>
+            <w:r>
+              <w:rPr>
+                <w:sz w:val="32"/>
+              </w:rPr>
+              <w:lastRenderedPageBreak/>
+              <w:t>CSound</w:t>
+            </w:r>
+            <w:proofErr w:type="spellEnd"/>
+          </w:p>
+        </w:tc>
+      </w:tr>
+      <w:tr>
+        <w:trPr>
+          <w:cnfStyle w:val="000000100000" w:firstRow="0" w:lastRow="0" w:firstColumn="0" w:lastColumn="0" w:oddVBand="0" w:evenVBand="0" w:oddHBand="1" w:evenHBand="0" w:firstRowFirstColumn="0" w:firstRowLastColumn="0" w:lastRowFirstColumn="0" w:lastRowLastColumn="0"/>
+          <w:trHeight w:val="372"/>
+        </w:trPr>
+        <w:tc>
+          <w:tcPr>
+            <w:cnfStyle w:val="001000000000" w:firstRow="0" w:lastRow="0" w:firstColumn="1" w:lastColumn="0" w:oddVBand="0" w:evenVBand="0" w:oddHBand="0" w:evenHBand="0" w:firstRowFirstColumn="0" w:firstRowLastColumn="0" w:lastRowFirstColumn="0" w:lastRowLastColumn="0"/>
+            <w:tcW w:w="4545" w:type="dxa"/>
+            <w:shd w:val="clear" w:color="auto" w:fill="2E74B5" w:themeFill="accent1" w:themeFillShade="BF"/>
+          </w:tcPr>
+          <w:p>
+            <w:r>
+              <w:rPr>
+                <w:sz w:val="28"/>
+                <w:szCs w:val="28"/>
+              </w:rPr>
+              <w:t>Responsibilities</w:t>
+            </w:r>
+          </w:p>
+        </w:tc>
+        <w:tc>
+          <w:tcPr>
+            <w:tcW w:w="4546" w:type="dxa"/>
+            <w:shd w:val="clear" w:color="auto" w:fill="2E74B5" w:themeFill="accent1" w:themeFillShade="BF"/>
+          </w:tcPr>
+          <w:p>
+            <w:pPr>
+              <w:cnfStyle w:val="000000100000" w:firstRow="0" w:lastRow="0" w:firstColumn="0" w:lastColumn="0" w:oddVBand="0" w:evenVBand="0" w:oddHBand="1" w:evenHBand="0" w:firstRowFirstColumn="0" w:firstRowLastColumn="0" w:lastRowFirstColumn="0" w:lastRowLastColumn="0"/>
+              <w:rPr>
+                <w:b/>
+              </w:rPr>
+            </w:pPr>
+            <w:r>
+              <w:rPr>
+                <w:b/>
+                <w:color w:val="FFFFFF" w:themeColor="background1"/>
+                <w:sz w:val="28"/>
+                <w:szCs w:val="28"/>
+              </w:rPr>
+              <w:t>Collaborations</w:t>
+            </w:r>
+          </w:p>
+        </w:tc>
+      </w:tr>
+      <w:tr>
+        <w:trPr>
+          <w:trHeight w:val="275"/>
+        </w:trPr>
+        <w:tc>
+          <w:tcPr>
+            <w:cnfStyle w:val="001000000000" w:firstRow="0" w:lastRow="0" w:firstColumn="1" w:lastColumn="0" w:oddVBand="0" w:evenVBand="0" w:oddHBand="0" w:evenHBand="0" w:firstRowFirstColumn="0" w:firstRowLastColumn="0" w:lastRowFirstColumn="0" w:lastRowLastColumn="0"/>
+            <w:tcW w:w="4545" w:type="dxa"/>
+            <w:shd w:val="clear" w:color="auto" w:fill="9CC2E5" w:themeFill="accent1" w:themeFillTint="99"/>
+          </w:tcPr>
+          <w:p>
+            <w:pPr>
+              <w:rPr>
+                <w:b w:val="0"/>
+                <w:color w:val="auto"/>
+              </w:rPr>
+            </w:pPr>
+            <w:r>
+              <w:rPr>
+                <w:b w:val="0"/>
+                <w:color w:val="auto"/>
+              </w:rPr>
+              <w:t>Load sound files</w:t>
+            </w:r>
+          </w:p>
+        </w:tc>
+        <w:tc>
+          <w:tcPr>
+            <w:tcW w:w="4546" w:type="dxa"/>
+            <w:shd w:val="clear" w:color="auto" w:fill="9CC2E5" w:themeFill="accent1" w:themeFillTint="99"/>
+          </w:tcPr>
+          <w:p>
+            <w:pPr>
+              <w:cnfStyle w:val="000000000000" w:firstRow="0" w:lastRow="0" w:firstColumn="0" w:lastColumn="0" w:oddVBand="0" w:evenVBand="0" w:oddHBand="0" w:evenHBand="0" w:firstRowFirstColumn="0" w:firstRowLastColumn="0" w:lastRowFirstColumn="0" w:lastRowLastColumn="0"/>
+            </w:pPr>
+          </w:p>
+        </w:tc>
+      </w:tr>
+      <w:tr>
+        <w:trPr>
+          <w:cnfStyle w:val="000000100000" w:firstRow="0" w:lastRow="0" w:firstColumn="0" w:lastColumn="0" w:oddVBand="0" w:evenVBand="0" w:oddHBand="1" w:evenHBand="0" w:firstRowFirstColumn="0" w:firstRowLastColumn="0" w:lastRowFirstColumn="0" w:lastRowLastColumn="0"/>
+          <w:trHeight w:val="291"/>
+        </w:trPr>
+        <w:tc>
+          <w:tcPr>
+            <w:cnfStyle w:val="001000000000" w:firstRow="0" w:lastRow="0" w:firstColumn="1" w:lastColumn="0" w:oddVBand="0" w:evenVBand="0" w:oddHBand="0" w:evenHBand="0" w:firstRowFirstColumn="0" w:firstRowLastColumn="0" w:lastRowFirstColumn="0" w:lastRowLastColumn="0"/>
+            <w:tcW w:w="4545" w:type="dxa"/>
+            <w:shd w:val="clear" w:color="auto" w:fill="BDD6EE" w:themeFill="accent1" w:themeFillTint="66"/>
+          </w:tcPr>
+          <w:p>
+            <w:pPr>
+              <w:rPr>
+                <w:b w:val="0"/>
+                <w:color w:val="auto"/>
+              </w:rPr>
+            </w:pPr>
+            <w:r>
+              <w:rPr>
+                <w:b w:val="0"/>
+                <w:color w:val="auto"/>
+              </w:rPr>
+              <w:t>Play sound files</w:t>
+            </w:r>
+          </w:p>
+        </w:tc>
+        <w:tc>
+          <w:tcPr>
+            <w:tcW w:w="4546" w:type="dxa"/>
+          </w:tcPr>
+          <w:p>
+            <w:pPr>
+              <w:cnfStyle w:val="000000100000" w:firstRow="0" w:lastRow="0" w:firstColumn="0" w:lastColumn="0" w:oddVBand="0" w:evenVBand="0" w:oddHBand="1" w:evenHBand="0" w:firstRowFirstColumn="0" w:firstRowLastColumn="0" w:lastRowFirstColumn="0" w:lastRowLastColumn="0"/>
+            </w:pPr>
+          </w:p>
+        </w:tc>
+      </w:tr>
+      <w:tr>
+        <w:trPr>
+          <w:trHeight w:val="275"/>
+        </w:trPr>
+        <w:tc>
+          <w:tcPr>
+            <w:cnfStyle w:val="001000000000" w:firstRow="0" w:lastRow="0" w:firstColumn="1" w:lastColumn="0" w:oddVBand="0" w:evenVBand="0" w:oddHBand="0" w:evenHBand="0" w:firstRowFirstColumn="0" w:firstRowLastColumn="0" w:lastRowFirstColumn="0" w:lastRowLastColumn="0"/>
+            <w:tcW w:w="4545" w:type="dxa"/>
+            <w:shd w:val="clear" w:color="auto" w:fill="9CC2E5" w:themeFill="accent1" w:themeFillTint="99"/>
+          </w:tcPr>
+          <w:p>
+            <w:pPr>
+              <w:rPr>
+                <w:b w:val="0"/>
+                <w:color w:val="auto"/>
+              </w:rPr>
+            </w:pPr>
+            <w:r>
+              <w:rPr>
+                <w:b w:val="0"/>
+                <w:color w:val="auto"/>
+              </w:rPr>
+              <w:t>Know which sounds are to be looped</w:t>
+            </w:r>
+          </w:p>
+        </w:tc>
+        <w:tc>
+          <w:tcPr>
+            <w:tcW w:w="4546" w:type="dxa"/>
+            <w:shd w:val="clear" w:color="auto" w:fill="9CC2E5" w:themeFill="accent1" w:themeFillTint="99"/>
+          </w:tcPr>
+          <w:p>
+            <w:pPr>
+              <w:cnfStyle w:val="000000000000" w:firstRow="0" w:lastRow="0" w:firstColumn="0" w:lastColumn="0" w:oddVBand="0" w:evenVBand="0" w:oddHBand="0" w:evenHBand="0" w:firstRowFirstColumn="0" w:firstRowLastColumn="0" w:lastRowFirstColumn="0" w:lastRowLastColumn="0"/>
             </w:pPr>
           </w:p>
         </w:tc>
@@ -7578,7 +7882,7 @@
               <w:rPr>
                 <w:sz w:val="32"/>
               </w:rPr>
-              <w:t>CSound</w:t>
+              <w:t>CStateControl</w:t>
             </w:r>
             <w:proofErr w:type="spellEnd"/>
           </w:p>
@@ -7651,7 +7955,7 @@
                 <w:b w:val="0"/>
                 <w:color w:val="auto"/>
               </w:rPr>
-              <w:t>Load sound files</w:t>
+              <w:t>Monitor state of the game</w:t>
             </w:r>
           </w:p>
         </w:tc>
@@ -7664,6 +7968,11 @@
             <w:pPr>
               <w:cnfStyle w:val="000000000000" w:firstRow="0" w:lastRow="0" w:firstColumn="0" w:lastColumn="0" w:oddVBand="0" w:evenVBand="0" w:oddHBand="0" w:evenHBand="0" w:firstRowFirstColumn="0" w:firstRowLastColumn="0" w:lastRowFirstColumn="0" w:lastRowLastColumn="0"/>
             </w:pPr>
+            <w:proofErr w:type="spellStart"/>
+            <w:r>
+              <w:t>CGameState</w:t>
+            </w:r>
+            <w:proofErr w:type="spellEnd"/>
           </w:p>
         </w:tc>
       </w:tr>
@@ -7690,7 +7999,7 @@
                 <w:b w:val="0"/>
                 <w:color w:val="auto"/>
               </w:rPr>
-              <w:t>Play sound files</w:t>
+              <w:t>Update current state</w:t>
             </w:r>
           </w:p>
         </w:tc>
@@ -7702,6 +8011,11 @@
             <w:pPr>
               <w:cnfStyle w:val="000000100000" w:firstRow="0" w:lastRow="0" w:firstColumn="0" w:lastColumn="0" w:oddVBand="0" w:evenVBand="0" w:oddHBand="1" w:evenHBand="0" w:firstRowFirstColumn="0" w:firstRowLastColumn="0" w:lastRowFirstColumn="0" w:lastRowLastColumn="0"/>
             </w:pPr>
+            <w:proofErr w:type="spellStart"/>
+            <w:r>
+              <w:t>CPlayerManager</w:t>
+            </w:r>
+            <w:proofErr w:type="spellEnd"/>
           </w:p>
         </w:tc>
       </w:tr>
@@ -7727,7 +8041,7 @@
                 <w:b w:val="0"/>
                 <w:color w:val="auto"/>
               </w:rPr>
-              <w:t>Know which sounds are to be looped</w:t>
+              <w:t>Handle the closure of the game</w:t>
             </w:r>
           </w:p>
         </w:tc>
@@ -7739,6 +8053,44 @@
           <w:p>
             <w:pPr>
               <w:cnfStyle w:val="000000000000" w:firstRow="0" w:lastRow="0" w:firstColumn="0" w:lastColumn="0" w:oddVBand="0" w:evenVBand="0" w:oddHBand="0" w:evenHBand="0" w:firstRowFirstColumn="0" w:firstRowLastColumn="0" w:lastRowFirstColumn="0" w:lastRowLastColumn="0"/>
+            </w:pPr>
+          </w:p>
+        </w:tc>
+      </w:tr>
+      <w:tr>
+        <w:trPr>
+          <w:cnfStyle w:val="000000100000" w:firstRow="0" w:lastRow="0" w:firstColumn="0" w:lastColumn="0" w:oddVBand="0" w:evenVBand="0" w:oddHBand="1" w:evenHBand="0" w:firstRowFirstColumn="0" w:firstRowLastColumn="0" w:lastRowFirstColumn="0" w:lastRowLastColumn="0"/>
+          <w:trHeight w:val="291"/>
+        </w:trPr>
+        <w:tc>
+          <w:tcPr>
+            <w:cnfStyle w:val="001000000000" w:firstRow="0" w:lastRow="0" w:firstColumn="1" w:lastColumn="0" w:oddVBand="0" w:evenVBand="0" w:oddHBand="0" w:evenHBand="0" w:firstRowFirstColumn="0" w:firstRowLastColumn="0" w:lastRowFirstColumn="0" w:lastRowLastColumn="0"/>
+            <w:tcW w:w="4545" w:type="dxa"/>
+            <w:shd w:val="clear" w:color="auto" w:fill="BDD6EE" w:themeFill="accent1" w:themeFillTint="66"/>
+          </w:tcPr>
+          <w:p>
+            <w:pPr>
+              <w:rPr>
+                <w:b w:val="0"/>
+                <w:color w:val="auto"/>
+              </w:rPr>
+            </w:pPr>
+            <w:r>
+              <w:rPr>
+                <w:b w:val="0"/>
+                <w:color w:val="auto"/>
+              </w:rPr>
+              <w:t>Manage player states</w:t>
+            </w:r>
+          </w:p>
+        </w:tc>
+        <w:tc>
+          <w:tcPr>
+            <w:tcW w:w="4546" w:type="dxa"/>
+          </w:tcPr>
+          <w:p>
+            <w:pPr>
+              <w:cnfStyle w:val="000000100000" w:firstRow="0" w:lastRow="0" w:firstColumn="0" w:lastColumn="0" w:oddVBand="0" w:evenVBand="0" w:oddHBand="1" w:evenHBand="0" w:firstRowFirstColumn="0" w:firstRowLastColumn="0" w:lastRowFirstColumn="0" w:lastRowLastColumn="0"/>
             </w:pPr>
           </w:p>
         </w:tc>
@@ -7781,7 +8133,7 @@
               <w:rPr>
                 <w:sz w:val="32"/>
               </w:rPr>
-              <w:t>CStateControl</w:t>
+              <w:t>CGameState</w:t>
             </w:r>
             <w:proofErr w:type="spellEnd"/>
           </w:p>
@@ -7790,6 +8142,63 @@
       <w:tr>
         <w:trPr>
           <w:cnfStyle w:val="000000100000" w:firstRow="0" w:lastRow="0" w:firstColumn="0" w:lastColumn="0" w:oddVBand="0" w:evenVBand="0" w:oddHBand="1" w:evenHBand="0" w:firstRowFirstColumn="0" w:firstRowLastColumn="0" w:lastRowFirstColumn="0" w:lastRowLastColumn="0"/>
+          <w:trHeight w:val="275"/>
+        </w:trPr>
+        <w:tc>
+          <w:tcPr>
+            <w:cnfStyle w:val="001000000000" w:firstRow="0" w:lastRow="0" w:firstColumn="1" w:lastColumn="0" w:oddVBand="0" w:evenVBand="0" w:oddHBand="0" w:evenHBand="0" w:firstRowFirstColumn="0" w:firstRowLastColumn="0" w:lastRowFirstColumn="0" w:lastRowLastColumn="0"/>
+            <w:tcW w:w="9091" w:type="dxa"/>
+            <w:gridSpan w:val="2"/>
+            <w:shd w:val="clear" w:color="auto" w:fill="9CC2E5" w:themeFill="accent1" w:themeFillTint="99"/>
+          </w:tcPr>
+          <w:p>
+            <w:r>
+              <w:rPr>
+                <w:color w:val="auto"/>
+              </w:rPr>
+              <w:t xml:space="preserve">Subclasses: </w:t>
+            </w:r>
+            <w:proofErr w:type="spellStart"/>
+            <w:r>
+              <w:rPr>
+                <w:color w:val="auto"/>
+              </w:rPr>
+              <w:t>CMenuState</w:t>
+            </w:r>
+            <w:proofErr w:type="spellEnd"/>
+            <w:r>
+              <w:rPr>
+                <w:color w:val="auto"/>
+              </w:rPr>
+              <w:t xml:space="preserve">, </w:t>
+            </w:r>
+            <w:proofErr w:type="spellStart"/>
+            <w:r>
+              <w:rPr>
+                <w:color w:val="auto"/>
+              </w:rPr>
+              <w:t>CWorldState</w:t>
+            </w:r>
+            <w:proofErr w:type="spellEnd"/>
+            <w:r>
+              <w:rPr>
+                <w:color w:val="auto"/>
+              </w:rPr>
+              <w:t xml:space="preserve">, </w:t>
+            </w:r>
+            <w:proofErr w:type="spellStart"/>
+            <w:r>
+              <w:rPr>
+                <w:color w:val="auto"/>
+              </w:rPr>
+              <w:t>CSpaceState</w:t>
+            </w:r>
+            <w:proofErr w:type="spellEnd"/>
+          </w:p>
+        </w:tc>
+      </w:tr>
+      <w:tr>
+        <w:trPr>
           <w:trHeight w:val="372"/>
         </w:trPr>
         <w:tc>
@@ -7815,7 +8224,7 @@
           </w:tcPr>
           <w:p>
             <w:pPr>
-              <w:cnfStyle w:val="000000100000" w:firstRow="0" w:lastRow="0" w:firstColumn="0" w:lastColumn="0" w:oddVBand="0" w:evenVBand="0" w:oddHBand="1" w:evenHBand="0" w:firstRowFirstColumn="0" w:firstRowLastColumn="0" w:lastRowFirstColumn="0" w:lastRowLastColumn="0"/>
+              <w:cnfStyle w:val="000000000000" w:firstRow="0" w:lastRow="0" w:firstColumn="0" w:lastColumn="0" w:oddVBand="0" w:evenVBand="0" w:oddHBand="0" w:evenHBand="0" w:firstRowFirstColumn="0" w:firstRowLastColumn="0" w:lastRowFirstColumn="0" w:lastRowLastColumn="0"/>
               <w:rPr>
                 <w:b/>
               </w:rPr>
@@ -7829,6 +8238,219 @@
               </w:rPr>
               <w:t>Collaborations</w:t>
             </w:r>
+          </w:p>
+        </w:tc>
+      </w:tr>
+      <w:tr>
+        <w:trPr>
+          <w:cnfStyle w:val="000000100000" w:firstRow="0" w:lastRow="0" w:firstColumn="0" w:lastColumn="0" w:oddVBand="0" w:evenVBand="0" w:oddHBand="1" w:evenHBand="0" w:firstRowFirstColumn="0" w:firstRowLastColumn="0" w:lastRowFirstColumn="0" w:lastRowLastColumn="0"/>
+          <w:trHeight w:val="275"/>
+        </w:trPr>
+        <w:tc>
+          <w:tcPr>
+            <w:cnfStyle w:val="001000000000" w:firstRow="0" w:lastRow="0" w:firstColumn="1" w:lastColumn="0" w:oddVBand="0" w:evenVBand="0" w:oddHBand="0" w:evenHBand="0" w:firstRowFirstColumn="0" w:firstRowLastColumn="0" w:lastRowFirstColumn="0" w:lastRowLastColumn="0"/>
+            <w:tcW w:w="4545" w:type="dxa"/>
+            <w:shd w:val="clear" w:color="auto" w:fill="9CC2E5" w:themeFill="accent1" w:themeFillTint="99"/>
+          </w:tcPr>
+          <w:p>
+            <w:pPr>
+              <w:rPr>
+                <w:b w:val="0"/>
+                <w:color w:val="auto"/>
+              </w:rPr>
+            </w:pPr>
+            <w:r>
+              <w:rPr>
+                <w:b w:val="0"/>
+                <w:color w:val="auto"/>
+              </w:rPr>
+              <w:t>Update events in the respective state</w:t>
+            </w:r>
+          </w:p>
+        </w:tc>
+        <w:tc>
+          <w:tcPr>
+            <w:tcW w:w="4546" w:type="dxa"/>
+            <w:shd w:val="clear" w:color="auto" w:fill="9CC2E5" w:themeFill="accent1" w:themeFillTint="99"/>
+          </w:tcPr>
+          <w:p>
+            <w:pPr>
+              <w:cnfStyle w:val="000000100000" w:firstRow="0" w:lastRow="0" w:firstColumn="0" w:lastColumn="0" w:oddVBand="0" w:evenVBand="0" w:oddHBand="1" w:evenHBand="0" w:firstRowFirstColumn="0" w:firstRowLastColumn="0" w:lastRowFirstColumn="0" w:lastRowLastColumn="0"/>
+            </w:pPr>
+            <w:proofErr w:type="spellStart"/>
+            <w:r>
+              <w:t>CPlayer</w:t>
+            </w:r>
+            <w:proofErr w:type="spellEnd"/>
+          </w:p>
+        </w:tc>
+      </w:tr>
+      <w:tr>
+        <w:trPr>
+          <w:trHeight w:val="291"/>
+        </w:trPr>
+        <w:tc>
+          <w:tcPr>
+            <w:cnfStyle w:val="001000000000" w:firstRow="0" w:lastRow="0" w:firstColumn="1" w:lastColumn="0" w:oddVBand="0" w:evenVBand="0" w:oddHBand="0" w:evenHBand="0" w:firstRowFirstColumn="0" w:firstRowLastColumn="0" w:lastRowFirstColumn="0" w:lastRowLastColumn="0"/>
+            <w:tcW w:w="4545" w:type="dxa"/>
+            <w:shd w:val="clear" w:color="auto" w:fill="BDD6EE" w:themeFill="accent1" w:themeFillTint="66"/>
+          </w:tcPr>
+          <w:p>
+            <w:pPr>
+              <w:rPr>
+                <w:b w:val="0"/>
+                <w:color w:val="auto"/>
+              </w:rPr>
+            </w:pPr>
+            <w:r>
+              <w:rPr>
+                <w:b w:val="0"/>
+                <w:color w:val="auto"/>
+              </w:rPr>
+              <w:t>Handle UI</w:t>
+            </w:r>
+          </w:p>
+        </w:tc>
+        <w:tc>
+          <w:tcPr>
+            <w:tcW w:w="4546" w:type="dxa"/>
+            <w:shd w:val="clear" w:color="auto" w:fill="BDD6EE" w:themeFill="accent1" w:themeFillTint="66"/>
+          </w:tcPr>
+          <w:p>
+            <w:pPr>
+              <w:cnfStyle w:val="000000000000" w:firstRow="0" w:lastRow="0" w:firstColumn="0" w:lastColumn="0" w:oddVBand="0" w:evenVBand="0" w:oddHBand="0" w:evenHBand="0" w:firstRowFirstColumn="0" w:firstRowLastColumn="0" w:lastRowFirstColumn="0" w:lastRowLastColumn="0"/>
+            </w:pPr>
+            <w:proofErr w:type="spellStart"/>
+            <w:r>
+              <w:t>CSound</w:t>
+            </w:r>
+            <w:proofErr w:type="spellEnd"/>
+          </w:p>
+        </w:tc>
+      </w:tr>
+      <w:tr>
+        <w:trPr>
+          <w:cnfStyle w:val="000000100000" w:firstRow="0" w:lastRow="0" w:firstColumn="0" w:lastColumn="0" w:oddVBand="0" w:evenVBand="0" w:oddHBand="1" w:evenHBand="0" w:firstRowFirstColumn="0" w:firstRowLastColumn="0" w:lastRowFirstColumn="0" w:lastRowLastColumn="0"/>
+          <w:trHeight w:val="275"/>
+        </w:trPr>
+        <w:tc>
+          <w:tcPr>
+            <w:cnfStyle w:val="001000000000" w:firstRow="0" w:lastRow="0" w:firstColumn="1" w:lastColumn="0" w:oddVBand="0" w:evenVBand="0" w:oddHBand="0" w:evenHBand="0" w:firstRowFirstColumn="0" w:firstRowLastColumn="0" w:lastRowFirstColumn="0" w:lastRowLastColumn="0"/>
+            <w:tcW w:w="4545" w:type="dxa"/>
+            <w:shd w:val="clear" w:color="auto" w:fill="9CC2E5" w:themeFill="accent1" w:themeFillTint="99"/>
+          </w:tcPr>
+          <w:p>
+            <w:pPr>
+              <w:rPr>
+                <w:b w:val="0"/>
+                <w:color w:val="auto"/>
+              </w:rPr>
+            </w:pPr>
+            <w:r>
+              <w:rPr>
+                <w:b w:val="0"/>
+                <w:color w:val="auto"/>
+              </w:rPr>
+              <w:t>Play background music</w:t>
+            </w:r>
+          </w:p>
+        </w:tc>
+        <w:tc>
+          <w:tcPr>
+            <w:tcW w:w="4546" w:type="dxa"/>
+            <w:shd w:val="clear" w:color="auto" w:fill="9CC2E5" w:themeFill="accent1" w:themeFillTint="99"/>
+          </w:tcPr>
+          <w:p>
+            <w:pPr>
+              <w:cnfStyle w:val="000000100000" w:firstRow="0" w:lastRow="0" w:firstColumn="0" w:lastColumn="0" w:oddVBand="0" w:evenVBand="0" w:oddHBand="1" w:evenHBand="0" w:firstRowFirstColumn="0" w:firstRowLastColumn="0" w:lastRowFirstColumn="0" w:lastRowLastColumn="0"/>
+            </w:pPr>
+            <w:proofErr w:type="spellStart"/>
+            <w:r>
+              <w:t>CButton</w:t>
+            </w:r>
+            <w:proofErr w:type="spellEnd"/>
+          </w:p>
+        </w:tc>
+      </w:tr>
+      <w:tr>
+        <w:trPr>
+          <w:trHeight w:val="291"/>
+        </w:trPr>
+        <w:tc>
+          <w:tcPr>
+            <w:cnfStyle w:val="001000000000" w:firstRow="0" w:lastRow="0" w:firstColumn="1" w:lastColumn="0" w:oddVBand="0" w:evenVBand="0" w:oddHBand="0" w:evenHBand="0" w:firstRowFirstColumn="0" w:firstRowLastColumn="0" w:lastRowFirstColumn="0" w:lastRowLastColumn="0"/>
+            <w:tcW w:w="4545" w:type="dxa"/>
+            <w:shd w:val="clear" w:color="auto" w:fill="BDD6EE" w:themeFill="accent1" w:themeFillTint="66"/>
+          </w:tcPr>
+          <w:p>
+            <w:pPr>
+              <w:rPr>
+                <w:b w:val="0"/>
+                <w:color w:val="auto"/>
+              </w:rPr>
+            </w:pPr>
+            <w:r>
+              <w:rPr>
+                <w:b w:val="0"/>
+                <w:color w:val="auto"/>
+              </w:rPr>
+              <w:t>Determine win/loss</w:t>
+            </w:r>
+          </w:p>
+        </w:tc>
+        <w:tc>
+          <w:tcPr>
+            <w:tcW w:w="4546" w:type="dxa"/>
+            <w:shd w:val="clear" w:color="auto" w:fill="BDD6EE" w:themeFill="accent1" w:themeFillTint="66"/>
+          </w:tcPr>
+          <w:p>
+            <w:pPr>
+              <w:cnfStyle w:val="000000000000" w:firstRow="0" w:lastRow="0" w:firstColumn="0" w:lastColumn="0" w:oddVBand="0" w:evenVBand="0" w:oddHBand="0" w:evenHBand="0" w:firstRowFirstColumn="0" w:firstRowLastColumn="0" w:lastRowFirstColumn="0" w:lastRowLastColumn="0"/>
+            </w:pPr>
+            <w:proofErr w:type="spellStart"/>
+            <w:r>
+              <w:t>CGameObject</w:t>
+            </w:r>
+            <w:proofErr w:type="spellEnd"/>
+          </w:p>
+        </w:tc>
+      </w:tr>
+      <w:tr>
+        <w:trPr>
+          <w:cnfStyle w:val="000000100000" w:firstRow="0" w:lastRow="0" w:firstColumn="0" w:lastColumn="0" w:oddVBand="0" w:evenVBand="0" w:oddHBand="1" w:evenHBand="0" w:firstRowFirstColumn="0" w:firstRowLastColumn="0" w:lastRowFirstColumn="0" w:lastRowLastColumn="0"/>
+          <w:trHeight w:val="275"/>
+        </w:trPr>
+        <w:tc>
+          <w:tcPr>
+            <w:cnfStyle w:val="001000000000" w:firstRow="0" w:lastRow="0" w:firstColumn="1" w:lastColumn="0" w:oddVBand="0" w:evenVBand="0" w:oddHBand="0" w:evenHBand="0" w:firstRowFirstColumn="0" w:firstRowLastColumn="0" w:lastRowFirstColumn="0" w:lastRowLastColumn="0"/>
+            <w:tcW w:w="4545" w:type="dxa"/>
+            <w:shd w:val="clear" w:color="auto" w:fill="9CC2E5" w:themeFill="accent1" w:themeFillTint="99"/>
+          </w:tcPr>
+          <w:p>
+            <w:pPr>
+              <w:rPr>
+                <w:b w:val="0"/>
+                <w:color w:val="auto"/>
+              </w:rPr>
+            </w:pPr>
+            <w:r>
+              <w:rPr>
+                <w:b w:val="0"/>
+                <w:color w:val="auto"/>
+              </w:rPr>
+              <w:t>Hold grid data</w:t>
+            </w:r>
+          </w:p>
+        </w:tc>
+        <w:tc>
+          <w:tcPr>
+            <w:tcW w:w="4546" w:type="dxa"/>
+            <w:shd w:val="clear" w:color="auto" w:fill="9CC2E5" w:themeFill="accent1" w:themeFillTint="99"/>
+          </w:tcPr>
+          <w:p>
+            <w:pPr>
+              <w:cnfStyle w:val="000000100000" w:firstRow="0" w:lastRow="0" w:firstColumn="0" w:lastColumn="0" w:oddVBand="0" w:evenVBand="0" w:oddHBand="1" w:evenHBand="0" w:firstRowFirstColumn="0" w:firstRowLastColumn="0" w:lastRowFirstColumn="0" w:lastRowLastColumn="0"/>
+            </w:pPr>
           </w:p>
         </w:tc>
       </w:tr>
@@ -7840,7 +8462,7 @@
           <w:tcPr>
             <w:cnfStyle w:val="001000000000" w:firstRow="0" w:lastRow="0" w:firstColumn="1" w:lastColumn="0" w:oddVBand="0" w:evenVBand="0" w:oddHBand="0" w:evenHBand="0" w:firstRowFirstColumn="0" w:firstRowLastColumn="0" w:lastRowFirstColumn="0" w:lastRowLastColumn="0"/>
             <w:tcW w:w="4545" w:type="dxa"/>
-            <w:shd w:val="clear" w:color="auto" w:fill="9CC2E5" w:themeFill="accent1" w:themeFillTint="99"/>
+            <w:shd w:val="clear" w:color="auto" w:fill="BDD6EE" w:themeFill="accent1" w:themeFillTint="66"/>
           </w:tcPr>
           <w:p>
             <w:pPr>
@@ -7854,142 +8476,18 @@
                 <w:b w:val="0"/>
                 <w:color w:val="auto"/>
               </w:rPr>
-              <w:t>Monitor state of the game</w:t>
+              <w:t>Contains relative game objects</w:t>
             </w:r>
           </w:p>
         </w:tc>
         <w:tc>
           <w:tcPr>
             <w:tcW w:w="4546" w:type="dxa"/>
-            <w:shd w:val="clear" w:color="auto" w:fill="9CC2E5" w:themeFill="accent1" w:themeFillTint="99"/>
+            <w:shd w:val="clear" w:color="auto" w:fill="BDD6EE" w:themeFill="accent1" w:themeFillTint="66"/>
           </w:tcPr>
           <w:p>
             <w:pPr>
               <w:cnfStyle w:val="000000000000" w:firstRow="0" w:lastRow="0" w:firstColumn="0" w:lastColumn="0" w:oddVBand="0" w:evenVBand="0" w:oddHBand="0" w:evenHBand="0" w:firstRowFirstColumn="0" w:firstRowLastColumn="0" w:lastRowFirstColumn="0" w:lastRowLastColumn="0"/>
-            </w:pPr>
-            <w:proofErr w:type="spellStart"/>
-            <w:r>
-              <w:t>CGameState</w:t>
-            </w:r>
-            <w:proofErr w:type="spellEnd"/>
-          </w:p>
-        </w:tc>
-      </w:tr>
-      <w:tr>
-        <w:trPr>
-          <w:cnfStyle w:val="000000100000" w:firstRow="0" w:lastRow="0" w:firstColumn="0" w:lastColumn="0" w:oddVBand="0" w:evenVBand="0" w:oddHBand="1" w:evenHBand="0" w:firstRowFirstColumn="0" w:firstRowLastColumn="0" w:lastRowFirstColumn="0" w:lastRowLastColumn="0"/>
-          <w:trHeight w:val="291"/>
-        </w:trPr>
-        <w:tc>
-          <w:tcPr>
-            <w:cnfStyle w:val="001000000000" w:firstRow="0" w:lastRow="0" w:firstColumn="1" w:lastColumn="0" w:oddVBand="0" w:evenVBand="0" w:oddHBand="0" w:evenHBand="0" w:firstRowFirstColumn="0" w:firstRowLastColumn="0" w:lastRowFirstColumn="0" w:lastRowLastColumn="0"/>
-            <w:tcW w:w="4545" w:type="dxa"/>
-            <w:shd w:val="clear" w:color="auto" w:fill="BDD6EE" w:themeFill="accent1" w:themeFillTint="66"/>
-          </w:tcPr>
-          <w:p>
-            <w:pPr>
-              <w:rPr>
-                <w:b w:val="0"/>
-                <w:color w:val="auto"/>
-              </w:rPr>
-            </w:pPr>
-            <w:r>
-              <w:rPr>
-                <w:b w:val="0"/>
-                <w:color w:val="auto"/>
-              </w:rPr>
-              <w:t>Update current state</w:t>
-            </w:r>
-          </w:p>
-        </w:tc>
-        <w:tc>
-          <w:tcPr>
-            <w:tcW w:w="4546" w:type="dxa"/>
-          </w:tcPr>
-          <w:p>
-            <w:pPr>
-              <w:cnfStyle w:val="000000100000" w:firstRow="0" w:lastRow="0" w:firstColumn="0" w:lastColumn="0" w:oddVBand="0" w:evenVBand="0" w:oddHBand="1" w:evenHBand="0" w:firstRowFirstColumn="0" w:firstRowLastColumn="0" w:lastRowFirstColumn="0" w:lastRowLastColumn="0"/>
-            </w:pPr>
-            <w:proofErr w:type="spellStart"/>
-            <w:r>
-              <w:t>CPlayerManager</w:t>
-            </w:r>
-            <w:proofErr w:type="spellEnd"/>
-          </w:p>
-        </w:tc>
-      </w:tr>
-      <w:tr>
-        <w:trPr>
-          <w:trHeight w:val="275"/>
-        </w:trPr>
-        <w:tc>
-          <w:tcPr>
-            <w:cnfStyle w:val="001000000000" w:firstRow="0" w:lastRow="0" w:firstColumn="1" w:lastColumn="0" w:oddVBand="0" w:evenVBand="0" w:oddHBand="0" w:evenHBand="0" w:firstRowFirstColumn="0" w:firstRowLastColumn="0" w:lastRowFirstColumn="0" w:lastRowLastColumn="0"/>
-            <w:tcW w:w="4545" w:type="dxa"/>
-            <w:shd w:val="clear" w:color="auto" w:fill="9CC2E5" w:themeFill="accent1" w:themeFillTint="99"/>
-          </w:tcPr>
-          <w:p>
-            <w:pPr>
-              <w:rPr>
-                <w:b w:val="0"/>
-                <w:color w:val="auto"/>
-              </w:rPr>
-            </w:pPr>
-            <w:r>
-              <w:rPr>
-                <w:b w:val="0"/>
-                <w:color w:val="auto"/>
-              </w:rPr>
-              <w:t>Handle the closure of the game</w:t>
-            </w:r>
-          </w:p>
-        </w:tc>
-        <w:tc>
-          <w:tcPr>
-            <w:tcW w:w="4546" w:type="dxa"/>
-            <w:shd w:val="clear" w:color="auto" w:fill="9CC2E5" w:themeFill="accent1" w:themeFillTint="99"/>
-          </w:tcPr>
-          <w:p>
-            <w:pPr>
-              <w:cnfStyle w:val="000000000000" w:firstRow="0" w:lastRow="0" w:firstColumn="0" w:lastColumn="0" w:oddVBand="0" w:evenVBand="0" w:oddHBand="0" w:evenHBand="0" w:firstRowFirstColumn="0" w:firstRowLastColumn="0" w:lastRowFirstColumn="0" w:lastRowLastColumn="0"/>
-            </w:pPr>
-          </w:p>
-        </w:tc>
-      </w:tr>
-      <w:tr>
-        <w:trPr>
-          <w:cnfStyle w:val="000000100000" w:firstRow="0" w:lastRow="0" w:firstColumn="0" w:lastColumn="0" w:oddVBand="0" w:evenVBand="0" w:oddHBand="1" w:evenHBand="0" w:firstRowFirstColumn="0" w:firstRowLastColumn="0" w:lastRowFirstColumn="0" w:lastRowLastColumn="0"/>
-          <w:trHeight w:val="291"/>
-        </w:trPr>
-        <w:tc>
-          <w:tcPr>
-            <w:cnfStyle w:val="001000000000" w:firstRow="0" w:lastRow="0" w:firstColumn="1" w:lastColumn="0" w:oddVBand="0" w:evenVBand="0" w:oddHBand="0" w:evenHBand="0" w:firstRowFirstColumn="0" w:firstRowLastColumn="0" w:lastRowFirstColumn="0" w:lastRowLastColumn="0"/>
-            <w:tcW w:w="4545" w:type="dxa"/>
-            <w:shd w:val="clear" w:color="auto" w:fill="BDD6EE" w:themeFill="accent1" w:themeFillTint="66"/>
-          </w:tcPr>
-          <w:p>
-            <w:pPr>
-              <w:rPr>
-                <w:b w:val="0"/>
-                <w:color w:val="auto"/>
-              </w:rPr>
-            </w:pPr>
-            <w:r>
-              <w:rPr>
-                <w:b w:val="0"/>
-                <w:color w:val="auto"/>
-              </w:rPr>
-              <w:t>Manage player states</w:t>
-            </w:r>
-          </w:p>
-        </w:tc>
-        <w:tc>
-          <w:tcPr>
-            <w:tcW w:w="4546" w:type="dxa"/>
-          </w:tcPr>
-          <w:p>
-            <w:pPr>
-              <w:cnfStyle w:val="000000100000" w:firstRow="0" w:lastRow="0" w:firstColumn="0" w:lastColumn="0" w:oddVBand="0" w:evenVBand="0" w:oddHBand="1" w:evenHBand="0" w:firstRowFirstColumn="0" w:firstRowLastColumn="0" w:lastRowFirstColumn="0" w:lastRowLastColumn="0"/>
             </w:pPr>
           </w:p>
         </w:tc>
@@ -8032,7 +8530,7 @@
               <w:rPr>
                 <w:sz w:val="32"/>
               </w:rPr>
-              <w:t>CGameState</w:t>
+              <w:t>CPlayerManager</w:t>
             </w:r>
             <w:proofErr w:type="spellEnd"/>
           </w:p>
@@ -8041,63 +8539,6 @@
       <w:tr>
         <w:trPr>
           <w:cnfStyle w:val="000000100000" w:firstRow="0" w:lastRow="0" w:firstColumn="0" w:lastColumn="0" w:oddVBand="0" w:evenVBand="0" w:oddHBand="1" w:evenHBand="0" w:firstRowFirstColumn="0" w:firstRowLastColumn="0" w:lastRowFirstColumn="0" w:lastRowLastColumn="0"/>
-          <w:trHeight w:val="275"/>
-        </w:trPr>
-        <w:tc>
-          <w:tcPr>
-            <w:cnfStyle w:val="001000000000" w:firstRow="0" w:lastRow="0" w:firstColumn="1" w:lastColumn="0" w:oddVBand="0" w:evenVBand="0" w:oddHBand="0" w:evenHBand="0" w:firstRowFirstColumn="0" w:firstRowLastColumn="0" w:lastRowFirstColumn="0" w:lastRowLastColumn="0"/>
-            <w:tcW w:w="9091" w:type="dxa"/>
-            <w:gridSpan w:val="2"/>
-            <w:shd w:val="clear" w:color="auto" w:fill="9CC2E5" w:themeFill="accent1" w:themeFillTint="99"/>
-          </w:tcPr>
-          <w:p>
-            <w:r>
-              <w:rPr>
-                <w:color w:val="auto"/>
-              </w:rPr>
-              <w:t xml:space="preserve">Subclasses: </w:t>
-            </w:r>
-            <w:proofErr w:type="spellStart"/>
-            <w:r>
-              <w:rPr>
-                <w:color w:val="auto"/>
-              </w:rPr>
-              <w:t>CMenuState</w:t>
-            </w:r>
-            <w:proofErr w:type="spellEnd"/>
-            <w:r>
-              <w:rPr>
-                <w:color w:val="auto"/>
-              </w:rPr>
-              <w:t xml:space="preserve">, </w:t>
-            </w:r>
-            <w:proofErr w:type="spellStart"/>
-            <w:r>
-              <w:rPr>
-                <w:color w:val="auto"/>
-              </w:rPr>
-              <w:t>CWorldState</w:t>
-            </w:r>
-            <w:proofErr w:type="spellEnd"/>
-            <w:r>
-              <w:rPr>
-                <w:color w:val="auto"/>
-              </w:rPr>
-              <w:t xml:space="preserve">, </w:t>
-            </w:r>
-            <w:proofErr w:type="spellStart"/>
-            <w:r>
-              <w:rPr>
-                <w:color w:val="auto"/>
-              </w:rPr>
-              <w:t>CSpaceState</w:t>
-            </w:r>
-            <w:proofErr w:type="spellEnd"/>
-          </w:p>
-        </w:tc>
-      </w:tr>
-      <w:tr>
-        <w:trPr>
           <w:trHeight w:val="372"/>
         </w:trPr>
         <w:tc>
@@ -8123,7 +8564,7 @@
           </w:tcPr>
           <w:p>
             <w:pPr>
-              <w:cnfStyle w:val="000000000000" w:firstRow="0" w:lastRow="0" w:firstColumn="0" w:lastColumn="0" w:oddVBand="0" w:evenVBand="0" w:oddHBand="0" w:evenHBand="0" w:firstRowFirstColumn="0" w:firstRowLastColumn="0" w:lastRowFirstColumn="0" w:lastRowLastColumn="0"/>
+              <w:cnfStyle w:val="000000100000" w:firstRow="0" w:lastRow="0" w:firstColumn="0" w:lastColumn="0" w:oddVBand="0" w:evenVBand="0" w:oddHBand="1" w:evenHBand="0" w:firstRowFirstColumn="0" w:firstRowLastColumn="0" w:lastRowFirstColumn="0" w:lastRowLastColumn="0"/>
               <w:rPr>
                 <w:b/>
               </w:rPr>
@@ -8137,219 +8578,6 @@
               </w:rPr>
               <w:t>Collaborations</w:t>
             </w:r>
-          </w:p>
-        </w:tc>
-      </w:tr>
-      <w:tr>
-        <w:trPr>
-          <w:cnfStyle w:val="000000100000" w:firstRow="0" w:lastRow="0" w:firstColumn="0" w:lastColumn="0" w:oddVBand="0" w:evenVBand="0" w:oddHBand="1" w:evenHBand="0" w:firstRowFirstColumn="0" w:firstRowLastColumn="0" w:lastRowFirstColumn="0" w:lastRowLastColumn="0"/>
-          <w:trHeight w:val="275"/>
-        </w:trPr>
-        <w:tc>
-          <w:tcPr>
-            <w:cnfStyle w:val="001000000000" w:firstRow="0" w:lastRow="0" w:firstColumn="1" w:lastColumn="0" w:oddVBand="0" w:evenVBand="0" w:oddHBand="0" w:evenHBand="0" w:firstRowFirstColumn="0" w:firstRowLastColumn="0" w:lastRowFirstColumn="0" w:lastRowLastColumn="0"/>
-            <w:tcW w:w="4545" w:type="dxa"/>
-            <w:shd w:val="clear" w:color="auto" w:fill="9CC2E5" w:themeFill="accent1" w:themeFillTint="99"/>
-          </w:tcPr>
-          <w:p>
-            <w:pPr>
-              <w:rPr>
-                <w:b w:val="0"/>
-                <w:color w:val="auto"/>
-              </w:rPr>
-            </w:pPr>
-            <w:r>
-              <w:rPr>
-                <w:b w:val="0"/>
-                <w:color w:val="auto"/>
-              </w:rPr>
-              <w:t>Update events in the respective state</w:t>
-            </w:r>
-          </w:p>
-        </w:tc>
-        <w:tc>
-          <w:tcPr>
-            <w:tcW w:w="4546" w:type="dxa"/>
-            <w:shd w:val="clear" w:color="auto" w:fill="9CC2E5" w:themeFill="accent1" w:themeFillTint="99"/>
-          </w:tcPr>
-          <w:p>
-            <w:pPr>
-              <w:cnfStyle w:val="000000100000" w:firstRow="0" w:lastRow="0" w:firstColumn="0" w:lastColumn="0" w:oddVBand="0" w:evenVBand="0" w:oddHBand="1" w:evenHBand="0" w:firstRowFirstColumn="0" w:firstRowLastColumn="0" w:lastRowFirstColumn="0" w:lastRowLastColumn="0"/>
-            </w:pPr>
-            <w:proofErr w:type="spellStart"/>
-            <w:r>
-              <w:t>CPlayer</w:t>
-            </w:r>
-            <w:proofErr w:type="spellEnd"/>
-          </w:p>
-        </w:tc>
-      </w:tr>
-      <w:tr>
-        <w:trPr>
-          <w:trHeight w:val="291"/>
-        </w:trPr>
-        <w:tc>
-          <w:tcPr>
-            <w:cnfStyle w:val="001000000000" w:firstRow="0" w:lastRow="0" w:firstColumn="1" w:lastColumn="0" w:oddVBand="0" w:evenVBand="0" w:oddHBand="0" w:evenHBand="0" w:firstRowFirstColumn="0" w:firstRowLastColumn="0" w:lastRowFirstColumn="0" w:lastRowLastColumn="0"/>
-            <w:tcW w:w="4545" w:type="dxa"/>
-            <w:shd w:val="clear" w:color="auto" w:fill="BDD6EE" w:themeFill="accent1" w:themeFillTint="66"/>
-          </w:tcPr>
-          <w:p>
-            <w:pPr>
-              <w:rPr>
-                <w:b w:val="0"/>
-                <w:color w:val="auto"/>
-              </w:rPr>
-            </w:pPr>
-            <w:r>
-              <w:rPr>
-                <w:b w:val="0"/>
-                <w:color w:val="auto"/>
-              </w:rPr>
-              <w:t>Handle UI</w:t>
-            </w:r>
-          </w:p>
-        </w:tc>
-        <w:tc>
-          <w:tcPr>
-            <w:tcW w:w="4546" w:type="dxa"/>
-            <w:shd w:val="clear" w:color="auto" w:fill="BDD6EE" w:themeFill="accent1" w:themeFillTint="66"/>
-          </w:tcPr>
-          <w:p>
-            <w:pPr>
-              <w:cnfStyle w:val="000000000000" w:firstRow="0" w:lastRow="0" w:firstColumn="0" w:lastColumn="0" w:oddVBand="0" w:evenVBand="0" w:oddHBand="0" w:evenHBand="0" w:firstRowFirstColumn="0" w:firstRowLastColumn="0" w:lastRowFirstColumn="0" w:lastRowLastColumn="0"/>
-            </w:pPr>
-            <w:proofErr w:type="spellStart"/>
-            <w:r>
-              <w:t>CSound</w:t>
-            </w:r>
-            <w:proofErr w:type="spellEnd"/>
-          </w:p>
-        </w:tc>
-      </w:tr>
-      <w:tr>
-        <w:trPr>
-          <w:cnfStyle w:val="000000100000" w:firstRow="0" w:lastRow="0" w:firstColumn="0" w:lastColumn="0" w:oddVBand="0" w:evenVBand="0" w:oddHBand="1" w:evenHBand="0" w:firstRowFirstColumn="0" w:firstRowLastColumn="0" w:lastRowFirstColumn="0" w:lastRowLastColumn="0"/>
-          <w:trHeight w:val="275"/>
-        </w:trPr>
-        <w:tc>
-          <w:tcPr>
-            <w:cnfStyle w:val="001000000000" w:firstRow="0" w:lastRow="0" w:firstColumn="1" w:lastColumn="0" w:oddVBand="0" w:evenVBand="0" w:oddHBand="0" w:evenHBand="0" w:firstRowFirstColumn="0" w:firstRowLastColumn="0" w:lastRowFirstColumn="0" w:lastRowLastColumn="0"/>
-            <w:tcW w:w="4545" w:type="dxa"/>
-            <w:shd w:val="clear" w:color="auto" w:fill="9CC2E5" w:themeFill="accent1" w:themeFillTint="99"/>
-          </w:tcPr>
-          <w:p>
-            <w:pPr>
-              <w:rPr>
-                <w:b w:val="0"/>
-                <w:color w:val="auto"/>
-              </w:rPr>
-            </w:pPr>
-            <w:r>
-              <w:rPr>
-                <w:b w:val="0"/>
-                <w:color w:val="auto"/>
-              </w:rPr>
-              <w:t>Play background music</w:t>
-            </w:r>
-          </w:p>
-        </w:tc>
-        <w:tc>
-          <w:tcPr>
-            <w:tcW w:w="4546" w:type="dxa"/>
-            <w:shd w:val="clear" w:color="auto" w:fill="9CC2E5" w:themeFill="accent1" w:themeFillTint="99"/>
-          </w:tcPr>
-          <w:p>
-            <w:pPr>
-              <w:cnfStyle w:val="000000100000" w:firstRow="0" w:lastRow="0" w:firstColumn="0" w:lastColumn="0" w:oddVBand="0" w:evenVBand="0" w:oddHBand="1" w:evenHBand="0" w:firstRowFirstColumn="0" w:firstRowLastColumn="0" w:lastRowFirstColumn="0" w:lastRowLastColumn="0"/>
-            </w:pPr>
-            <w:proofErr w:type="spellStart"/>
-            <w:r>
-              <w:t>CButton</w:t>
-            </w:r>
-            <w:proofErr w:type="spellEnd"/>
-          </w:p>
-        </w:tc>
-      </w:tr>
-      <w:tr>
-        <w:trPr>
-          <w:trHeight w:val="291"/>
-        </w:trPr>
-        <w:tc>
-          <w:tcPr>
-            <w:cnfStyle w:val="001000000000" w:firstRow="0" w:lastRow="0" w:firstColumn="1" w:lastColumn="0" w:oddVBand="0" w:evenVBand="0" w:oddHBand="0" w:evenHBand="0" w:firstRowFirstColumn="0" w:firstRowLastColumn="0" w:lastRowFirstColumn="0" w:lastRowLastColumn="0"/>
-            <w:tcW w:w="4545" w:type="dxa"/>
-            <w:shd w:val="clear" w:color="auto" w:fill="BDD6EE" w:themeFill="accent1" w:themeFillTint="66"/>
-          </w:tcPr>
-          <w:p>
-            <w:pPr>
-              <w:rPr>
-                <w:b w:val="0"/>
-                <w:color w:val="auto"/>
-              </w:rPr>
-            </w:pPr>
-            <w:r>
-              <w:rPr>
-                <w:b w:val="0"/>
-                <w:color w:val="auto"/>
-              </w:rPr>
-              <w:t>Determine win/loss</w:t>
-            </w:r>
-          </w:p>
-        </w:tc>
-        <w:tc>
-          <w:tcPr>
-            <w:tcW w:w="4546" w:type="dxa"/>
-            <w:shd w:val="clear" w:color="auto" w:fill="BDD6EE" w:themeFill="accent1" w:themeFillTint="66"/>
-          </w:tcPr>
-          <w:p>
-            <w:pPr>
-              <w:cnfStyle w:val="000000000000" w:firstRow="0" w:lastRow="0" w:firstColumn="0" w:lastColumn="0" w:oddVBand="0" w:evenVBand="0" w:oddHBand="0" w:evenHBand="0" w:firstRowFirstColumn="0" w:firstRowLastColumn="0" w:lastRowFirstColumn="0" w:lastRowLastColumn="0"/>
-            </w:pPr>
-            <w:proofErr w:type="spellStart"/>
-            <w:r>
-              <w:t>CGameObject</w:t>
-            </w:r>
-            <w:proofErr w:type="spellEnd"/>
-          </w:p>
-        </w:tc>
-      </w:tr>
-      <w:tr>
-        <w:trPr>
-          <w:cnfStyle w:val="000000100000" w:firstRow="0" w:lastRow="0" w:firstColumn="0" w:lastColumn="0" w:oddVBand="0" w:evenVBand="0" w:oddHBand="1" w:evenHBand="0" w:firstRowFirstColumn="0" w:firstRowLastColumn="0" w:lastRowFirstColumn="0" w:lastRowLastColumn="0"/>
-          <w:trHeight w:val="275"/>
-        </w:trPr>
-        <w:tc>
-          <w:tcPr>
-            <w:cnfStyle w:val="001000000000" w:firstRow="0" w:lastRow="0" w:firstColumn="1" w:lastColumn="0" w:oddVBand="0" w:evenVBand="0" w:oddHBand="0" w:evenHBand="0" w:firstRowFirstColumn="0" w:firstRowLastColumn="0" w:lastRowFirstColumn="0" w:lastRowLastColumn="0"/>
-            <w:tcW w:w="4545" w:type="dxa"/>
-            <w:shd w:val="clear" w:color="auto" w:fill="9CC2E5" w:themeFill="accent1" w:themeFillTint="99"/>
-          </w:tcPr>
-          <w:p>
-            <w:pPr>
-              <w:rPr>
-                <w:b w:val="0"/>
-                <w:color w:val="auto"/>
-              </w:rPr>
-            </w:pPr>
-            <w:r>
-              <w:rPr>
-                <w:b w:val="0"/>
-                <w:color w:val="auto"/>
-              </w:rPr>
-              <w:t>Hold grid data</w:t>
-            </w:r>
-          </w:p>
-        </w:tc>
-        <w:tc>
-          <w:tcPr>
-            <w:tcW w:w="4546" w:type="dxa"/>
-            <w:shd w:val="clear" w:color="auto" w:fill="9CC2E5" w:themeFill="accent1" w:themeFillTint="99"/>
-          </w:tcPr>
-          <w:p>
-            <w:pPr>
-              <w:cnfStyle w:val="000000100000" w:firstRow="0" w:lastRow="0" w:firstColumn="0" w:lastColumn="0" w:oddVBand="0" w:evenVBand="0" w:oddHBand="1" w:evenHBand="0" w:firstRowFirstColumn="0" w:firstRowLastColumn="0" w:lastRowFirstColumn="0" w:lastRowLastColumn="0"/>
-            </w:pPr>
           </w:p>
         </w:tc>
       </w:tr>
@@ -8361,6 +8589,50 @@
           <w:tcPr>
             <w:cnfStyle w:val="001000000000" w:firstRow="0" w:lastRow="0" w:firstColumn="1" w:lastColumn="0" w:oddVBand="0" w:evenVBand="0" w:oddHBand="0" w:evenHBand="0" w:firstRowFirstColumn="0" w:firstRowLastColumn="0" w:lastRowFirstColumn="0" w:lastRowLastColumn="0"/>
             <w:tcW w:w="4545" w:type="dxa"/>
+            <w:shd w:val="clear" w:color="auto" w:fill="9CC2E5" w:themeFill="accent1" w:themeFillTint="99"/>
+          </w:tcPr>
+          <w:p>
+            <w:pPr>
+              <w:rPr>
+                <w:b w:val="0"/>
+                <w:color w:val="auto"/>
+              </w:rPr>
+            </w:pPr>
+            <w:r>
+              <w:rPr>
+                <w:b w:val="0"/>
+                <w:color w:val="auto"/>
+              </w:rPr>
+              <w:t>Know how many players there are</w:t>
+            </w:r>
+          </w:p>
+        </w:tc>
+        <w:tc>
+          <w:tcPr>
+            <w:tcW w:w="4546" w:type="dxa"/>
+            <w:shd w:val="clear" w:color="auto" w:fill="9CC2E5" w:themeFill="accent1" w:themeFillTint="99"/>
+          </w:tcPr>
+          <w:p>
+            <w:pPr>
+              <w:cnfStyle w:val="000000000000" w:firstRow="0" w:lastRow="0" w:firstColumn="0" w:lastColumn="0" w:oddVBand="0" w:evenVBand="0" w:oddHBand="0" w:evenHBand="0" w:firstRowFirstColumn="0" w:firstRowLastColumn="0" w:lastRowFirstColumn="0" w:lastRowLastColumn="0"/>
+            </w:pPr>
+            <w:proofErr w:type="spellStart"/>
+            <w:r>
+              <w:t>CPlayer</w:t>
+            </w:r>
+            <w:proofErr w:type="spellEnd"/>
+          </w:p>
+        </w:tc>
+      </w:tr>
+      <w:tr>
+        <w:trPr>
+          <w:cnfStyle w:val="000000100000" w:firstRow="0" w:lastRow="0" w:firstColumn="0" w:lastColumn="0" w:oddVBand="0" w:evenVBand="0" w:oddHBand="1" w:evenHBand="0" w:firstRowFirstColumn="0" w:firstRowLastColumn="0" w:lastRowFirstColumn="0" w:lastRowLastColumn="0"/>
+          <w:trHeight w:val="291"/>
+        </w:trPr>
+        <w:tc>
+          <w:tcPr>
+            <w:cnfStyle w:val="001000000000" w:firstRow="0" w:lastRow="0" w:firstColumn="1" w:lastColumn="0" w:oddVBand="0" w:evenVBand="0" w:oddHBand="0" w:evenHBand="0" w:firstRowFirstColumn="0" w:firstRowLastColumn="0" w:lastRowFirstColumn="0" w:lastRowLastColumn="0"/>
+            <w:tcW w:w="4545" w:type="dxa"/>
             <w:shd w:val="clear" w:color="auto" w:fill="BDD6EE" w:themeFill="accent1" w:themeFillTint="66"/>
           </w:tcPr>
           <w:p>
@@ -8375,14 +8647,51 @@
                 <w:b w:val="0"/>
                 <w:color w:val="auto"/>
               </w:rPr>
-              <w:t>Contains relative game objects</w:t>
+              <w:t>Know when players have been created</w:t>
             </w:r>
           </w:p>
         </w:tc>
         <w:tc>
           <w:tcPr>
             <w:tcW w:w="4546" w:type="dxa"/>
-            <w:shd w:val="clear" w:color="auto" w:fill="BDD6EE" w:themeFill="accent1" w:themeFillTint="66"/>
+          </w:tcPr>
+          <w:p>
+            <w:pPr>
+              <w:cnfStyle w:val="000000100000" w:firstRow="0" w:lastRow="0" w:firstColumn="0" w:lastColumn="0" w:oddVBand="0" w:evenVBand="0" w:oddHBand="1" w:evenHBand="0" w:firstRowFirstColumn="0" w:firstRowLastColumn="0" w:lastRowFirstColumn="0" w:lastRowLastColumn="0"/>
+            </w:pPr>
+          </w:p>
+        </w:tc>
+      </w:tr>
+      <w:tr>
+        <w:trPr>
+          <w:trHeight w:val="275"/>
+        </w:trPr>
+        <w:tc>
+          <w:tcPr>
+            <w:cnfStyle w:val="001000000000" w:firstRow="0" w:lastRow="0" w:firstColumn="1" w:lastColumn="0" w:oddVBand="0" w:evenVBand="0" w:oddHBand="0" w:evenHBand="0" w:firstRowFirstColumn="0" w:firstRowLastColumn="0" w:lastRowFirstColumn="0" w:lastRowLastColumn="0"/>
+            <w:tcW w:w="4545" w:type="dxa"/>
+            <w:shd w:val="clear" w:color="auto" w:fill="9CC2E5" w:themeFill="accent1" w:themeFillTint="99"/>
+          </w:tcPr>
+          <w:p>
+            <w:pPr>
+              <w:rPr>
+                <w:b w:val="0"/>
+                <w:color w:val="auto"/>
+              </w:rPr>
+            </w:pPr>
+            <w:r>
+              <w:rPr>
+                <w:b w:val="0"/>
+                <w:color w:val="auto"/>
+              </w:rPr>
+              <w:t>Run decision algorithms for AI players</w:t>
+            </w:r>
+          </w:p>
+        </w:tc>
+        <w:tc>
+          <w:tcPr>
+            <w:tcW w:w="4546" w:type="dxa"/>
+            <w:shd w:val="clear" w:color="auto" w:fill="9CC2E5" w:themeFill="accent1" w:themeFillTint="99"/>
           </w:tcPr>
           <w:p>
             <w:pPr>
@@ -8429,7 +8738,7 @@
               <w:rPr>
                 <w:sz w:val="32"/>
               </w:rPr>
-              <w:t>CPlayerManager</w:t>
+              <w:t>CPlayer</w:t>
             </w:r>
             <w:proofErr w:type="spellEnd"/>
           </w:p>
@@ -8502,7 +8811,7 @@
                 <w:b w:val="0"/>
                 <w:color w:val="auto"/>
               </w:rPr>
-              <w:t>Know how many players there are</w:t>
+              <w:t>Store owned structures</w:t>
             </w:r>
           </w:p>
         </w:tc>
@@ -8517,7 +8826,7 @@
             </w:pPr>
             <w:proofErr w:type="spellStart"/>
             <w:r>
-              <w:t>CPlayer</w:t>
+              <w:t>CStructure</w:t>
             </w:r>
             <w:proofErr w:type="spellEnd"/>
           </w:p>
@@ -8546,7 +8855,7 @@
                 <w:b w:val="0"/>
                 <w:color w:val="auto"/>
               </w:rPr>
-              <w:t>Know when players have been created</w:t>
+              <w:t>Monitor finances</w:t>
             </w:r>
           </w:p>
         </w:tc>
@@ -8558,6 +8867,11 @@
             <w:pPr>
               <w:cnfStyle w:val="000000100000" w:firstRow="0" w:lastRow="0" w:firstColumn="0" w:lastColumn="0" w:oddVBand="0" w:evenVBand="0" w:oddHBand="1" w:evenHBand="0" w:firstRowFirstColumn="0" w:firstRowLastColumn="0" w:lastRowFirstColumn="0" w:lastRowLastColumn="0"/>
             </w:pPr>
+            <w:proofErr w:type="spellStart"/>
+            <w:r>
+              <w:t>CGameAgent</w:t>
+            </w:r>
+            <w:proofErr w:type="spellEnd"/>
           </w:p>
         </w:tc>
       </w:tr>
@@ -8583,7 +8897,7 @@
                 <w:b w:val="0"/>
                 <w:color w:val="auto"/>
               </w:rPr>
-              <w:t>Run decision algorithms for AI players</w:t>
+              <w:t>Store owned units</w:t>
             </w:r>
           </w:p>
         </w:tc>
@@ -8596,10 +8910,24 @@
             <w:pPr>
               <w:cnfStyle w:val="000000000000" w:firstRow="0" w:lastRow="0" w:firstColumn="0" w:lastColumn="0" w:oddVBand="0" w:evenVBand="0" w:oddHBand="0" w:evenHBand="0" w:firstRowFirstColumn="0" w:firstRowLastColumn="0" w:lastRowFirstColumn="0" w:lastRowLastColumn="0"/>
             </w:pPr>
+            <w:proofErr w:type="spellStart"/>
+            <w:r>
+              <w:t>CFleet</w:t>
+            </w:r>
+            <w:proofErr w:type="spellEnd"/>
           </w:p>
         </w:tc>
       </w:tr>
     </w:tbl>
+    <w:p>
+      <w:pPr>
+        <w:spacing w:after="0" w:line="240" w:lineRule="auto"/>
+        <w:rPr>
+          <w:b/>
+          <w:sz w:val="28"/>
+        </w:rPr>
+      </w:pPr>
+    </w:p>
     <w:p>
       <w:pPr>
         <w:spacing w:after="0" w:line="240" w:lineRule="auto"/>
@@ -8637,7 +8965,7 @@
               <w:rPr>
                 <w:sz w:val="32"/>
               </w:rPr>
-              <w:t>CPlayer</w:t>
+              <w:t>CFleet</w:t>
             </w:r>
             <w:proofErr w:type="spellEnd"/>
           </w:p>
@@ -8710,7 +9038,7 @@
                 <w:b w:val="0"/>
                 <w:color w:val="auto"/>
               </w:rPr>
-              <w:t>Store owned structures</w:t>
+              <w:t>Store space units for a given player</w:t>
             </w:r>
           </w:p>
         </w:tc>
@@ -8725,7 +9053,7 @@
             </w:pPr>
             <w:proofErr w:type="spellStart"/>
             <w:r>
-              <w:t>CStructure</w:t>
+              <w:t>CSpaceUnit</w:t>
             </w:r>
             <w:proofErr w:type="spellEnd"/>
           </w:p>
@@ -8754,7 +9082,7 @@
                 <w:b w:val="0"/>
                 <w:color w:val="auto"/>
               </w:rPr>
-              <w:t>Monitor finances</w:t>
+              <w:t>Monitor status of each unit</w:t>
             </w:r>
           </w:p>
         </w:tc>
@@ -8768,7 +9096,7 @@
             </w:pPr>
             <w:proofErr w:type="spellStart"/>
             <w:r>
-              <w:t>CGameAgent</w:t>
+              <w:t>CPlayer</w:t>
             </w:r>
             <w:proofErr w:type="spellEnd"/>
           </w:p>
@@ -8791,13 +9119,6 @@
                 <w:color w:val="auto"/>
               </w:rPr>
             </w:pPr>
-            <w:r>
-              <w:rPr>
-                <w:b w:val="0"/>
-                <w:color w:val="auto"/>
-              </w:rPr>
-              <w:t>Store owned units</w:t>
-            </w:r>
           </w:p>
         </w:tc>
         <w:tc>
@@ -8809,11 +9130,6 @@
             <w:pPr>
               <w:cnfStyle w:val="000000000000" w:firstRow="0" w:lastRow="0" w:firstColumn="0" w:lastColumn="0" w:oddVBand="0" w:evenVBand="0" w:oddHBand="0" w:evenHBand="0" w:firstRowFirstColumn="0" w:firstRowLastColumn="0" w:lastRowFirstColumn="0" w:lastRowLastColumn="0"/>
             </w:pPr>
-            <w:proofErr w:type="spellStart"/>
-            <w:r>
-              <w:t>CFleet</w:t>
-            </w:r>
-            <w:proofErr w:type="spellEnd"/>
           </w:p>
         </w:tc>
       </w:tr>
@@ -8864,7 +9180,8 @@
               <w:rPr>
                 <w:sz w:val="32"/>
               </w:rPr>
-              <w:t>CFleet</w:t>
+              <w:lastRenderedPageBreak/>
+              <w:t>CRandomiser</w:t>
             </w:r>
             <w:proofErr w:type="spellEnd"/>
           </w:p>
@@ -8937,88 +9254,8 @@
                 <w:b w:val="0"/>
                 <w:color w:val="auto"/>
               </w:rPr>
-              <w:t>Store space units for a given player</w:t>
-            </w:r>
-          </w:p>
-        </w:tc>
-        <w:tc>
-          <w:tcPr>
-            <w:tcW w:w="4546" w:type="dxa"/>
-            <w:shd w:val="clear" w:color="auto" w:fill="9CC2E5" w:themeFill="accent1" w:themeFillTint="99"/>
-          </w:tcPr>
-          <w:p>
-            <w:pPr>
-              <w:cnfStyle w:val="000000000000" w:firstRow="0" w:lastRow="0" w:firstColumn="0" w:lastColumn="0" w:oddVBand="0" w:evenVBand="0" w:oddHBand="0" w:evenHBand="0" w:firstRowFirstColumn="0" w:firstRowLastColumn="0" w:lastRowFirstColumn="0" w:lastRowLastColumn="0"/>
-            </w:pPr>
-            <w:proofErr w:type="spellStart"/>
-            <w:r>
-              <w:t>CSpaceUnit</w:t>
-            </w:r>
-            <w:proofErr w:type="spellEnd"/>
-          </w:p>
-        </w:tc>
-      </w:tr>
-      <w:tr>
-        <w:trPr>
-          <w:cnfStyle w:val="000000100000" w:firstRow="0" w:lastRow="0" w:firstColumn="0" w:lastColumn="0" w:oddVBand="0" w:evenVBand="0" w:oddHBand="1" w:evenHBand="0" w:firstRowFirstColumn="0" w:firstRowLastColumn="0" w:lastRowFirstColumn="0" w:lastRowLastColumn="0"/>
-          <w:trHeight w:val="291"/>
-        </w:trPr>
-        <w:tc>
-          <w:tcPr>
-            <w:cnfStyle w:val="001000000000" w:firstRow="0" w:lastRow="0" w:firstColumn="1" w:lastColumn="0" w:oddVBand="0" w:evenVBand="0" w:oddHBand="0" w:evenHBand="0" w:firstRowFirstColumn="0" w:firstRowLastColumn="0" w:lastRowFirstColumn="0" w:lastRowLastColumn="0"/>
-            <w:tcW w:w="4545" w:type="dxa"/>
-            <w:shd w:val="clear" w:color="auto" w:fill="BDD6EE" w:themeFill="accent1" w:themeFillTint="66"/>
-          </w:tcPr>
-          <w:p>
-            <w:pPr>
-              <w:rPr>
-                <w:b w:val="0"/>
-                <w:color w:val="auto"/>
-              </w:rPr>
-            </w:pPr>
-            <w:r>
-              <w:rPr>
-                <w:b w:val="0"/>
-                <w:color w:val="auto"/>
-              </w:rPr>
-              <w:lastRenderedPageBreak/>
-              <w:t>Monitor status of each unit</w:t>
-            </w:r>
-          </w:p>
-        </w:tc>
-        <w:tc>
-          <w:tcPr>
-            <w:tcW w:w="4546" w:type="dxa"/>
-          </w:tcPr>
-          <w:p>
-            <w:pPr>
-              <w:cnfStyle w:val="000000100000" w:firstRow="0" w:lastRow="0" w:firstColumn="0" w:lastColumn="0" w:oddVBand="0" w:evenVBand="0" w:oddHBand="1" w:evenHBand="0" w:firstRowFirstColumn="0" w:firstRowLastColumn="0" w:lastRowFirstColumn="0" w:lastRowLastColumn="0"/>
-            </w:pPr>
-            <w:proofErr w:type="spellStart"/>
-            <w:r>
-              <w:t>CPlayer</w:t>
-            </w:r>
-            <w:proofErr w:type="spellEnd"/>
-          </w:p>
-        </w:tc>
-      </w:tr>
-      <w:tr>
-        <w:trPr>
-          <w:trHeight w:val="275"/>
-        </w:trPr>
-        <w:tc>
-          <w:tcPr>
-            <w:cnfStyle w:val="001000000000" w:firstRow="0" w:lastRow="0" w:firstColumn="1" w:lastColumn="0" w:oddVBand="0" w:evenVBand="0" w:oddHBand="0" w:evenHBand="0" w:firstRowFirstColumn="0" w:firstRowLastColumn="0" w:lastRowFirstColumn="0" w:lastRowLastColumn="0"/>
-            <w:tcW w:w="4545" w:type="dxa"/>
-            <w:shd w:val="clear" w:color="auto" w:fill="9CC2E5" w:themeFill="accent1" w:themeFillTint="99"/>
-          </w:tcPr>
-          <w:p>
-            <w:pPr>
-              <w:rPr>
-                <w:b w:val="0"/>
-                <w:color w:val="auto"/>
-              </w:rPr>
-            </w:pPr>
+              <w:t>Generate a random number</w:t>
+            </w:r>
           </w:p>
         </w:tc>
         <w:tc>
@@ -9071,7 +9308,7 @@
               <w:rPr>
                 <w:sz w:val="32"/>
               </w:rPr>
-              <w:t>CRandomiser</w:t>
+              <w:t>CGrid</w:t>
             </w:r>
             <w:proofErr w:type="spellEnd"/>
           </w:p>
@@ -9144,7 +9381,104 @@
                 <w:b w:val="0"/>
                 <w:color w:val="auto"/>
               </w:rPr>
-              <w:t>Generate a random number</w:t>
+              <w:t>Know grid dimensions</w:t>
+            </w:r>
+          </w:p>
+        </w:tc>
+        <w:tc>
+          <w:tcPr>
+            <w:tcW w:w="4546" w:type="dxa"/>
+            <w:shd w:val="clear" w:color="auto" w:fill="9CC2E5" w:themeFill="accent1" w:themeFillTint="99"/>
+          </w:tcPr>
+          <w:p>
+            <w:pPr>
+              <w:cnfStyle w:val="000000000000" w:firstRow="0" w:lastRow="0" w:firstColumn="0" w:lastColumn="0" w:oddVBand="0" w:evenVBand="0" w:oddHBand="0" w:evenHBand="0" w:firstRowFirstColumn="0" w:firstRowLastColumn="0" w:lastRowFirstColumn="0" w:lastRowLastColumn="0"/>
+            </w:pPr>
+            <w:proofErr w:type="spellStart"/>
+            <w:r>
+              <w:t>CTile</w:t>
+            </w:r>
+            <w:proofErr w:type="spellEnd"/>
+          </w:p>
+        </w:tc>
+      </w:tr>
+      <w:tr>
+        <w:trPr>
+          <w:cnfStyle w:val="000000100000" w:firstRow="0" w:lastRow="0" w:firstColumn="0" w:lastColumn="0" w:oddVBand="0" w:evenVBand="0" w:oddHBand="1" w:evenHBand="0" w:firstRowFirstColumn="0" w:firstRowLastColumn="0" w:lastRowFirstColumn="0" w:lastRowLastColumn="0"/>
+          <w:trHeight w:val="291"/>
+        </w:trPr>
+        <w:tc>
+          <w:tcPr>
+            <w:cnfStyle w:val="001000000000" w:firstRow="0" w:lastRow="0" w:firstColumn="1" w:lastColumn="0" w:oddVBand="0" w:evenVBand="0" w:oddHBand="0" w:evenHBand="0" w:firstRowFirstColumn="0" w:firstRowLastColumn="0" w:lastRowFirstColumn="0" w:lastRowLastColumn="0"/>
+            <w:tcW w:w="4545" w:type="dxa"/>
+            <w:shd w:val="clear" w:color="auto" w:fill="BDD6EE" w:themeFill="accent1" w:themeFillTint="66"/>
+          </w:tcPr>
+          <w:p>
+            <w:pPr>
+              <w:rPr>
+                <w:b w:val="0"/>
+                <w:color w:val="auto"/>
+              </w:rPr>
+            </w:pPr>
+            <w:r>
+              <w:rPr>
+                <w:b w:val="0"/>
+                <w:color w:val="auto"/>
+              </w:rPr>
+              <w:t xml:space="preserve">Store instance of </w:t>
+            </w:r>
+            <w:proofErr w:type="spellStart"/>
+            <w:r>
+              <w:rPr>
+                <w:b w:val="0"/>
+                <w:color w:val="auto"/>
+              </w:rPr>
+              <w:t>CTile</w:t>
+            </w:r>
+            <w:proofErr w:type="spellEnd"/>
+            <w:r>
+              <w:rPr>
+                <w:b w:val="0"/>
+                <w:color w:val="auto"/>
+              </w:rPr>
+              <w:t xml:space="preserve"> per grid square</w:t>
+            </w:r>
+          </w:p>
+        </w:tc>
+        <w:tc>
+          <w:tcPr>
+            <w:tcW w:w="4546" w:type="dxa"/>
+          </w:tcPr>
+          <w:p>
+            <w:pPr>
+              <w:cnfStyle w:val="000000100000" w:firstRow="0" w:lastRow="0" w:firstColumn="0" w:lastColumn="0" w:oddVBand="0" w:evenVBand="0" w:oddHBand="1" w:evenHBand="0" w:firstRowFirstColumn="0" w:firstRowLastColumn="0" w:lastRowFirstColumn="0" w:lastRowLastColumn="0"/>
+            </w:pPr>
+          </w:p>
+        </w:tc>
+      </w:tr>
+      <w:tr>
+        <w:trPr>
+          <w:trHeight w:val="275"/>
+        </w:trPr>
+        <w:tc>
+          <w:tcPr>
+            <w:cnfStyle w:val="001000000000" w:firstRow="0" w:lastRow="0" w:firstColumn="1" w:lastColumn="0" w:oddVBand="0" w:evenVBand="0" w:oddHBand="0" w:evenHBand="0" w:firstRowFirstColumn="0" w:firstRowLastColumn="0" w:lastRowFirstColumn="0" w:lastRowLastColumn="0"/>
+            <w:tcW w:w="4545" w:type="dxa"/>
+            <w:shd w:val="clear" w:color="auto" w:fill="9CC2E5" w:themeFill="accent1" w:themeFillTint="99"/>
+          </w:tcPr>
+          <w:p>
+            <w:pPr>
+              <w:rPr>
+                <w:b w:val="0"/>
+                <w:color w:val="auto"/>
+              </w:rPr>
+            </w:pPr>
+            <w:r>
+              <w:rPr>
+                <w:b w:val="0"/>
+                <w:color w:val="auto"/>
+              </w:rPr>
+              <w:t>Be able to retrieve data for a given tile square</w:t>
             </w:r>
           </w:p>
         </w:tc>
@@ -9198,7 +9532,7 @@
               <w:rPr>
                 <w:sz w:val="32"/>
               </w:rPr>
-              <w:t>CGrid</w:t>
+              <w:t>CTile</w:t>
             </w:r>
             <w:proofErr w:type="spellEnd"/>
           </w:p>
@@ -9271,7 +9605,7 @@
                 <w:b w:val="0"/>
                 <w:color w:val="auto"/>
               </w:rPr>
-              <w:t>Know grid dimensions</w:t>
+              <w:t>Track tile status</w:t>
             </w:r>
           </w:p>
         </w:tc>
@@ -9284,11 +9618,6 @@
             <w:pPr>
               <w:cnfStyle w:val="000000000000" w:firstRow="0" w:lastRow="0" w:firstColumn="0" w:lastColumn="0" w:oddVBand="0" w:evenVBand="0" w:oddHBand="0" w:evenHBand="0" w:firstRowFirstColumn="0" w:firstRowLastColumn="0" w:lastRowFirstColumn="0" w:lastRowLastColumn="0"/>
             </w:pPr>
-            <w:proofErr w:type="spellStart"/>
-            <w:r>
-              <w:t>CTile</w:t>
-            </w:r>
-            <w:proofErr w:type="spellEnd"/>
           </w:p>
         </w:tc>
       </w:tr>
@@ -9315,23 +9644,7 @@
                 <w:b w:val="0"/>
                 <w:color w:val="auto"/>
               </w:rPr>
-              <w:t xml:space="preserve">Store instance of </w:t>
-            </w:r>
-            <w:proofErr w:type="spellStart"/>
-            <w:r>
-              <w:rPr>
-                <w:b w:val="0"/>
-                <w:color w:val="auto"/>
-              </w:rPr>
-              <w:t>CTile</w:t>
-            </w:r>
-            <w:proofErr w:type="spellEnd"/>
-            <w:r>
-              <w:rPr>
-                <w:b w:val="0"/>
-                <w:color w:val="auto"/>
-              </w:rPr>
-              <w:t xml:space="preserve"> per grid square</w:t>
+              <w:t>Update tile status</w:t>
             </w:r>
           </w:p>
         </w:tc>
@@ -9368,7 +9681,7 @@
                 <w:b w:val="0"/>
                 <w:color w:val="auto"/>
               </w:rPr>
-              <w:t>Be able to retrieve data for a given tile square</w:t>
+              <w:t>Know position in world and in grid where this tile falls</w:t>
             </w:r>
           </w:p>
         </w:tc>
@@ -9394,200 +9707,6 @@
         </w:rPr>
       </w:pPr>
     </w:p>
-    <w:tbl>
-      <w:tblPr>
-        <w:tblStyle w:val="GridTable5Dark-Accent1"/>
-        <w:tblW w:w="9091" w:type="dxa"/>
-        <w:tblLook w:val="04A0" w:firstRow="1" w:lastRow="0" w:firstColumn="1" w:lastColumn="0" w:noHBand="0" w:noVBand="1"/>
-      </w:tblPr>
-      <w:tblGrid>
-        <w:gridCol w:w="4545"/>
-        <w:gridCol w:w="4546"/>
-      </w:tblGrid>
-      <w:tr>
-        <w:trPr>
-          <w:cnfStyle w:val="100000000000" w:firstRow="1" w:lastRow="0" w:firstColumn="0" w:lastColumn="0" w:oddVBand="0" w:evenVBand="0" w:oddHBand="0" w:evenHBand="0" w:firstRowFirstColumn="0" w:firstRowLastColumn="0" w:lastRowFirstColumn="0" w:lastRowLastColumn="0"/>
-          <w:trHeight w:val="421"/>
-        </w:trPr>
-        <w:tc>
-          <w:tcPr>
-            <w:cnfStyle w:val="001000000000" w:firstRow="0" w:lastRow="0" w:firstColumn="1" w:lastColumn="0" w:oddVBand="0" w:evenVBand="0" w:oddHBand="0" w:evenHBand="0" w:firstRowFirstColumn="0" w:firstRowLastColumn="0" w:lastRowFirstColumn="0" w:lastRowLastColumn="0"/>
-            <w:tcW w:w="9091" w:type="dxa"/>
-            <w:gridSpan w:val="2"/>
-            <w:shd w:val="clear" w:color="auto" w:fill="2E74B5" w:themeFill="accent1" w:themeFillShade="BF"/>
-          </w:tcPr>
-          <w:p>
-            <w:proofErr w:type="spellStart"/>
-            <w:r>
-              <w:rPr>
-                <w:sz w:val="32"/>
-              </w:rPr>
-              <w:t>CTile</w:t>
-            </w:r>
-            <w:proofErr w:type="spellEnd"/>
-          </w:p>
-        </w:tc>
-      </w:tr>
-      <w:tr>
-        <w:trPr>
-          <w:cnfStyle w:val="000000100000" w:firstRow="0" w:lastRow="0" w:firstColumn="0" w:lastColumn="0" w:oddVBand="0" w:evenVBand="0" w:oddHBand="1" w:evenHBand="0" w:firstRowFirstColumn="0" w:firstRowLastColumn="0" w:lastRowFirstColumn="0" w:lastRowLastColumn="0"/>
-          <w:trHeight w:val="372"/>
-        </w:trPr>
-        <w:tc>
-          <w:tcPr>
-            <w:cnfStyle w:val="001000000000" w:firstRow="0" w:lastRow="0" w:firstColumn="1" w:lastColumn="0" w:oddVBand="0" w:evenVBand="0" w:oddHBand="0" w:evenHBand="0" w:firstRowFirstColumn="0" w:firstRowLastColumn="0" w:lastRowFirstColumn="0" w:lastRowLastColumn="0"/>
-            <w:tcW w:w="4545" w:type="dxa"/>
-            <w:shd w:val="clear" w:color="auto" w:fill="2E74B5" w:themeFill="accent1" w:themeFillShade="BF"/>
-          </w:tcPr>
-          <w:p>
-            <w:r>
-              <w:rPr>
-                <w:sz w:val="28"/>
-                <w:szCs w:val="28"/>
-              </w:rPr>
-              <w:t>Responsibilities</w:t>
-            </w:r>
-          </w:p>
-        </w:tc>
-        <w:tc>
-          <w:tcPr>
-            <w:tcW w:w="4546" w:type="dxa"/>
-            <w:shd w:val="clear" w:color="auto" w:fill="2E74B5" w:themeFill="accent1" w:themeFillShade="BF"/>
-          </w:tcPr>
-          <w:p>
-            <w:pPr>
-              <w:cnfStyle w:val="000000100000" w:firstRow="0" w:lastRow="0" w:firstColumn="0" w:lastColumn="0" w:oddVBand="0" w:evenVBand="0" w:oddHBand="1" w:evenHBand="0" w:firstRowFirstColumn="0" w:firstRowLastColumn="0" w:lastRowFirstColumn="0" w:lastRowLastColumn="0"/>
-              <w:rPr>
-                <w:b/>
-              </w:rPr>
-            </w:pPr>
-            <w:r>
-              <w:rPr>
-                <w:b/>
-                <w:color w:val="FFFFFF" w:themeColor="background1"/>
-                <w:sz w:val="28"/>
-                <w:szCs w:val="28"/>
-              </w:rPr>
-              <w:t>Collaborations</w:t>
-            </w:r>
-          </w:p>
-        </w:tc>
-      </w:tr>
-      <w:tr>
-        <w:trPr>
-          <w:trHeight w:val="275"/>
-        </w:trPr>
-        <w:tc>
-          <w:tcPr>
-            <w:cnfStyle w:val="001000000000" w:firstRow="0" w:lastRow="0" w:firstColumn="1" w:lastColumn="0" w:oddVBand="0" w:evenVBand="0" w:oddHBand="0" w:evenHBand="0" w:firstRowFirstColumn="0" w:firstRowLastColumn="0" w:lastRowFirstColumn="0" w:lastRowLastColumn="0"/>
-            <w:tcW w:w="4545" w:type="dxa"/>
-            <w:shd w:val="clear" w:color="auto" w:fill="9CC2E5" w:themeFill="accent1" w:themeFillTint="99"/>
-          </w:tcPr>
-          <w:p>
-            <w:pPr>
-              <w:rPr>
-                <w:b w:val="0"/>
-                <w:color w:val="auto"/>
-              </w:rPr>
-            </w:pPr>
-            <w:r>
-              <w:rPr>
-                <w:b w:val="0"/>
-                <w:color w:val="auto"/>
-              </w:rPr>
-              <w:t>Track tile status</w:t>
-            </w:r>
-          </w:p>
-        </w:tc>
-        <w:tc>
-          <w:tcPr>
-            <w:tcW w:w="4546" w:type="dxa"/>
-            <w:shd w:val="clear" w:color="auto" w:fill="9CC2E5" w:themeFill="accent1" w:themeFillTint="99"/>
-          </w:tcPr>
-          <w:p>
-            <w:pPr>
-              <w:cnfStyle w:val="000000000000" w:firstRow="0" w:lastRow="0" w:firstColumn="0" w:lastColumn="0" w:oddVBand="0" w:evenVBand="0" w:oddHBand="0" w:evenHBand="0" w:firstRowFirstColumn="0" w:firstRowLastColumn="0" w:lastRowFirstColumn="0" w:lastRowLastColumn="0"/>
-            </w:pPr>
-          </w:p>
-        </w:tc>
-      </w:tr>
-      <w:tr>
-        <w:trPr>
-          <w:cnfStyle w:val="000000100000" w:firstRow="0" w:lastRow="0" w:firstColumn="0" w:lastColumn="0" w:oddVBand="0" w:evenVBand="0" w:oddHBand="1" w:evenHBand="0" w:firstRowFirstColumn="0" w:firstRowLastColumn="0" w:lastRowFirstColumn="0" w:lastRowLastColumn="0"/>
-          <w:trHeight w:val="291"/>
-        </w:trPr>
-        <w:tc>
-          <w:tcPr>
-            <w:cnfStyle w:val="001000000000" w:firstRow="0" w:lastRow="0" w:firstColumn="1" w:lastColumn="0" w:oddVBand="0" w:evenVBand="0" w:oddHBand="0" w:evenHBand="0" w:firstRowFirstColumn="0" w:firstRowLastColumn="0" w:lastRowFirstColumn="0" w:lastRowLastColumn="0"/>
-            <w:tcW w:w="4545" w:type="dxa"/>
-            <w:shd w:val="clear" w:color="auto" w:fill="BDD6EE" w:themeFill="accent1" w:themeFillTint="66"/>
-          </w:tcPr>
-          <w:p>
-            <w:pPr>
-              <w:rPr>
-                <w:b w:val="0"/>
-                <w:color w:val="auto"/>
-              </w:rPr>
-            </w:pPr>
-            <w:r>
-              <w:rPr>
-                <w:b w:val="0"/>
-                <w:color w:val="auto"/>
-              </w:rPr>
-              <w:t>Update tile status</w:t>
-            </w:r>
-          </w:p>
-        </w:tc>
-        <w:tc>
-          <w:tcPr>
-            <w:tcW w:w="4546" w:type="dxa"/>
-          </w:tcPr>
-          <w:p>
-            <w:pPr>
-              <w:cnfStyle w:val="000000100000" w:firstRow="0" w:lastRow="0" w:firstColumn="0" w:lastColumn="0" w:oddVBand="0" w:evenVBand="0" w:oddHBand="1" w:evenHBand="0" w:firstRowFirstColumn="0" w:firstRowLastColumn="0" w:lastRowFirstColumn="0" w:lastRowLastColumn="0"/>
-            </w:pPr>
-          </w:p>
-        </w:tc>
-      </w:tr>
-      <w:tr>
-        <w:trPr>
-          <w:trHeight w:val="275"/>
-        </w:trPr>
-        <w:tc>
-          <w:tcPr>
-            <w:cnfStyle w:val="001000000000" w:firstRow="0" w:lastRow="0" w:firstColumn="1" w:lastColumn="0" w:oddVBand="0" w:evenVBand="0" w:oddHBand="0" w:evenHBand="0" w:firstRowFirstColumn="0" w:firstRowLastColumn="0" w:lastRowFirstColumn="0" w:lastRowLastColumn="0"/>
-            <w:tcW w:w="4545" w:type="dxa"/>
-            <w:shd w:val="clear" w:color="auto" w:fill="9CC2E5" w:themeFill="accent1" w:themeFillTint="99"/>
-          </w:tcPr>
-          <w:p>
-            <w:pPr>
-              <w:rPr>
-                <w:b w:val="0"/>
-                <w:color w:val="auto"/>
-              </w:rPr>
-            </w:pPr>
-            <w:r>
-              <w:rPr>
-                <w:b w:val="0"/>
-                <w:color w:val="auto"/>
-              </w:rPr>
-              <w:t>Know position in world and in grid where this tile falls</w:t>
-            </w:r>
-          </w:p>
-        </w:tc>
-        <w:tc>
-          <w:tcPr>
-            <w:tcW w:w="4546" w:type="dxa"/>
-            <w:shd w:val="clear" w:color="auto" w:fill="9CC2E5" w:themeFill="accent1" w:themeFillTint="99"/>
-          </w:tcPr>
-          <w:p>
-            <w:pPr>
-              <w:cnfStyle w:val="000000000000" w:firstRow="0" w:lastRow="0" w:firstColumn="0" w:lastColumn="0" w:oddVBand="0" w:evenVBand="0" w:oddHBand="0" w:evenHBand="0" w:firstRowFirstColumn="0" w:firstRowLastColumn="0" w:lastRowFirstColumn="0" w:lastRowLastColumn="0"/>
-            </w:pPr>
-          </w:p>
-        </w:tc>
-      </w:tr>
-    </w:tbl>
     <w:p>
       <w:pPr>
         <w:spacing w:after="0" w:line="240" w:lineRule="auto"/>
@@ -9818,242 +9937,392 @@
         <w:spacing w:after="0" w:line="240" w:lineRule="auto"/>
         <w:rPr>
           <w:b/>
+          <w:sz w:val="32"/>
+          <w:u w:val="single"/>
+        </w:rPr>
+      </w:pPr>
+      <w:r>
+        <w:rPr>
+          <w:b/>
+          <w:sz w:val="32"/>
+          <w:u w:val="single"/>
+        </w:rPr>
+        <w:lastRenderedPageBreak/>
+        <w:t>Sequence Diagrams</w:t>
+      </w:r>
+    </w:p>
+    <w:p>
+      <w:pPr>
+        <w:spacing w:after="0" w:line="240" w:lineRule="auto"/>
+        <w:rPr>
+          <w:b/>
+          <w:sz w:val="32"/>
+          <w:u w:val="single"/>
+        </w:rPr>
+      </w:pPr>
+      <w:r>
+        <w:object w:dxaOrig="10696" w:dyaOrig="9105">
+          <v:shape id="_x0000_i1027" type="#_x0000_t75" style="width:395.05pt;height:333.7pt" o:ole="">
+            <v:imagedata r:id="rId14" o:title=""/>
+          </v:shape>
+          <o:OLEObject Type="Embed" ProgID="Visio.Drawing.15" ShapeID="_x0000_i1027" DrawAspect="Content" ObjectID="_1486373285" r:id="rId15"/>
+        </w:object>
+      </w:r>
+    </w:p>
+    <w:p>
+      <w:pPr>
+        <w:spacing w:after="0" w:line="240" w:lineRule="auto"/>
+        <w:rPr>
+          <w:b/>
+          <w:sz w:val="32"/>
+          <w:u w:val="single"/>
+        </w:rPr>
+      </w:pPr>
+    </w:p>
+    <w:p>
+      <w:pPr>
+        <w:spacing w:after="0" w:line="240" w:lineRule="auto"/>
+      </w:pPr>
+      <w:r>
+        <w:object w:dxaOrig="8190" w:dyaOrig="6780">
+          <v:shape id="_x0000_i1030" type="#_x0000_t75" style="width:366.9pt;height:303.65pt" o:ole="">
+            <v:imagedata r:id="rId16" o:title=""/>
+          </v:shape>
+          <o:OLEObject Type="Embed" ProgID="Visio.Drawing.15" ShapeID="_x0000_i1030" DrawAspect="Content" ObjectID="_1486373286" r:id="rId17"/>
+        </w:object>
+      </w:r>
+    </w:p>
+    <w:p>
+      <w:pPr>
+        <w:spacing w:after="0" w:line="240" w:lineRule="auto"/>
+      </w:pPr>
+    </w:p>
+    <w:p>
+      <w:pPr>
+        <w:spacing w:after="0" w:line="240" w:lineRule="auto"/>
+      </w:pPr>
+    </w:p>
+    <w:p>
+      <w:pPr>
+        <w:spacing w:after="0" w:line="240" w:lineRule="auto"/>
+      </w:pPr>
+    </w:p>
+    <w:p>
+      <w:pPr>
+        <w:spacing w:after="0" w:line="240" w:lineRule="auto"/>
+        <w:rPr>
+          <w:b/>
+          <w:sz w:val="32"/>
+          <w:u w:val="single"/>
+        </w:rPr>
+      </w:pPr>
+      <w:r>
+        <w:object w:dxaOrig="10921" w:dyaOrig="8566">
+          <v:shape id="_x0000_i1031" type="#_x0000_t75" style="width:450.8pt;height:353.75pt" o:ole="">
+            <v:imagedata r:id="rId18" o:title=""/>
+          </v:shape>
+          <o:OLEObject Type="Embed" ProgID="Visio.Drawing.15" ShapeID="_x0000_i1031" DrawAspect="Content" ObjectID="_1486373287" r:id="rId19"/>
+        </w:object>
+      </w:r>
+    </w:p>
+    <w:p>
+      <w:pPr>
+        <w:spacing w:after="0" w:line="240" w:lineRule="auto"/>
+        <w:rPr>
+          <w:b/>
+          <w:sz w:val="32"/>
+          <w:u w:val="single"/>
+        </w:rPr>
+      </w:pPr>
+    </w:p>
+    <w:p>
+      <w:pPr>
+        <w:spacing w:after="0" w:line="240" w:lineRule="auto"/>
+        <w:rPr>
+          <w:b/>
+          <w:sz w:val="32"/>
+          <w:u w:val="single"/>
+        </w:rPr>
+      </w:pPr>
+    </w:p>
+    <w:p>
+      <w:pPr>
+        <w:spacing w:after="0" w:line="240" w:lineRule="auto"/>
+        <w:rPr>
+          <w:b/>
+          <w:sz w:val="32"/>
+          <w:u w:val="single"/>
+        </w:rPr>
+      </w:pPr>
+    </w:p>
+    <w:p>
+      <w:pPr>
+        <w:spacing w:after="0" w:line="240" w:lineRule="auto"/>
+        <w:rPr>
+          <w:b/>
+          <w:sz w:val="32"/>
+          <w:u w:val="single"/>
+        </w:rPr>
+      </w:pPr>
+    </w:p>
+    <w:p>
+      <w:pPr>
+        <w:spacing w:after="0" w:line="240" w:lineRule="auto"/>
+        <w:rPr>
+          <w:b/>
+          <w:sz w:val="32"/>
+          <w:u w:val="single"/>
+        </w:rPr>
+      </w:pPr>
+    </w:p>
+    <w:p>
+      <w:pPr>
+        <w:spacing w:after="0" w:line="240" w:lineRule="auto"/>
+        <w:rPr>
+          <w:b/>
+          <w:sz w:val="32"/>
+          <w:u w:val="single"/>
+        </w:rPr>
+      </w:pPr>
+    </w:p>
+    <w:p>
+      <w:pPr>
+        <w:spacing w:after="0" w:line="240" w:lineRule="auto"/>
+        <w:rPr>
+          <w:b/>
+          <w:sz w:val="32"/>
+          <w:u w:val="single"/>
+        </w:rPr>
+      </w:pPr>
+    </w:p>
+    <w:p>
+      <w:pPr>
+        <w:spacing w:after="0" w:line="240" w:lineRule="auto"/>
+        <w:rPr>
+          <w:b/>
+          <w:sz w:val="32"/>
+          <w:u w:val="single"/>
+        </w:rPr>
+      </w:pPr>
+    </w:p>
+    <w:p>
+      <w:pPr>
+        <w:spacing w:after="0" w:line="240" w:lineRule="auto"/>
+        <w:rPr>
+          <w:b/>
+          <w:sz w:val="32"/>
+          <w:u w:val="single"/>
+        </w:rPr>
+      </w:pPr>
+    </w:p>
+    <w:p>
+      <w:pPr>
+        <w:spacing w:after="0" w:line="240" w:lineRule="auto"/>
+        <w:rPr>
+          <w:b/>
+          <w:sz w:val="32"/>
+          <w:u w:val="single"/>
+        </w:rPr>
+      </w:pPr>
+    </w:p>
+    <w:p>
+      <w:pPr>
+        <w:spacing w:after="0" w:line="240" w:lineRule="auto"/>
+        <w:rPr>
+          <w:b/>
+          <w:sz w:val="32"/>
+          <w:u w:val="single"/>
+        </w:rPr>
+      </w:pPr>
+    </w:p>
+    <w:p>
+      <w:pPr>
+        <w:spacing w:after="0" w:line="240" w:lineRule="auto"/>
+        <w:rPr>
+          <w:b/>
+          <w:sz w:val="32"/>
+          <w:u w:val="single"/>
+        </w:rPr>
+      </w:pPr>
+    </w:p>
+    <w:p>
+      <w:pPr>
+        <w:spacing w:after="0" w:line="240" w:lineRule="auto"/>
+        <w:rPr>
+          <w:b/>
+          <w:sz w:val="32"/>
+          <w:u w:val="single"/>
+        </w:rPr>
+      </w:pPr>
+    </w:p>
+    <w:p>
+      <w:pPr>
+        <w:spacing w:after="0" w:line="240" w:lineRule="auto"/>
+        <w:rPr>
+          <w:b/>
+          <w:sz w:val="32"/>
+          <w:u w:val="single"/>
+        </w:rPr>
+      </w:pPr>
+    </w:p>
+    <w:p>
+      <w:pPr>
+        <w:spacing w:after="0" w:line="240" w:lineRule="auto"/>
+        <w:rPr>
+          <w:b/>
+          <w:sz w:val="32"/>
+          <w:u w:val="single"/>
+        </w:rPr>
+      </w:pPr>
+    </w:p>
+    <w:p>
+      <w:pPr>
+        <w:spacing w:after="0" w:line="240" w:lineRule="auto"/>
+        <w:rPr>
+          <w:b/>
+          <w:sz w:val="32"/>
+          <w:u w:val="single"/>
+        </w:rPr>
+      </w:pPr>
+    </w:p>
+    <w:p>
+      <w:pPr>
+        <w:spacing w:after="0" w:line="240" w:lineRule="auto"/>
+        <w:rPr>
+          <w:b/>
+          <w:sz w:val="32"/>
+          <w:u w:val="single"/>
+        </w:rPr>
+      </w:pPr>
+      <w:bookmarkStart w:id="0" w:name="_GoBack"/>
+      <w:bookmarkEnd w:id="0"/>
+    </w:p>
+    <w:p>
+      <w:pPr>
+        <w:spacing w:after="0" w:line="240" w:lineRule="auto"/>
+        <w:rPr>
+          <w:b/>
+          <w:sz w:val="32"/>
+          <w:u w:val="single"/>
+        </w:rPr>
+      </w:pPr>
+    </w:p>
+    <w:p>
+      <w:pPr>
+        <w:spacing w:after="0" w:line="240" w:lineRule="auto"/>
+        <w:rPr>
+          <w:b/>
+          <w:sz w:val="32"/>
+          <w:u w:val="single"/>
+        </w:rPr>
+      </w:pPr>
+    </w:p>
+    <w:p>
+      <w:pPr>
+        <w:spacing w:after="0" w:line="240" w:lineRule="auto"/>
+        <w:rPr>
+          <w:b/>
+          <w:sz w:val="32"/>
+          <w:u w:val="single"/>
+        </w:rPr>
+      </w:pPr>
+      <w:r>
+        <w:rPr>
+          <w:b/>
+          <w:sz w:val="32"/>
+          <w:u w:val="single"/>
+        </w:rPr>
+        <w:lastRenderedPageBreak/>
+        <w:t>State Transition Diagrams</w:t>
+      </w:r>
+    </w:p>
+    <w:p>
+      <w:pPr>
+        <w:spacing w:after="0" w:line="240" w:lineRule="auto"/>
+      </w:pPr>
+      <w:r>
+        <w:object w:dxaOrig="12211" w:dyaOrig="9420">
+          <v:shape id="_x0000_i1028" type="#_x0000_t75" style="width:426.35pt;height:329.95pt" o:ole="">
+            <v:imagedata r:id="rId20" o:title=""/>
+          </v:shape>
+          <o:OLEObject Type="Embed" ProgID="Visio.Drawing.15" ShapeID="_x0000_i1028" DrawAspect="Content" ObjectID="_1486373288" r:id="rId21"/>
+        </w:object>
+      </w:r>
+    </w:p>
+    <w:p>
+      <w:pPr>
+        <w:spacing w:after="0" w:line="240" w:lineRule="auto"/>
+        <w:rPr>
+          <w:b/>
+          <w:sz w:val="32"/>
+          <w:u w:val="single"/>
+        </w:rPr>
+      </w:pPr>
+      <w:r>
+        <w:object w:dxaOrig="12165" w:dyaOrig="9061">
+          <v:shape id="_x0000_i1029" type="#_x0000_t75" style="width:424.5pt;height:316.8pt" o:ole="">
+            <v:imagedata r:id="rId22" o:title=""/>
+          </v:shape>
+          <o:OLEObject Type="Embed" ProgID="Visio.Drawing.15" ShapeID="_x0000_i1029" DrawAspect="Content" ObjectID="_1486373289" r:id="rId23"/>
+        </w:object>
+      </w:r>
+    </w:p>
+    <w:p>
+      <w:pPr>
+        <w:spacing w:after="0" w:line="240" w:lineRule="auto"/>
+        <w:rPr>
+          <w:b/>
+          <w:sz w:val="32"/>
+          <w:u w:val="single"/>
+        </w:rPr>
+      </w:pPr>
+    </w:p>
+    <w:p>
+      <w:pPr>
+        <w:spacing w:after="0" w:line="240" w:lineRule="auto"/>
+        <w:rPr>
+          <w:b/>
+          <w:sz w:val="32"/>
+          <w:u w:val="single"/>
+        </w:rPr>
+      </w:pPr>
+    </w:p>
+    <w:p>
+      <w:pPr>
+        <w:spacing w:after="0" w:line="240" w:lineRule="auto"/>
+        <w:rPr>
+          <w:b/>
+          <w:sz w:val="32"/>
+          <w:u w:val="single"/>
+        </w:rPr>
+      </w:pPr>
+    </w:p>
+    <w:p>
+      <w:pPr>
+        <w:spacing w:after="0" w:line="240" w:lineRule="auto"/>
+        <w:rPr>
+          <w:b/>
+          <w:sz w:val="32"/>
+          <w:u w:val="single"/>
+        </w:rPr>
+      </w:pPr>
+      <w:r>
+        <w:rPr>
+          <w:b/>
+          <w:sz w:val="32"/>
+          <w:u w:val="single"/>
+        </w:rPr>
+        <w:lastRenderedPageBreak/>
+        <w:t>Configuration Management Plan</w:t>
+      </w:r>
+    </w:p>
+    <w:p>
+      <w:pPr>
+        <w:spacing w:after="0" w:line="240" w:lineRule="auto"/>
+        <w:rPr>
           <w:sz w:val="28"/>
         </w:rPr>
       </w:pPr>
-    </w:p>
-    <w:p>
-      <w:pPr>
-        <w:spacing w:after="0" w:line="240" w:lineRule="auto"/>
-        <w:rPr>
-          <w:b/>
-          <w:sz w:val="32"/>
-          <w:u w:val="single"/>
-        </w:rPr>
-      </w:pPr>
-      <w:r>
-        <w:rPr>
-          <w:b/>
-          <w:sz w:val="32"/>
-          <w:u w:val="single"/>
-        </w:rPr>
-        <w:t>Sequence Diagrams</w:t>
-      </w:r>
-    </w:p>
-    <w:p>
-      <w:pPr>
-        <w:spacing w:after="0" w:line="240" w:lineRule="auto"/>
-        <w:rPr>
-          <w:b/>
-          <w:sz w:val="32"/>
-          <w:u w:val="single"/>
-        </w:rPr>
-      </w:pPr>
-      <w:r>
-        <w:object w:dxaOrig="10696" w:dyaOrig="9105">
-          <v:shape id="_x0000_i1026" type="#_x0000_t75" style="width:452.75pt;height:382.45pt" o:ole="">
-            <v:imagedata r:id="rId13" o:title=""/>
-          </v:shape>
-          <o:OLEObject Type="Embed" ProgID="Visio.Drawing.15" ShapeID="_x0000_i1026" DrawAspect="Content" ObjectID="_1486284923" r:id="rId14"/>
-        </w:object>
-      </w:r>
-    </w:p>
-    <w:p>
-      <w:pPr>
-        <w:spacing w:after="0" w:line="240" w:lineRule="auto"/>
-        <w:rPr>
-          <w:b/>
-          <w:sz w:val="32"/>
-          <w:u w:val="single"/>
-        </w:rPr>
-      </w:pPr>
-    </w:p>
-    <w:p>
-      <w:pPr>
-        <w:spacing w:after="0" w:line="240" w:lineRule="auto"/>
-        <w:rPr>
-          <w:b/>
-          <w:sz w:val="32"/>
-          <w:u w:val="single"/>
-        </w:rPr>
-      </w:pPr>
-    </w:p>
-    <w:p>
-      <w:pPr>
-        <w:spacing w:after="0" w:line="240" w:lineRule="auto"/>
-        <w:rPr>
-          <w:b/>
-          <w:sz w:val="32"/>
-          <w:u w:val="single"/>
-        </w:rPr>
-      </w:pPr>
-    </w:p>
-    <w:p>
-      <w:pPr>
-        <w:spacing w:after="0" w:line="240" w:lineRule="auto"/>
-        <w:rPr>
-          <w:b/>
-          <w:sz w:val="32"/>
-          <w:u w:val="single"/>
-        </w:rPr>
-      </w:pPr>
-    </w:p>
-    <w:p>
-      <w:pPr>
-        <w:spacing w:after="0" w:line="240" w:lineRule="auto"/>
-        <w:rPr>
-          <w:b/>
-          <w:sz w:val="32"/>
-          <w:u w:val="single"/>
-        </w:rPr>
-      </w:pPr>
-    </w:p>
-    <w:p>
-      <w:pPr>
-        <w:spacing w:after="0" w:line="240" w:lineRule="auto"/>
-        <w:rPr>
-          <w:b/>
-          <w:sz w:val="32"/>
-          <w:u w:val="single"/>
-        </w:rPr>
-      </w:pPr>
-    </w:p>
-    <w:p>
-      <w:pPr>
-        <w:spacing w:after="0" w:line="240" w:lineRule="auto"/>
-        <w:rPr>
-          <w:b/>
-          <w:sz w:val="32"/>
-          <w:u w:val="single"/>
-        </w:rPr>
-      </w:pPr>
-    </w:p>
-    <w:p>
-      <w:pPr>
-        <w:spacing w:after="0" w:line="240" w:lineRule="auto"/>
-        <w:rPr>
-          <w:b/>
-          <w:sz w:val="32"/>
-          <w:u w:val="single"/>
-        </w:rPr>
-      </w:pPr>
-    </w:p>
-    <w:p>
-      <w:pPr>
-        <w:spacing w:after="0" w:line="240" w:lineRule="auto"/>
-        <w:rPr>
-          <w:b/>
-          <w:sz w:val="32"/>
-          <w:u w:val="single"/>
-        </w:rPr>
-      </w:pPr>
-    </w:p>
-    <w:p>
-      <w:pPr>
-        <w:spacing w:after="0" w:line="240" w:lineRule="auto"/>
-        <w:rPr>
-          <w:b/>
-          <w:sz w:val="32"/>
-          <w:u w:val="single"/>
-        </w:rPr>
-      </w:pPr>
-    </w:p>
-    <w:p>
-      <w:pPr>
-        <w:spacing w:after="0" w:line="240" w:lineRule="auto"/>
-        <w:rPr>
-          <w:b/>
-          <w:sz w:val="32"/>
-          <w:u w:val="single"/>
-        </w:rPr>
-      </w:pPr>
-    </w:p>
-    <w:p>
-      <w:pPr>
-        <w:spacing w:after="0" w:line="240" w:lineRule="auto"/>
-        <w:rPr>
-          <w:b/>
-          <w:sz w:val="32"/>
-          <w:u w:val="single"/>
-        </w:rPr>
-      </w:pPr>
-    </w:p>
-    <w:p>
-      <w:pPr>
-        <w:spacing w:after="0" w:line="240" w:lineRule="auto"/>
-        <w:rPr>
-          <w:b/>
-          <w:sz w:val="32"/>
-          <w:u w:val="single"/>
-        </w:rPr>
-      </w:pPr>
-      <w:r>
-        <w:rPr>
-          <w:b/>
-          <w:sz w:val="32"/>
-          <w:u w:val="single"/>
-        </w:rPr>
-        <w:t>State Transition Diagrams</w:t>
-      </w:r>
-    </w:p>
-    <w:p>
-      <w:pPr>
-        <w:spacing w:after="0" w:line="240" w:lineRule="auto"/>
-      </w:pPr>
-      <w:r>
-        <w:object w:dxaOrig="12211" w:dyaOrig="9420">
-          <v:shape id="_x0000_i1027" type="#_x0000_t75" style="width:426.25pt;height:330.05pt" o:ole="">
-            <v:imagedata r:id="rId15" o:title=""/>
-          </v:shape>
-          <o:OLEObject Type="Embed" ProgID="Visio.Drawing.15" ShapeID="_x0000_i1027" DrawAspect="Content" ObjectID="_1486284924" r:id="rId16"/>
-        </w:object>
-      </w:r>
-    </w:p>
-    <w:p>
-      <w:pPr>
-        <w:spacing w:after="0" w:line="240" w:lineRule="auto"/>
-        <w:rPr>
-          <w:b/>
-          <w:sz w:val="32"/>
-          <w:u w:val="single"/>
-        </w:rPr>
-      </w:pPr>
-      <w:r>
-        <w:object w:dxaOrig="12165" w:dyaOrig="9061">
-          <v:shape id="_x0000_i1028" type="#_x0000_t75" style="width:424.5pt;height:316.8pt" o:ole="">
-            <v:imagedata r:id="rId17" o:title=""/>
-          </v:shape>
-          <o:OLEObject Type="Embed" ProgID="Visio.Drawing.15" ShapeID="_x0000_i1028" DrawAspect="Content" ObjectID="_1486284925" r:id="rId18"/>
-        </w:object>
-      </w:r>
-    </w:p>
-    <w:p>
-      <w:pPr>
-        <w:spacing w:after="0" w:line="240" w:lineRule="auto"/>
-        <w:rPr>
-          <w:b/>
-          <w:sz w:val="32"/>
-          <w:u w:val="single"/>
-        </w:rPr>
-      </w:pPr>
-    </w:p>
-    <w:p>
-      <w:pPr>
-        <w:spacing w:after="0" w:line="240" w:lineRule="auto"/>
-        <w:rPr>
-          <w:b/>
-          <w:sz w:val="32"/>
-          <w:u w:val="single"/>
-        </w:rPr>
-      </w:pPr>
-      <w:r>
-        <w:rPr>
-          <w:b/>
-          <w:sz w:val="32"/>
-          <w:u w:val="single"/>
-        </w:rPr>
-        <w:t>Configuration Management Plan</w:t>
-      </w:r>
     </w:p>
     <w:p>
       <w:pPr>

</xml_diff>

<commit_message>
fixed loading/unloading bugs. turned camera variables into consts changed camera turn speed
</commit_message>
<xml_diff>
--- a/DefiantWorldsGame/UML/Part1 Final Doc.docx
+++ b/DefiantWorldsGame/UML/Part1 Final Doc.docx
@@ -79,14 +79,12 @@
             <v:path o:extrusionok="f" gradientshapeok="t" o:connecttype="rect"/>
             <o:lock v:ext="edit" aspectratio="t"/>
           </v:shapetype>
-          <v:shape id="_x0000_i1025" type="#_x0000_t75" style="width:454.55pt;height:401.95pt" o:ole="">
+          <v:shape id="_x0000_i1025" type="#_x0000_t75" style="width:454.55pt;height:401.9pt" o:ole="">
             <v:imagedata r:id="rId7" o:title=""/>
           </v:shape>
-          <o:OLEObject Type="Embed" ProgID="Visio.Drawing.15" ShapeID="_x0000_i1025" DrawAspect="Content" ObjectID="_1486375818" r:id="rId8"/>
+          <o:OLEObject Type="Embed" ProgID="Visio.Drawing.15" ShapeID="_x0000_i1025" DrawAspect="Content" ObjectID="_1486384157" r:id="rId8"/>
         </w:object>
       </w:r>
-      <w:bookmarkStart w:id="0" w:name="_GoBack"/>
-      <w:bookmarkEnd w:id="0"/>
     </w:p>
     <w:p>
       <w:pPr>
@@ -5814,10 +5812,10 @@
       </w:pPr>
       <w:r>
         <w:object w:dxaOrig="16110" w:dyaOrig="9526">
-          <v:shape id="_x0000_i1026" type="#_x0000_t75" style="width:450.8pt;height:266.7pt" o:ole="">
+          <v:shape id="_x0000_i1026" type="#_x0000_t75" style="width:451.35pt;height:266.5pt" o:ole="">
             <v:imagedata r:id="rId11" o:title=""/>
           </v:shape>
-          <o:OLEObject Type="Embed" ProgID="Visio.Drawing.15" ShapeID="_x0000_i1026" DrawAspect="Content" ObjectID="_1486375819" r:id="rId12"/>
+          <o:OLEObject Type="Embed" ProgID="Visio.Drawing.15" ShapeID="_x0000_i1026" DrawAspect="Content" ObjectID="_1486384158" r:id="rId12"/>
         </w:object>
       </w:r>
     </w:p>
@@ -6060,25 +6058,7 @@
           <w:u w:val="single"/>
         </w:rPr>
       </w:pPr>
-      <w:r>
-        <w:rPr>
-          <w:b/>
-          <w:sz w:val="32"/>
-          <w:u w:val="single"/>
-        </w:rPr>
-        <w:lastRenderedPageBreak/>
-        <w:t>Design Class Diagram</w:t>
-      </w:r>
-    </w:p>
-    <w:p>
-      <w:pPr>
-        <w:spacing w:after="0" w:line="240" w:lineRule="auto"/>
-        <w:rPr>
-          <w:b/>
-          <w:sz w:val="32"/>
-          <w:u w:val="single"/>
-        </w:rPr>
-      </w:pPr>
+      <w:bookmarkStart w:id="0" w:name="_GoBack"/>
       <w:r>
         <w:rPr>
           <w:b/>
@@ -6087,10 +6067,11 @@
           <w:u w:val="single"/>
           <w:lang w:eastAsia="en-GB"/>
         </w:rPr>
+        <w:lastRenderedPageBreak/>
         <w:drawing>
           <wp:inline distT="0" distB="0" distL="0" distR="0">
-            <wp:extent cx="8807076" cy="5676454"/>
-            <wp:effectExtent l="3175" t="0" r="0" b="0"/>
+            <wp:extent cx="9291200" cy="6310588"/>
+            <wp:effectExtent l="4445" t="0" r="0" b="0"/>
             <wp:docPr id="10" name="Picture 10"/>
             <wp:cNvGraphicFramePr>
               <a:graphicFrameLocks xmlns:a="http://schemas.openxmlformats.org/drawingml/2006/main" noChangeAspect="1"/>
@@ -6117,7 +6098,7 @@
                   <pic:spPr>
                     <a:xfrm rot="16200000">
                       <a:off x="0" y="0"/>
-                      <a:ext cx="8818010" cy="5683501"/>
+                      <a:ext cx="9324472" cy="6333186"/>
                     </a:xfrm>
                     <a:prstGeom prst="rect">
                       <a:avLst/>
@@ -6129,6 +6110,7 @@
           </wp:inline>
         </w:drawing>
       </w:r>
+      <w:bookmarkEnd w:id="0"/>
     </w:p>
     <w:p>
       <w:pPr>
@@ -6152,7 +6134,6 @@
           <w:b/>
           <w:sz w:val="28"/>
         </w:rPr>
-        <w:lastRenderedPageBreak/>
         <w:t>CRC Cards</w:t>
       </w:r>
     </w:p>
@@ -7647,6 +7628,7 @@
                 <w:b w:val="0"/>
                 <w:color w:val="auto"/>
               </w:rPr>
+              <w:lastRenderedPageBreak/>
               <w:t>Track each particle’s lifespan</w:t>
             </w:r>
           </w:p>
@@ -7680,7 +7662,6 @@
               <w:rPr>
                 <w:sz w:val="32"/>
               </w:rPr>
-              <w:lastRenderedPageBreak/>
               <w:t>CSound</w:t>
             </w:r>
             <w:proofErr w:type="spellEnd"/>
@@ -9964,10 +9945,10 @@
       </w:pPr>
       <w:r>
         <w:object w:dxaOrig="10696" w:dyaOrig="9105">
-          <v:shape id="_x0000_i1027" type="#_x0000_t75" style="width:395.05pt;height:333.7pt" o:ole="">
+          <v:shape id="_x0000_i1027" type="#_x0000_t75" style="width:395.45pt;height:334.2pt" o:ole="">
             <v:imagedata r:id="rId14" o:title=""/>
           </v:shape>
-          <o:OLEObject Type="Embed" ProgID="Visio.Drawing.15" ShapeID="_x0000_i1027" DrawAspect="Content" ObjectID="_1486375820" r:id="rId15"/>
+          <o:OLEObject Type="Embed" ProgID="Visio.Drawing.15" ShapeID="_x0000_i1027" DrawAspect="Content" ObjectID="_1486384159" r:id="rId15"/>
         </w:object>
       </w:r>
     </w:p>
@@ -9987,10 +9968,10 @@
       </w:pPr>
       <w:r>
         <w:object w:dxaOrig="8190" w:dyaOrig="6780">
-          <v:shape id="_x0000_i1028" type="#_x0000_t75" style="width:366.9pt;height:303.65pt" o:ole="">
+          <v:shape id="_x0000_i1028" type="#_x0000_t75" style="width:366.45pt;height:304.1pt" o:ole="">
             <v:imagedata r:id="rId16" o:title=""/>
           </v:shape>
-          <o:OLEObject Type="Embed" ProgID="Visio.Drawing.15" ShapeID="_x0000_i1028" DrawAspect="Content" ObjectID="_1486375821" r:id="rId17"/>
+          <o:OLEObject Type="Embed" ProgID="Visio.Drawing.15" ShapeID="_x0000_i1028" DrawAspect="Content" ObjectID="_1486384160" r:id="rId17"/>
         </w:object>
       </w:r>
     </w:p>
@@ -10020,10 +10001,10 @@
       </w:pPr>
       <w:r>
         <w:object w:dxaOrig="10921" w:dyaOrig="8566">
-          <v:shape id="_x0000_i1029" type="#_x0000_t75" style="width:450.8pt;height:353.75pt" o:ole="">
+          <v:shape id="_x0000_i1029" type="#_x0000_t75" style="width:451.35pt;height:353.55pt" o:ole="">
             <v:imagedata r:id="rId18" o:title=""/>
           </v:shape>
-          <o:OLEObject Type="Embed" ProgID="Visio.Drawing.15" ShapeID="_x0000_i1029" DrawAspect="Content" ObjectID="_1486375822" r:id="rId19"/>
+          <o:OLEObject Type="Embed" ProgID="Visio.Drawing.15" ShapeID="_x0000_i1029" DrawAspect="Content" ObjectID="_1486384161" r:id="rId19"/>
         </w:object>
       </w:r>
     </w:p>
@@ -10242,10 +10223,10 @@
       </w:pPr>
       <w:r>
         <w:object w:dxaOrig="12211" w:dyaOrig="9420">
-          <v:shape id="_x0000_i1030" type="#_x0000_t75" style="width:426.35pt;height:329.95pt" o:ole="">
+          <v:shape id="_x0000_i1030" type="#_x0000_t75" style="width:426.65pt;height:329.9pt" o:ole="">
             <v:imagedata r:id="rId20" o:title=""/>
           </v:shape>
-          <o:OLEObject Type="Embed" ProgID="Visio.Drawing.15" ShapeID="_x0000_i1030" DrawAspect="Content" ObjectID="_1486375823" r:id="rId21"/>
+          <o:OLEObject Type="Embed" ProgID="Visio.Drawing.15" ShapeID="_x0000_i1030" DrawAspect="Content" ObjectID="_1486384162" r:id="rId21"/>
         </w:object>
       </w:r>
     </w:p>
@@ -10260,10 +10241,10 @@
       </w:pPr>
       <w:r>
         <w:object w:dxaOrig="12165" w:dyaOrig="9061">
-          <v:shape id="_x0000_i1031" type="#_x0000_t75" style="width:424.5pt;height:316.8pt" o:ole="">
+          <v:shape id="_x0000_i1031" type="#_x0000_t75" style="width:424.5pt;height:317pt" o:ole="">
             <v:imagedata r:id="rId22" o:title=""/>
           </v:shape>
-          <o:OLEObject Type="Embed" ProgID="Visio.Drawing.15" ShapeID="_x0000_i1031" DrawAspect="Content" ObjectID="_1486375824" r:id="rId23"/>
+          <o:OLEObject Type="Embed" ProgID="Visio.Drawing.15" ShapeID="_x0000_i1031" DrawAspect="Content" ObjectID="_1486384163" r:id="rId23"/>
         </w:object>
       </w:r>
     </w:p>
@@ -10318,12 +10299,2345 @@
     </w:p>
     <w:p>
       <w:pPr>
-        <w:spacing w:after="0" w:line="240" w:lineRule="auto"/>
-        <w:rPr>
+        <w:pStyle w:val="Heading1"/>
+        <w:rPr>
+          <w:sz w:val="40"/>
+        </w:rPr>
+      </w:pPr>
+      <w:r>
+        <w:rPr>
+          <w:sz w:val="40"/>
+        </w:rPr>
+        <w:t>Identification Scheme</w:t>
+      </w:r>
+    </w:p>
+    <w:p/>
+    <w:p>
+      <w:pPr>
+        <w:rPr>
+          <w:sz w:val="24"/>
+          <w:szCs w:val="24"/>
+        </w:rPr>
+      </w:pPr>
+      <w:r>
+        <w:rPr>
+          <w:sz w:val="24"/>
+          <w:szCs w:val="24"/>
+        </w:rPr>
+        <w:t xml:space="preserve">Through the project, there will be several different aspects which will need to be managed. As well as the actual product development, all design documentation, including diagrams and models, will need to be managed and controlled. </w:t>
+      </w:r>
+      <w:r>
+        <w:rPr>
+          <w:sz w:val="24"/>
+          <w:szCs w:val="24"/>
+        </w:rPr>
+        <w:t xml:space="preserve">Also all assets required for development will have to be managed. </w:t>
+      </w:r>
+    </w:p>
+    <w:p>
+      <w:pPr>
+        <w:rPr>
+          <w:sz w:val="24"/>
+          <w:szCs w:val="24"/>
+        </w:rPr>
+      </w:pPr>
+    </w:p>
+    <w:p>
+      <w:pPr>
+        <w:rPr>
+          <w:b/>
+          <w:sz w:val="24"/>
+          <w:szCs w:val="24"/>
+        </w:rPr>
+      </w:pPr>
+      <w:r>
+        <w:rPr>
+          <w:b/>
           <w:sz w:val="28"/>
-        </w:rPr>
-      </w:pPr>
-    </w:p>
+          <w:szCs w:val="24"/>
+        </w:rPr>
+        <w:t>ID Scheme</w:t>
+      </w:r>
+    </w:p>
+    <w:p>
+      <w:pPr>
+        <w:rPr>
+          <w:rFonts w:asciiTheme="majorHAnsi" w:hAnsiTheme="majorHAnsi"/>
+        </w:rPr>
+      </w:pPr>
+      <w:r>
+        <w:rPr>
+          <w:rFonts w:asciiTheme="majorHAnsi" w:hAnsiTheme="majorHAnsi"/>
+          <w:noProof/>
+          <w:lang w:eastAsia="en-GB"/>
+        </w:rPr>
+        <mc:AlternateContent>
+          <mc:Choice Requires="wps">
+            <w:drawing>
+              <wp:anchor distT="0" distB="0" distL="114300" distR="114300" simplePos="0" relativeHeight="251677696" behindDoc="0" locked="0" layoutInCell="1" allowOverlap="1" wp14:anchorId="04F73D66" wp14:editId="1BFB1B58">
+                <wp:simplePos x="0" y="0"/>
+                <wp:positionH relativeFrom="margin">
+                  <wp:align>center</wp:align>
+                </wp:positionH>
+                <wp:positionV relativeFrom="paragraph">
+                  <wp:posOffset>122555</wp:posOffset>
+                </wp:positionV>
+                <wp:extent cx="1549400" cy="622300"/>
+                <wp:effectExtent l="0" t="0" r="12700" b="25400"/>
+                <wp:wrapNone/>
+                <wp:docPr id="11" name="Rounded Rectangle 11"/>
+                <wp:cNvGraphicFramePr/>
+                <a:graphic xmlns:a="http://schemas.openxmlformats.org/drawingml/2006/main">
+                  <a:graphicData uri="http://schemas.microsoft.com/office/word/2010/wordprocessingShape">
+                    <wps:wsp>
+                      <wps:cNvSpPr/>
+                      <wps:spPr>
+                        <a:xfrm>
+                          <a:off x="0" y="0"/>
+                          <a:ext cx="1549400" cy="622300"/>
+                        </a:xfrm>
+                        <a:prstGeom prst="roundRect">
+                          <a:avLst/>
+                        </a:prstGeom>
+                      </wps:spPr>
+                      <wps:style>
+                        <a:lnRef idx="1">
+                          <a:schemeClr val="accent2"/>
+                        </a:lnRef>
+                        <a:fillRef idx="2">
+                          <a:schemeClr val="accent2"/>
+                        </a:fillRef>
+                        <a:effectRef idx="1">
+                          <a:schemeClr val="accent2"/>
+                        </a:effectRef>
+                        <a:fontRef idx="minor">
+                          <a:schemeClr val="dk1"/>
+                        </a:fontRef>
+                      </wps:style>
+                      <wps:txbx>
+                        <w:txbxContent>
+                          <w:p>
+                            <w:pPr>
+                              <w:jc w:val="center"/>
+                            </w:pPr>
+                            <w:r>
+                              <w:t>Defiant Worlds</w:t>
+                            </w:r>
+                          </w:p>
+                          <w:p>
+                            <w:pPr>
+                              <w:jc w:val="center"/>
+                            </w:pPr>
+                            <w:r>
+                              <w:t xml:space="preserve"> - DFW </w:t>
+                            </w:r>
+                          </w:p>
+                        </w:txbxContent>
+                      </wps:txbx>
+                      <wps:bodyPr rot="0" spcFirstLastPara="0" vertOverflow="overflow" horzOverflow="overflow" vert="horz" wrap="square" lIns="91440" tIns="45720" rIns="91440" bIns="45720" numCol="1" spcCol="0" rtlCol="0" fromWordArt="0" anchor="ctr" anchorCtr="0" forceAA="0" compatLnSpc="1">
+                        <a:prstTxWarp prst="textNoShape">
+                          <a:avLst/>
+                        </a:prstTxWarp>
+                        <a:noAutofit/>
+                      </wps:bodyPr>
+                    </wps:wsp>
+                  </a:graphicData>
+                </a:graphic>
+                <wp14:sizeRelV relativeFrom="margin">
+                  <wp14:pctHeight>0</wp14:pctHeight>
+                </wp14:sizeRelV>
+              </wp:anchor>
+            </w:drawing>
+          </mc:Choice>
+          <mc:Fallback>
+            <w:pict>
+              <v:roundrect w14:anchorId="04F73D66" id="Rounded Rectangle 11" o:spid="_x0000_s1026" style="position:absolute;margin-left:0;margin-top:9.65pt;width:122pt;height:49pt;z-index:251677696;visibility:visible;mso-wrap-style:square;mso-height-percent:0;mso-wrap-distance-left:9pt;mso-wrap-distance-top:0;mso-wrap-distance-right:9pt;mso-wrap-distance-bottom:0;mso-position-horizontal:center;mso-position-horizontal-relative:margin;mso-position-vertical:absolute;mso-position-vertical-relative:text;mso-height-percent:0;mso-height-relative:margin;v-text-anchor:middle" arcsize="10923f" o:gfxdata="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" fillcolor="#f3a875 [2165]" strokecolor="#ed7d31 [3205]" strokeweight=".5pt">
+                <v:fill color2="#f09558 [2613]" rotate="t" colors="0 #f7bda4;.5 #f5b195;1 #f8a581" focus="100%" type="gradient">
+                  <o:fill v:ext="view" type="gradientUnscaled"/>
+                </v:fill>
+                <v:stroke joinstyle="miter"/>
+                <v:textbox>
+                  <w:txbxContent>
+                    <w:p>
+                      <w:pPr>
+                        <w:jc w:val="center"/>
+                      </w:pPr>
+                      <w:r>
+                        <w:t>Defiant Worlds</w:t>
+                      </w:r>
+                    </w:p>
+                    <w:p>
+                      <w:pPr>
+                        <w:jc w:val="center"/>
+                      </w:pPr>
+                      <w:r>
+                        <w:t xml:space="preserve"> - DFW </w:t>
+                      </w:r>
+                    </w:p>
+                  </w:txbxContent>
+                </v:textbox>
+                <w10:wrap anchorx="margin"/>
+              </v:roundrect>
+            </w:pict>
+          </mc:Fallback>
+        </mc:AlternateContent>
+      </w:r>
+    </w:p>
+    <w:p>
+      <w:pPr>
+        <w:rPr>
+          <w:rFonts w:asciiTheme="majorHAnsi" w:hAnsiTheme="majorHAnsi"/>
+        </w:rPr>
+      </w:pPr>
+    </w:p>
+    <w:p>
+      <w:r>
+        <w:rPr>
+          <w:noProof/>
+          <w:lang w:eastAsia="en-GB"/>
+        </w:rPr>
+        <mc:AlternateContent>
+          <mc:Choice Requires="wps">
+            <w:drawing>
+              <wp:anchor distT="0" distB="0" distL="114300" distR="114300" simplePos="0" relativeHeight="251692032" behindDoc="0" locked="0" layoutInCell="1" allowOverlap="1" wp14:anchorId="0B54B5AC" wp14:editId="4BCA2B86">
+                <wp:simplePos x="0" y="0"/>
+                <wp:positionH relativeFrom="column">
+                  <wp:posOffset>3568700</wp:posOffset>
+                </wp:positionH>
+                <wp:positionV relativeFrom="paragraph">
+                  <wp:posOffset>163195</wp:posOffset>
+                </wp:positionV>
+                <wp:extent cx="698500" cy="711200"/>
+                <wp:effectExtent l="0" t="0" r="63500" b="50800"/>
+                <wp:wrapNone/>
+                <wp:docPr id="15" name="Straight Arrow Connector 15"/>
+                <wp:cNvGraphicFramePr/>
+                <a:graphic xmlns:a="http://schemas.openxmlformats.org/drawingml/2006/main">
+                  <a:graphicData uri="http://schemas.microsoft.com/office/word/2010/wordprocessingShape">
+                    <wps:wsp>
+                      <wps:cNvCnPr/>
+                      <wps:spPr>
+                        <a:xfrm>
+                          <a:off x="0" y="0"/>
+                          <a:ext cx="698500" cy="711200"/>
+                        </a:xfrm>
+                        <a:prstGeom prst="straightConnector1">
+                          <a:avLst/>
+                        </a:prstGeom>
+                        <a:ln>
+                          <a:tailEnd type="triangle"/>
+                        </a:ln>
+                      </wps:spPr>
+                      <wps:style>
+                        <a:lnRef idx="1">
+                          <a:schemeClr val="accent1"/>
+                        </a:lnRef>
+                        <a:fillRef idx="0">
+                          <a:schemeClr val="accent1"/>
+                        </a:fillRef>
+                        <a:effectRef idx="0">
+                          <a:schemeClr val="accent1"/>
+                        </a:effectRef>
+                        <a:fontRef idx="minor">
+                          <a:schemeClr val="tx1"/>
+                        </a:fontRef>
+                      </wps:style>
+                      <wps:bodyPr/>
+                    </wps:wsp>
+                  </a:graphicData>
+                </a:graphic>
+              </wp:anchor>
+            </w:drawing>
+          </mc:Choice>
+          <mc:Fallback>
+            <w:pict>
+              <v:shapetype w14:anchorId="32BFF0CD" id="_x0000_t32" coordsize="21600,21600" o:spt="32" o:oned="t" path="m,l21600,21600e" filled="f">
+                <v:path arrowok="t" fillok="f" o:connecttype="none"/>
+                <o:lock v:ext="edit" shapetype="t"/>
+              </v:shapetype>
+              <v:shape id="Straight Arrow Connector 15" o:spid="_x0000_s1026" type="#_x0000_t32" style="position:absolute;margin-left:281pt;margin-top:12.85pt;width:55pt;height:56pt;z-index:251692032;visibility:visible;mso-wrap-style:square;mso-wrap-distance-left:9pt;mso-wrap-distance-top:0;mso-wrap-distance-right:9pt;mso-wrap-distance-bottom:0;mso-position-horizontal:absolute;mso-position-horizontal-relative:text;mso-position-vertical:absolute;mso-position-vertical-relative:text" o:gfxdata="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" strokecolor="#5b9bd5 [3204]" strokeweight=".5pt">
+                <v:stroke endarrow="block" joinstyle="miter"/>
+              </v:shape>
+            </w:pict>
+          </mc:Fallback>
+        </mc:AlternateContent>
+      </w:r>
+      <w:r>
+        <w:rPr>
+          <w:noProof/>
+          <w:lang w:eastAsia="en-GB"/>
+        </w:rPr>
+        <mc:AlternateContent>
+          <mc:Choice Requires="wps">
+            <w:drawing>
+              <wp:anchor distT="0" distB="0" distL="114300" distR="114300" simplePos="0" relativeHeight="251691008" behindDoc="0" locked="0" layoutInCell="1" allowOverlap="1" wp14:anchorId="25F49BAF" wp14:editId="3405408C">
+                <wp:simplePos x="0" y="0"/>
+                <wp:positionH relativeFrom="column">
+                  <wp:posOffset>2743200</wp:posOffset>
+                </wp:positionH>
+                <wp:positionV relativeFrom="paragraph">
+                  <wp:posOffset>175895</wp:posOffset>
+                </wp:positionV>
+                <wp:extent cx="12700" cy="685800"/>
+                <wp:effectExtent l="76200" t="0" r="82550" b="57150"/>
+                <wp:wrapNone/>
+                <wp:docPr id="14" name="Straight Arrow Connector 14"/>
+                <wp:cNvGraphicFramePr/>
+                <a:graphic xmlns:a="http://schemas.openxmlformats.org/drawingml/2006/main">
+                  <a:graphicData uri="http://schemas.microsoft.com/office/word/2010/wordprocessingShape">
+                    <wps:wsp>
+                      <wps:cNvCnPr/>
+                      <wps:spPr>
+                        <a:xfrm flipH="1">
+                          <a:off x="0" y="0"/>
+                          <a:ext cx="12700" cy="685800"/>
+                        </a:xfrm>
+                        <a:prstGeom prst="straightConnector1">
+                          <a:avLst/>
+                        </a:prstGeom>
+                        <a:ln>
+                          <a:tailEnd type="triangle"/>
+                        </a:ln>
+                      </wps:spPr>
+                      <wps:style>
+                        <a:lnRef idx="1">
+                          <a:schemeClr val="accent1"/>
+                        </a:lnRef>
+                        <a:fillRef idx="0">
+                          <a:schemeClr val="accent1"/>
+                        </a:fillRef>
+                        <a:effectRef idx="0">
+                          <a:schemeClr val="accent1"/>
+                        </a:effectRef>
+                        <a:fontRef idx="minor">
+                          <a:schemeClr val="tx1"/>
+                        </a:fontRef>
+                      </wps:style>
+                      <wps:bodyPr/>
+                    </wps:wsp>
+                  </a:graphicData>
+                </a:graphic>
+              </wp:anchor>
+            </w:drawing>
+          </mc:Choice>
+          <mc:Fallback>
+            <w:pict>
+              <v:shape w14:anchorId="751137D7" id="Straight Arrow Connector 14" o:spid="_x0000_s1026" type="#_x0000_t32" style="position:absolute;margin-left:3in;margin-top:13.85pt;width:1pt;height:54pt;flip:x;z-index:251691008;visibility:visible;mso-wrap-style:square;mso-wrap-distance-left:9pt;mso-wrap-distance-top:0;mso-wrap-distance-right:9pt;mso-wrap-distance-bottom:0;mso-position-horizontal:absolute;mso-position-horizontal-relative:text;mso-position-vertical:absolute;mso-position-vertical-relative:text" o:gfxdata="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" strokecolor="#5b9bd5 [3204]" strokeweight=".5pt">
+                <v:stroke endarrow="block" joinstyle="miter"/>
+              </v:shape>
+            </w:pict>
+          </mc:Fallback>
+        </mc:AlternateContent>
+      </w:r>
+      <w:r>
+        <w:rPr>
+          <w:noProof/>
+          <w:lang w:eastAsia="en-GB"/>
+        </w:rPr>
+        <mc:AlternateContent>
+          <mc:Choice Requires="wps">
+            <w:drawing>
+              <wp:anchor distT="0" distB="0" distL="114300" distR="114300" simplePos="0" relativeHeight="251689984" behindDoc="0" locked="0" layoutInCell="1" allowOverlap="1" wp14:anchorId="488A08A2" wp14:editId="727A1D85">
+                <wp:simplePos x="0" y="0"/>
+                <wp:positionH relativeFrom="column">
+                  <wp:posOffset>1079500</wp:posOffset>
+                </wp:positionH>
+                <wp:positionV relativeFrom="paragraph">
+                  <wp:posOffset>99695</wp:posOffset>
+                </wp:positionV>
+                <wp:extent cx="1054100" cy="774700"/>
+                <wp:effectExtent l="38100" t="0" r="31750" b="63500"/>
+                <wp:wrapNone/>
+                <wp:docPr id="13" name="Straight Arrow Connector 13"/>
+                <wp:cNvGraphicFramePr/>
+                <a:graphic xmlns:a="http://schemas.openxmlformats.org/drawingml/2006/main">
+                  <a:graphicData uri="http://schemas.microsoft.com/office/word/2010/wordprocessingShape">
+                    <wps:wsp>
+                      <wps:cNvCnPr/>
+                      <wps:spPr>
+                        <a:xfrm flipH="1">
+                          <a:off x="0" y="0"/>
+                          <a:ext cx="1054100" cy="774700"/>
+                        </a:xfrm>
+                        <a:prstGeom prst="straightConnector1">
+                          <a:avLst/>
+                        </a:prstGeom>
+                        <a:ln>
+                          <a:tailEnd type="triangle"/>
+                        </a:ln>
+                      </wps:spPr>
+                      <wps:style>
+                        <a:lnRef idx="1">
+                          <a:schemeClr val="accent1"/>
+                        </a:lnRef>
+                        <a:fillRef idx="0">
+                          <a:schemeClr val="accent1"/>
+                        </a:fillRef>
+                        <a:effectRef idx="0">
+                          <a:schemeClr val="accent1"/>
+                        </a:effectRef>
+                        <a:fontRef idx="minor">
+                          <a:schemeClr val="tx1"/>
+                        </a:fontRef>
+                      </wps:style>
+                      <wps:bodyPr/>
+                    </wps:wsp>
+                  </a:graphicData>
+                </a:graphic>
+              </wp:anchor>
+            </w:drawing>
+          </mc:Choice>
+          <mc:Fallback>
+            <w:pict>
+              <v:shape w14:anchorId="1C6A9037" id="Straight Arrow Connector 13" o:spid="_x0000_s1026" type="#_x0000_t32" style="position:absolute;margin-left:85pt;margin-top:7.85pt;width:83pt;height:61pt;flip:x;z-index:251689984;visibility:visible;mso-wrap-style:square;mso-wrap-distance-left:9pt;mso-wrap-distance-top:0;mso-wrap-distance-right:9pt;mso-wrap-distance-bottom:0;mso-position-horizontal:absolute;mso-position-horizontal-relative:text;mso-position-vertical:absolute;mso-position-vertical-relative:text" o:gfxdata="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" strokecolor="#5b9bd5 [3204]" strokeweight=".5pt">
+                <v:stroke endarrow="block" joinstyle="miter"/>
+              </v:shape>
+            </w:pict>
+          </mc:Fallback>
+        </mc:AlternateContent>
+      </w:r>
+    </w:p>
+    <w:p/>
+    <w:p/>
+    <w:p>
+      <w:r>
+        <w:rPr>
+          <w:rFonts w:asciiTheme="majorHAnsi" w:hAnsiTheme="majorHAnsi"/>
+          <w:noProof/>
+          <w:lang w:eastAsia="en-GB"/>
+        </w:rPr>
+        <mc:AlternateContent>
+          <mc:Choice Requires="wps">
+            <w:drawing>
+              <wp:anchor distT="0" distB="0" distL="114300" distR="114300" simplePos="0" relativeHeight="251680768" behindDoc="0" locked="0" layoutInCell="1" allowOverlap="1" wp14:anchorId="51CB5C05" wp14:editId="01960A74">
+                <wp:simplePos x="0" y="0"/>
+                <wp:positionH relativeFrom="margin">
+                  <wp:posOffset>4165600</wp:posOffset>
+                </wp:positionH>
+                <wp:positionV relativeFrom="paragraph">
+                  <wp:posOffset>15240</wp:posOffset>
+                </wp:positionV>
+                <wp:extent cx="1143000" cy="647700"/>
+                <wp:effectExtent l="0" t="0" r="19050" b="19050"/>
+                <wp:wrapNone/>
+                <wp:docPr id="12" name="Rounded Rectangle 12"/>
+                <wp:cNvGraphicFramePr/>
+                <a:graphic xmlns:a="http://schemas.openxmlformats.org/drawingml/2006/main">
+                  <a:graphicData uri="http://schemas.microsoft.com/office/word/2010/wordprocessingShape">
+                    <wps:wsp>
+                      <wps:cNvSpPr/>
+                      <wps:spPr>
+                        <a:xfrm>
+                          <a:off x="0" y="0"/>
+                          <a:ext cx="1143000" cy="647700"/>
+                        </a:xfrm>
+                        <a:prstGeom prst="roundRect">
+                          <a:avLst/>
+                        </a:prstGeom>
+                      </wps:spPr>
+                      <wps:style>
+                        <a:lnRef idx="1">
+                          <a:schemeClr val="accent2"/>
+                        </a:lnRef>
+                        <a:fillRef idx="2">
+                          <a:schemeClr val="accent2"/>
+                        </a:fillRef>
+                        <a:effectRef idx="1">
+                          <a:schemeClr val="accent2"/>
+                        </a:effectRef>
+                        <a:fontRef idx="minor">
+                          <a:schemeClr val="dk1"/>
+                        </a:fontRef>
+                      </wps:style>
+                      <wps:txbx>
+                        <w:txbxContent>
+                          <w:p>
+                            <w:pPr>
+                              <w:jc w:val="center"/>
+                            </w:pPr>
+                            <w:r>
+                              <w:t>Design Documentation - DDT</w:t>
+                            </w:r>
+                          </w:p>
+                        </w:txbxContent>
+                      </wps:txbx>
+                      <wps:bodyPr rot="0" spcFirstLastPara="0" vertOverflow="overflow" horzOverflow="overflow" vert="horz" wrap="square" lIns="91440" tIns="45720" rIns="91440" bIns="45720" numCol="1" spcCol="0" rtlCol="0" fromWordArt="0" anchor="ctr" anchorCtr="0" forceAA="0" compatLnSpc="1">
+                        <a:prstTxWarp prst="textNoShape">
+                          <a:avLst/>
+                        </a:prstTxWarp>
+                        <a:noAutofit/>
+                      </wps:bodyPr>
+                    </wps:wsp>
+                  </a:graphicData>
+                </a:graphic>
+                <wp14:sizeRelH relativeFrom="margin">
+                  <wp14:pctWidth>0</wp14:pctWidth>
+                </wp14:sizeRelH>
+                <wp14:sizeRelV relativeFrom="margin">
+                  <wp14:pctHeight>0</wp14:pctHeight>
+                </wp14:sizeRelV>
+              </wp:anchor>
+            </w:drawing>
+          </mc:Choice>
+          <mc:Fallback>
+            <w:pict>
+              <v:roundrect w14:anchorId="51CB5C05" id="Rounded Rectangle 12" o:spid="_x0000_s1027" style="position:absolute;margin-left:328pt;margin-top:1.2pt;width:90pt;height:51pt;z-index:251680768;visibility:visible;mso-wrap-style:square;mso-width-percent:0;mso-height-percent:0;mso-wrap-distance-left:9pt;mso-wrap-distance-top:0;mso-wrap-distance-right:9pt;mso-wrap-distance-bottom:0;mso-position-horizontal:absolute;mso-position-horizontal-relative:margin;mso-position-vertical:absolute;mso-position-vertical-relative:text;mso-width-percent:0;mso-height-percent:0;mso-width-relative:margin;mso-height-relative:margin;v-text-anchor:middle" arcsize="10923f" o:gfxdata="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" fillcolor="#f3a875 [2165]" strokecolor="#ed7d31 [3205]" strokeweight=".5pt">
+                <v:fill color2="#f09558 [2613]" rotate="t" colors="0 #f7bda4;.5 #f5b195;1 #f8a581" focus="100%" type="gradient">
+                  <o:fill v:ext="view" type="gradientUnscaled"/>
+                </v:fill>
+                <v:stroke joinstyle="miter"/>
+                <v:textbox>
+                  <w:txbxContent>
+                    <w:p>
+                      <w:pPr>
+                        <w:jc w:val="center"/>
+                      </w:pPr>
+                      <w:r>
+                        <w:t>Design Documentation - DDT</w:t>
+                      </w:r>
+                    </w:p>
+                  </w:txbxContent>
+                </v:textbox>
+                <w10:wrap anchorx="margin"/>
+              </v:roundrect>
+            </w:pict>
+          </mc:Fallback>
+        </mc:AlternateContent>
+      </w:r>
+      <w:r>
+        <w:rPr>
+          <w:rFonts w:asciiTheme="majorHAnsi" w:hAnsiTheme="majorHAnsi"/>
+          <w:noProof/>
+          <w:lang w:eastAsia="en-GB"/>
+        </w:rPr>
+        <mc:AlternateContent>
+          <mc:Choice Requires="wps">
+            <w:drawing>
+              <wp:anchor distT="0" distB="0" distL="114300" distR="114300" simplePos="0" relativeHeight="251678720" behindDoc="0" locked="0" layoutInCell="1" allowOverlap="1" wp14:anchorId="741BC76C" wp14:editId="68BE7EC8">
+                <wp:simplePos x="0" y="0"/>
+                <wp:positionH relativeFrom="margin">
+                  <wp:align>left</wp:align>
+                </wp:positionH>
+                <wp:positionV relativeFrom="paragraph">
+                  <wp:posOffset>5080</wp:posOffset>
+                </wp:positionV>
+                <wp:extent cx="1282700" cy="571500"/>
+                <wp:effectExtent l="0" t="0" r="12700" b="19050"/>
+                <wp:wrapNone/>
+                <wp:docPr id="16" name="Rounded Rectangle 16"/>
+                <wp:cNvGraphicFramePr/>
+                <a:graphic xmlns:a="http://schemas.openxmlformats.org/drawingml/2006/main">
+                  <a:graphicData uri="http://schemas.microsoft.com/office/word/2010/wordprocessingShape">
+                    <wps:wsp>
+                      <wps:cNvSpPr/>
+                      <wps:spPr>
+                        <a:xfrm>
+                          <a:off x="0" y="0"/>
+                          <a:ext cx="1282700" cy="571500"/>
+                        </a:xfrm>
+                        <a:prstGeom prst="roundRect">
+                          <a:avLst/>
+                        </a:prstGeom>
+                      </wps:spPr>
+                      <wps:style>
+                        <a:lnRef idx="1">
+                          <a:schemeClr val="accent2"/>
+                        </a:lnRef>
+                        <a:fillRef idx="2">
+                          <a:schemeClr val="accent2"/>
+                        </a:fillRef>
+                        <a:effectRef idx="1">
+                          <a:schemeClr val="accent2"/>
+                        </a:effectRef>
+                        <a:fontRef idx="minor">
+                          <a:schemeClr val="dk1"/>
+                        </a:fontRef>
+                      </wps:style>
+                      <wps:txbx>
+                        <w:txbxContent>
+                          <w:p>
+                            <w:pPr>
+                              <w:jc w:val="center"/>
+                            </w:pPr>
+                            <w:r>
+                              <w:t xml:space="preserve">Art Assets </w:t>
+                            </w:r>
+                          </w:p>
+                          <w:p>
+                            <w:pPr>
+                              <w:jc w:val="center"/>
+                            </w:pPr>
+                            <w:r>
+                              <w:t>-  AAS</w:t>
+                            </w:r>
+                          </w:p>
+                        </w:txbxContent>
+                      </wps:txbx>
+                      <wps:bodyPr rot="0" spcFirstLastPara="0" vertOverflow="overflow" horzOverflow="overflow" vert="horz" wrap="square" lIns="91440" tIns="45720" rIns="91440" bIns="45720" numCol="1" spcCol="0" rtlCol="0" fromWordArt="0" anchor="ctr" anchorCtr="0" forceAA="0" compatLnSpc="1">
+                        <a:prstTxWarp prst="textNoShape">
+                          <a:avLst/>
+                        </a:prstTxWarp>
+                        <a:noAutofit/>
+                      </wps:bodyPr>
+                    </wps:wsp>
+                  </a:graphicData>
+                </a:graphic>
+                <wp14:sizeRelH relativeFrom="margin">
+                  <wp14:pctWidth>0</wp14:pctWidth>
+                </wp14:sizeRelH>
+                <wp14:sizeRelV relativeFrom="margin">
+                  <wp14:pctHeight>0</wp14:pctHeight>
+                </wp14:sizeRelV>
+              </wp:anchor>
+            </w:drawing>
+          </mc:Choice>
+          <mc:Fallback>
+            <w:pict>
+              <v:roundrect w14:anchorId="741BC76C" id="Rounded Rectangle 16" o:spid="_x0000_s1028" style="position:absolute;margin-left:0;margin-top:.4pt;width:101pt;height:45pt;z-index:251678720;visibility:visible;mso-wrap-style:square;mso-width-percent:0;mso-height-percent:0;mso-wrap-distance-left:9pt;mso-wrap-distance-top:0;mso-wrap-distance-right:9pt;mso-wrap-distance-bottom:0;mso-position-horizontal:left;mso-position-horizontal-relative:margin;mso-position-vertical:absolute;mso-position-vertical-relative:text;mso-width-percent:0;mso-height-percent:0;mso-width-relative:margin;mso-height-relative:margin;v-text-anchor:middle" arcsize="10923f" o:gfxdata="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" fillcolor="#f3a875 [2165]" strokecolor="#ed7d31 [3205]" strokeweight=".5pt">
+                <v:fill color2="#f09558 [2613]" rotate="t" colors="0 #f7bda4;.5 #f5b195;1 #f8a581" focus="100%" type="gradient">
+                  <o:fill v:ext="view" type="gradientUnscaled"/>
+                </v:fill>
+                <v:stroke joinstyle="miter"/>
+                <v:textbox>
+                  <w:txbxContent>
+                    <w:p>
+                      <w:pPr>
+                        <w:jc w:val="center"/>
+                      </w:pPr>
+                      <w:r>
+                        <w:t xml:space="preserve">Art Assets </w:t>
+                      </w:r>
+                    </w:p>
+                    <w:p>
+                      <w:pPr>
+                        <w:jc w:val="center"/>
+                      </w:pPr>
+                      <w:r>
+                        <w:t>-  AAS</w:t>
+                      </w:r>
+                    </w:p>
+                  </w:txbxContent>
+                </v:textbox>
+                <w10:wrap anchorx="margin"/>
+              </v:roundrect>
+            </w:pict>
+          </mc:Fallback>
+        </mc:AlternateContent>
+      </w:r>
+      <w:r>
+        <w:rPr>
+          <w:rFonts w:asciiTheme="majorHAnsi" w:hAnsiTheme="majorHAnsi"/>
+          <w:noProof/>
+          <w:lang w:eastAsia="en-GB"/>
+        </w:rPr>
+        <mc:AlternateContent>
+          <mc:Choice Requires="wps">
+            <w:drawing>
+              <wp:anchor distT="0" distB="0" distL="114300" distR="114300" simplePos="0" relativeHeight="251679744" behindDoc="0" locked="0" layoutInCell="1" allowOverlap="1" wp14:anchorId="6F12B078" wp14:editId="3B08E86D">
+                <wp:simplePos x="0" y="0"/>
+                <wp:positionH relativeFrom="margin">
+                  <wp:posOffset>2082800</wp:posOffset>
+                </wp:positionH>
+                <wp:positionV relativeFrom="paragraph">
+                  <wp:posOffset>5080</wp:posOffset>
+                </wp:positionV>
+                <wp:extent cx="1206500" cy="495300"/>
+                <wp:effectExtent l="0" t="0" r="12700" b="19050"/>
+                <wp:wrapNone/>
+                <wp:docPr id="17" name="Rounded Rectangle 17"/>
+                <wp:cNvGraphicFramePr/>
+                <a:graphic xmlns:a="http://schemas.openxmlformats.org/drawingml/2006/main">
+                  <a:graphicData uri="http://schemas.microsoft.com/office/word/2010/wordprocessingShape">
+                    <wps:wsp>
+                      <wps:cNvSpPr/>
+                      <wps:spPr>
+                        <a:xfrm>
+                          <a:off x="0" y="0"/>
+                          <a:ext cx="1206500" cy="495300"/>
+                        </a:xfrm>
+                        <a:prstGeom prst="roundRect">
+                          <a:avLst/>
+                        </a:prstGeom>
+                      </wps:spPr>
+                      <wps:style>
+                        <a:lnRef idx="1">
+                          <a:schemeClr val="accent2"/>
+                        </a:lnRef>
+                        <a:fillRef idx="2">
+                          <a:schemeClr val="accent2"/>
+                        </a:fillRef>
+                        <a:effectRef idx="1">
+                          <a:schemeClr val="accent2"/>
+                        </a:effectRef>
+                        <a:fontRef idx="minor">
+                          <a:schemeClr val="dk1"/>
+                        </a:fontRef>
+                      </wps:style>
+                      <wps:txbx>
+                        <w:txbxContent>
+                          <w:p>
+                            <w:pPr>
+                              <w:jc w:val="center"/>
+                            </w:pPr>
+                            <w:r>
+                              <w:t>Core Product       - CPD</w:t>
+                            </w:r>
+                          </w:p>
+                        </w:txbxContent>
+                      </wps:txbx>
+                      <wps:bodyPr rot="0" spcFirstLastPara="0" vertOverflow="overflow" horzOverflow="overflow" vert="horz" wrap="square" lIns="91440" tIns="45720" rIns="91440" bIns="45720" numCol="1" spcCol="0" rtlCol="0" fromWordArt="0" anchor="ctr" anchorCtr="0" forceAA="0" compatLnSpc="1">
+                        <a:prstTxWarp prst="textNoShape">
+                          <a:avLst/>
+                        </a:prstTxWarp>
+                        <a:noAutofit/>
+                      </wps:bodyPr>
+                    </wps:wsp>
+                  </a:graphicData>
+                </a:graphic>
+                <wp14:sizeRelH relativeFrom="margin">
+                  <wp14:pctWidth>0</wp14:pctWidth>
+                </wp14:sizeRelH>
+                <wp14:sizeRelV relativeFrom="margin">
+                  <wp14:pctHeight>0</wp14:pctHeight>
+                </wp14:sizeRelV>
+              </wp:anchor>
+            </w:drawing>
+          </mc:Choice>
+          <mc:Fallback>
+            <w:pict>
+              <v:roundrect w14:anchorId="6F12B078" id="Rounded Rectangle 17" o:spid="_x0000_s1029" style="position:absolute;margin-left:164pt;margin-top:.4pt;width:95pt;height:39pt;z-index:251679744;visibility:visible;mso-wrap-style:square;mso-width-percent:0;mso-height-percent:0;mso-wrap-distance-left:9pt;mso-wrap-distance-top:0;mso-wrap-distance-right:9pt;mso-wrap-distance-bottom:0;mso-position-horizontal:absolute;mso-position-horizontal-relative:margin;mso-position-vertical:absolute;mso-position-vertical-relative:text;mso-width-percent:0;mso-height-percent:0;mso-width-relative:margin;mso-height-relative:margin;v-text-anchor:middle" arcsize="10923f" o:gfxdata="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" fillcolor="#f3a875 [2165]" strokecolor="#ed7d31 [3205]" strokeweight=".5pt">
+                <v:fill color2="#f09558 [2613]" rotate="t" colors="0 #f7bda4;.5 #f5b195;1 #f8a581" focus="100%" type="gradient">
+                  <o:fill v:ext="view" type="gradientUnscaled"/>
+                </v:fill>
+                <v:stroke joinstyle="miter"/>
+                <v:textbox>
+                  <w:txbxContent>
+                    <w:p>
+                      <w:pPr>
+                        <w:jc w:val="center"/>
+                      </w:pPr>
+                      <w:r>
+                        <w:t>Core Product       - CPD</w:t>
+                      </w:r>
+                    </w:p>
+                  </w:txbxContent>
+                </v:textbox>
+                <w10:wrap anchorx="margin"/>
+              </v:roundrect>
+            </w:pict>
+          </mc:Fallback>
+        </mc:AlternateContent>
+      </w:r>
+    </w:p>
+    <w:p/>
+    <w:p>
+      <w:r>
+        <w:rPr>
+          <w:noProof/>
+          <w:lang w:eastAsia="en-GB"/>
+        </w:rPr>
+        <mc:AlternateContent>
+          <mc:Choice Requires="wps">
+            <w:drawing>
+              <wp:anchor distT="0" distB="0" distL="114300" distR="114300" simplePos="0" relativeHeight="251694080" behindDoc="0" locked="0" layoutInCell="1" allowOverlap="1" wp14:anchorId="5FC968C0" wp14:editId="4CC46EB5">
+                <wp:simplePos x="0" y="0"/>
+                <wp:positionH relativeFrom="column">
+                  <wp:posOffset>4762500</wp:posOffset>
+                </wp:positionH>
+                <wp:positionV relativeFrom="paragraph">
+                  <wp:posOffset>106680</wp:posOffset>
+                </wp:positionV>
+                <wp:extent cx="12700" cy="762000"/>
+                <wp:effectExtent l="76200" t="0" r="63500" b="57150"/>
+                <wp:wrapNone/>
+                <wp:docPr id="18" name="Straight Arrow Connector 18"/>
+                <wp:cNvGraphicFramePr/>
+                <a:graphic xmlns:a="http://schemas.openxmlformats.org/drawingml/2006/main">
+                  <a:graphicData uri="http://schemas.microsoft.com/office/word/2010/wordprocessingShape">
+                    <wps:wsp>
+                      <wps:cNvCnPr/>
+                      <wps:spPr>
+                        <a:xfrm flipH="1">
+                          <a:off x="0" y="0"/>
+                          <a:ext cx="12700" cy="762000"/>
+                        </a:xfrm>
+                        <a:prstGeom prst="straightConnector1">
+                          <a:avLst/>
+                        </a:prstGeom>
+                        <a:ln>
+                          <a:tailEnd type="triangle"/>
+                        </a:ln>
+                      </wps:spPr>
+                      <wps:style>
+                        <a:lnRef idx="1">
+                          <a:schemeClr val="accent1"/>
+                        </a:lnRef>
+                        <a:fillRef idx="0">
+                          <a:schemeClr val="accent1"/>
+                        </a:fillRef>
+                        <a:effectRef idx="0">
+                          <a:schemeClr val="accent1"/>
+                        </a:effectRef>
+                        <a:fontRef idx="minor">
+                          <a:schemeClr val="tx1"/>
+                        </a:fontRef>
+                      </wps:style>
+                      <wps:bodyPr/>
+                    </wps:wsp>
+                  </a:graphicData>
+                </a:graphic>
+              </wp:anchor>
+            </w:drawing>
+          </mc:Choice>
+          <mc:Fallback>
+            <w:pict>
+              <v:shape w14:anchorId="1AF19A86" id="Straight Arrow Connector 18" o:spid="_x0000_s1026" type="#_x0000_t32" style="position:absolute;margin-left:375pt;margin-top:8.4pt;width:1pt;height:60pt;flip:x;z-index:251694080;visibility:visible;mso-wrap-style:square;mso-wrap-distance-left:9pt;mso-wrap-distance-top:0;mso-wrap-distance-right:9pt;mso-wrap-distance-bottom:0;mso-position-horizontal:absolute;mso-position-horizontal-relative:text;mso-position-vertical:absolute;mso-position-vertical-relative:text" o:gfxdata="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" strokecolor="#5b9bd5 [3204]" strokeweight=".5pt">
+                <v:stroke endarrow="block" joinstyle="miter"/>
+              </v:shape>
+            </w:pict>
+          </mc:Fallback>
+        </mc:AlternateContent>
+      </w:r>
+      <w:r>
+        <w:rPr>
+          <w:noProof/>
+          <w:lang w:eastAsia="en-GB"/>
+        </w:rPr>
+        <mc:AlternateContent>
+          <mc:Choice Requires="wps">
+            <w:drawing>
+              <wp:anchor distT="0" distB="0" distL="114300" distR="114300" simplePos="0" relativeHeight="251693056" behindDoc="0" locked="0" layoutInCell="1" allowOverlap="1" wp14:anchorId="26D7F13E" wp14:editId="454EA90C">
+                <wp:simplePos x="0" y="0"/>
+                <wp:positionH relativeFrom="column">
+                  <wp:posOffset>1485900</wp:posOffset>
+                </wp:positionH>
+                <wp:positionV relativeFrom="paragraph">
+                  <wp:posOffset>93980</wp:posOffset>
+                </wp:positionV>
+                <wp:extent cx="2781300" cy="762000"/>
+                <wp:effectExtent l="38100" t="0" r="19050" b="76200"/>
+                <wp:wrapNone/>
+                <wp:docPr id="19" name="Straight Arrow Connector 19"/>
+                <wp:cNvGraphicFramePr/>
+                <a:graphic xmlns:a="http://schemas.openxmlformats.org/drawingml/2006/main">
+                  <a:graphicData uri="http://schemas.microsoft.com/office/word/2010/wordprocessingShape">
+                    <wps:wsp>
+                      <wps:cNvCnPr/>
+                      <wps:spPr>
+                        <a:xfrm flipH="1">
+                          <a:off x="0" y="0"/>
+                          <a:ext cx="2781300" cy="762000"/>
+                        </a:xfrm>
+                        <a:prstGeom prst="straightConnector1">
+                          <a:avLst/>
+                        </a:prstGeom>
+                        <a:ln>
+                          <a:tailEnd type="triangle"/>
+                        </a:ln>
+                      </wps:spPr>
+                      <wps:style>
+                        <a:lnRef idx="1">
+                          <a:schemeClr val="accent1"/>
+                        </a:lnRef>
+                        <a:fillRef idx="0">
+                          <a:schemeClr val="accent1"/>
+                        </a:fillRef>
+                        <a:effectRef idx="0">
+                          <a:schemeClr val="accent1"/>
+                        </a:effectRef>
+                        <a:fontRef idx="minor">
+                          <a:schemeClr val="tx1"/>
+                        </a:fontRef>
+                      </wps:style>
+                      <wps:bodyPr/>
+                    </wps:wsp>
+                  </a:graphicData>
+                </a:graphic>
+              </wp:anchor>
+            </w:drawing>
+          </mc:Choice>
+          <mc:Fallback>
+            <w:pict>
+              <v:shape w14:anchorId="020E2391" id="Straight Arrow Connector 19" o:spid="_x0000_s1026" type="#_x0000_t32" style="position:absolute;margin-left:117pt;margin-top:7.4pt;width:219pt;height:60pt;flip:x;z-index:251693056;visibility:visible;mso-wrap-style:square;mso-wrap-distance-left:9pt;mso-wrap-distance-top:0;mso-wrap-distance-right:9pt;mso-wrap-distance-bottom:0;mso-position-horizontal:absolute;mso-position-horizontal-relative:text;mso-position-vertical:absolute;mso-position-vertical-relative:text" o:gfxdata="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" strokecolor="#5b9bd5 [3204]" strokeweight=".5pt">
+                <v:stroke endarrow="block" joinstyle="miter"/>
+              </v:shape>
+            </w:pict>
+          </mc:Fallback>
+        </mc:AlternateContent>
+      </w:r>
+    </w:p>
+    <w:p/>
+    <w:p>
+      <w:r>
+        <w:rPr>
+          <w:rFonts w:asciiTheme="majorHAnsi" w:hAnsiTheme="majorHAnsi"/>
+          <w:noProof/>
+          <w:lang w:eastAsia="en-GB"/>
+        </w:rPr>
+        <mc:AlternateContent>
+          <mc:Choice Requires="wps">
+            <w:drawing>
+              <wp:anchor distT="0" distB="0" distL="114300" distR="114300" simplePos="0" relativeHeight="251681792" behindDoc="0" locked="0" layoutInCell="1" allowOverlap="1" wp14:anchorId="75B7FCCF" wp14:editId="2E6A8E08">
+                <wp:simplePos x="0" y="0"/>
+                <wp:positionH relativeFrom="margin">
+                  <wp:align>left</wp:align>
+                </wp:positionH>
+                <wp:positionV relativeFrom="paragraph">
+                  <wp:posOffset>284480</wp:posOffset>
+                </wp:positionV>
+                <wp:extent cx="1562100" cy="469900"/>
+                <wp:effectExtent l="0" t="0" r="19050" b="25400"/>
+                <wp:wrapNone/>
+                <wp:docPr id="20" name="Rounded Rectangle 20"/>
+                <wp:cNvGraphicFramePr/>
+                <a:graphic xmlns:a="http://schemas.openxmlformats.org/drawingml/2006/main">
+                  <a:graphicData uri="http://schemas.microsoft.com/office/word/2010/wordprocessingShape">
+                    <wps:wsp>
+                      <wps:cNvSpPr/>
+                      <wps:spPr>
+                        <a:xfrm>
+                          <a:off x="0" y="0"/>
+                          <a:ext cx="1562100" cy="469900"/>
+                        </a:xfrm>
+                        <a:prstGeom prst="roundRect">
+                          <a:avLst/>
+                        </a:prstGeom>
+                      </wps:spPr>
+                      <wps:style>
+                        <a:lnRef idx="1">
+                          <a:schemeClr val="accent2"/>
+                        </a:lnRef>
+                        <a:fillRef idx="2">
+                          <a:schemeClr val="accent2"/>
+                        </a:fillRef>
+                        <a:effectRef idx="1">
+                          <a:schemeClr val="accent2"/>
+                        </a:effectRef>
+                        <a:fontRef idx="minor">
+                          <a:schemeClr val="dk1"/>
+                        </a:fontRef>
+                      </wps:style>
+                      <wps:txbx>
+                        <w:txbxContent>
+                          <w:p>
+                            <w:pPr>
+                              <w:jc w:val="center"/>
+                            </w:pPr>
+                            <w:r>
+                              <w:t>Outcome Requirement Models - ORM</w:t>
+                            </w:r>
+                          </w:p>
+                        </w:txbxContent>
+                      </wps:txbx>
+                      <wps:bodyPr rot="0" spcFirstLastPara="0" vertOverflow="overflow" horzOverflow="overflow" vert="horz" wrap="square" lIns="91440" tIns="45720" rIns="91440" bIns="45720" numCol="1" spcCol="0" rtlCol="0" fromWordArt="0" anchor="ctr" anchorCtr="0" forceAA="0" compatLnSpc="1">
+                        <a:prstTxWarp prst="textNoShape">
+                          <a:avLst/>
+                        </a:prstTxWarp>
+                        <a:noAutofit/>
+                      </wps:bodyPr>
+                    </wps:wsp>
+                  </a:graphicData>
+                </a:graphic>
+                <wp14:sizeRelH relativeFrom="margin">
+                  <wp14:pctWidth>0</wp14:pctWidth>
+                </wp14:sizeRelH>
+                <wp14:sizeRelV relativeFrom="margin">
+                  <wp14:pctHeight>0</wp14:pctHeight>
+                </wp14:sizeRelV>
+              </wp:anchor>
+            </w:drawing>
+          </mc:Choice>
+          <mc:Fallback>
+            <w:pict>
+              <v:roundrect w14:anchorId="75B7FCCF" id="Rounded Rectangle 20" o:spid="_x0000_s1030" style="position:absolute;margin-left:0;margin-top:22.4pt;width:123pt;height:37pt;z-index:251681792;visibility:visible;mso-wrap-style:square;mso-width-percent:0;mso-height-percent:0;mso-wrap-distance-left:9pt;mso-wrap-distance-top:0;mso-wrap-distance-right:9pt;mso-wrap-distance-bottom:0;mso-position-horizontal:left;mso-position-horizontal-relative:margin;mso-position-vertical:absolute;mso-position-vertical-relative:text;mso-width-percent:0;mso-height-percent:0;mso-width-relative:margin;mso-height-relative:margin;v-text-anchor:middle" arcsize="10923f" o:gfxdata="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" fillcolor="#f3a875 [2165]" strokecolor="#ed7d31 [3205]" strokeweight=".5pt">
+                <v:fill color2="#f09558 [2613]" rotate="t" colors="0 #f7bda4;.5 #f5b195;1 #f8a581" focus="100%" type="gradient">
+                  <o:fill v:ext="view" type="gradientUnscaled"/>
+                </v:fill>
+                <v:stroke joinstyle="miter"/>
+                <v:textbox>
+                  <w:txbxContent>
+                    <w:p>
+                      <w:pPr>
+                        <w:jc w:val="center"/>
+                      </w:pPr>
+                      <w:r>
+                        <w:t>Outcome Requirement Models - ORM</w:t>
+                      </w:r>
+                    </w:p>
+                  </w:txbxContent>
+                </v:textbox>
+                <w10:wrap anchorx="margin"/>
+              </v:roundrect>
+            </w:pict>
+          </mc:Fallback>
+        </mc:AlternateContent>
+      </w:r>
+    </w:p>
+    <w:p>
+      <w:pPr>
+        <w:rPr>
+          <w:sz w:val="28"/>
+        </w:rPr>
+      </w:pPr>
+      <w:r>
+        <w:rPr>
+          <w:rFonts w:asciiTheme="majorHAnsi" w:hAnsiTheme="majorHAnsi"/>
+          <w:noProof/>
+          <w:lang w:eastAsia="en-GB"/>
+        </w:rPr>
+        <mc:AlternateContent>
+          <mc:Choice Requires="wps">
+            <w:drawing>
+              <wp:anchor distT="0" distB="0" distL="114300" distR="114300" simplePos="0" relativeHeight="251700224" behindDoc="0" locked="0" layoutInCell="1" allowOverlap="1" wp14:anchorId="48D7940F" wp14:editId="1157E469">
+                <wp:simplePos x="0" y="0"/>
+                <wp:positionH relativeFrom="column">
+                  <wp:posOffset>5308600</wp:posOffset>
+                </wp:positionH>
+                <wp:positionV relativeFrom="paragraph">
+                  <wp:posOffset>87630</wp:posOffset>
+                </wp:positionV>
+                <wp:extent cx="1028700" cy="1511300"/>
+                <wp:effectExtent l="0" t="0" r="76200" b="50800"/>
+                <wp:wrapNone/>
+                <wp:docPr id="23" name="Straight Arrow Connector 23"/>
+                <wp:cNvGraphicFramePr/>
+                <a:graphic xmlns:a="http://schemas.openxmlformats.org/drawingml/2006/main">
+                  <a:graphicData uri="http://schemas.microsoft.com/office/word/2010/wordprocessingShape">
+                    <wps:wsp>
+                      <wps:cNvCnPr/>
+                      <wps:spPr>
+                        <a:xfrm>
+                          <a:off x="0" y="0"/>
+                          <a:ext cx="1028700" cy="1511300"/>
+                        </a:xfrm>
+                        <a:prstGeom prst="straightConnector1">
+                          <a:avLst/>
+                        </a:prstGeom>
+                        <a:ln>
+                          <a:tailEnd type="triangle"/>
+                        </a:ln>
+                      </wps:spPr>
+                      <wps:style>
+                        <a:lnRef idx="1">
+                          <a:schemeClr val="accent1"/>
+                        </a:lnRef>
+                        <a:fillRef idx="0">
+                          <a:schemeClr val="accent1"/>
+                        </a:fillRef>
+                        <a:effectRef idx="0">
+                          <a:schemeClr val="accent1"/>
+                        </a:effectRef>
+                        <a:fontRef idx="minor">
+                          <a:schemeClr val="tx1"/>
+                        </a:fontRef>
+                      </wps:style>
+                      <wps:bodyPr/>
+                    </wps:wsp>
+                  </a:graphicData>
+                </a:graphic>
+              </wp:anchor>
+            </w:drawing>
+          </mc:Choice>
+          <mc:Fallback>
+            <w:pict>
+              <v:shape w14:anchorId="72DA1A2F" id="Straight Arrow Connector 23" o:spid="_x0000_s1026" type="#_x0000_t32" style="position:absolute;margin-left:418pt;margin-top:6.9pt;width:81pt;height:119pt;z-index:251700224;visibility:visible;mso-wrap-style:square;mso-wrap-distance-left:9pt;mso-wrap-distance-top:0;mso-wrap-distance-right:9pt;mso-wrap-distance-bottom:0;mso-position-horizontal:absolute;mso-position-horizontal-relative:text;mso-position-vertical:absolute;mso-position-vertical-relative:text" o:gfxdata="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" strokecolor="#5b9bd5 [3204]" strokeweight=".5pt">
+                <v:stroke endarrow="block" joinstyle="miter"/>
+              </v:shape>
+            </w:pict>
+          </mc:Fallback>
+        </mc:AlternateContent>
+      </w:r>
+      <w:r>
+        <w:rPr>
+          <w:rFonts w:asciiTheme="majorHAnsi" w:hAnsiTheme="majorHAnsi"/>
+          <w:noProof/>
+          <w:lang w:eastAsia="en-GB"/>
+        </w:rPr>
+        <mc:AlternateContent>
+          <mc:Choice Requires="wps">
+            <w:drawing>
+              <wp:anchor distT="0" distB="0" distL="114300" distR="114300" simplePos="0" relativeHeight="251697152" behindDoc="0" locked="0" layoutInCell="1" allowOverlap="1" wp14:anchorId="73E24544" wp14:editId="4A883997">
+                <wp:simplePos x="0" y="0"/>
+                <wp:positionH relativeFrom="column">
+                  <wp:posOffset>2501900</wp:posOffset>
+                </wp:positionH>
+                <wp:positionV relativeFrom="paragraph">
+                  <wp:posOffset>74930</wp:posOffset>
+                </wp:positionV>
+                <wp:extent cx="1587500" cy="1498600"/>
+                <wp:effectExtent l="38100" t="0" r="31750" b="63500"/>
+                <wp:wrapNone/>
+                <wp:docPr id="21" name="Straight Arrow Connector 21"/>
+                <wp:cNvGraphicFramePr/>
+                <a:graphic xmlns:a="http://schemas.openxmlformats.org/drawingml/2006/main">
+                  <a:graphicData uri="http://schemas.microsoft.com/office/word/2010/wordprocessingShape">
+                    <wps:wsp>
+                      <wps:cNvCnPr/>
+                      <wps:spPr>
+                        <a:xfrm flipH="1">
+                          <a:off x="0" y="0"/>
+                          <a:ext cx="1587500" cy="1498600"/>
+                        </a:xfrm>
+                        <a:prstGeom prst="straightConnector1">
+                          <a:avLst/>
+                        </a:prstGeom>
+                        <a:ln>
+                          <a:tailEnd type="triangle"/>
+                        </a:ln>
+                      </wps:spPr>
+                      <wps:style>
+                        <a:lnRef idx="1">
+                          <a:schemeClr val="accent1"/>
+                        </a:lnRef>
+                        <a:fillRef idx="0">
+                          <a:schemeClr val="accent1"/>
+                        </a:fillRef>
+                        <a:effectRef idx="0">
+                          <a:schemeClr val="accent1"/>
+                        </a:effectRef>
+                        <a:fontRef idx="minor">
+                          <a:schemeClr val="tx1"/>
+                        </a:fontRef>
+                      </wps:style>
+                      <wps:bodyPr/>
+                    </wps:wsp>
+                  </a:graphicData>
+                </a:graphic>
+              </wp:anchor>
+            </w:drawing>
+          </mc:Choice>
+          <mc:Fallback>
+            <w:pict>
+              <v:shape w14:anchorId="30399716" id="Straight Arrow Connector 21" o:spid="_x0000_s1026" type="#_x0000_t32" style="position:absolute;margin-left:197pt;margin-top:5.9pt;width:125pt;height:118pt;flip:x;z-index:251697152;visibility:visible;mso-wrap-style:square;mso-wrap-distance-left:9pt;mso-wrap-distance-top:0;mso-wrap-distance-right:9pt;mso-wrap-distance-bottom:0;mso-position-horizontal:absolute;mso-position-horizontal-relative:text;mso-position-vertical:absolute;mso-position-vertical-relative:text" o:gfxdata="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" strokecolor="#5b9bd5 [3204]" strokeweight=".5pt">
+                <v:stroke endarrow="block" joinstyle="miter"/>
+              </v:shape>
+            </w:pict>
+          </mc:Fallback>
+        </mc:AlternateContent>
+      </w:r>
+      <w:r>
+        <w:rPr>
+          <w:rFonts w:asciiTheme="majorHAnsi" w:hAnsiTheme="majorHAnsi"/>
+          <w:noProof/>
+          <w:lang w:eastAsia="en-GB"/>
+        </w:rPr>
+        <mc:AlternateContent>
+          <mc:Choice Requires="wps">
+            <w:drawing>
+              <wp:anchor distT="0" distB="0" distL="114300" distR="114300" simplePos="0" relativeHeight="251682816" behindDoc="0" locked="0" layoutInCell="1" allowOverlap="1" wp14:anchorId="6716214E" wp14:editId="5708AA2A">
+                <wp:simplePos x="0" y="0"/>
+                <wp:positionH relativeFrom="margin">
+                  <wp:posOffset>4076700</wp:posOffset>
+                </wp:positionH>
+                <wp:positionV relativeFrom="paragraph">
+                  <wp:posOffset>11430</wp:posOffset>
+                </wp:positionV>
+                <wp:extent cx="1219200" cy="482600"/>
+                <wp:effectExtent l="0" t="0" r="19050" b="12700"/>
+                <wp:wrapNone/>
+                <wp:docPr id="22" name="Rounded Rectangle 22"/>
+                <wp:cNvGraphicFramePr/>
+                <a:graphic xmlns:a="http://schemas.openxmlformats.org/drawingml/2006/main">
+                  <a:graphicData uri="http://schemas.microsoft.com/office/word/2010/wordprocessingShape">
+                    <wps:wsp>
+                      <wps:cNvSpPr/>
+                      <wps:spPr>
+                        <a:xfrm>
+                          <a:off x="0" y="0"/>
+                          <a:ext cx="1219200" cy="482600"/>
+                        </a:xfrm>
+                        <a:prstGeom prst="roundRect">
+                          <a:avLst/>
+                        </a:prstGeom>
+                      </wps:spPr>
+                      <wps:style>
+                        <a:lnRef idx="1">
+                          <a:schemeClr val="accent2"/>
+                        </a:lnRef>
+                        <a:fillRef idx="2">
+                          <a:schemeClr val="accent2"/>
+                        </a:fillRef>
+                        <a:effectRef idx="1">
+                          <a:schemeClr val="accent2"/>
+                        </a:effectRef>
+                        <a:fontRef idx="minor">
+                          <a:schemeClr val="dk1"/>
+                        </a:fontRef>
+                      </wps:style>
+                      <wps:txbx>
+                        <w:txbxContent>
+                          <w:p>
+                            <w:pPr>
+                              <w:jc w:val="center"/>
+                            </w:pPr>
+                            <w:r>
+                              <w:t xml:space="preserve">Scoping </w:t>
+                            </w:r>
+                            <w:proofErr w:type="gramStart"/>
+                            <w:r>
+                              <w:t>Models  -</w:t>
+                            </w:r>
+                            <w:proofErr w:type="gramEnd"/>
+                            <w:r>
+                              <w:t xml:space="preserve"> SPM</w:t>
+                            </w:r>
+                          </w:p>
+                        </w:txbxContent>
+                      </wps:txbx>
+                      <wps:bodyPr rot="0" spcFirstLastPara="0" vertOverflow="overflow" horzOverflow="overflow" vert="horz" wrap="square" lIns="91440" tIns="45720" rIns="91440" bIns="45720" numCol="1" spcCol="0" rtlCol="0" fromWordArt="0" anchor="ctr" anchorCtr="0" forceAA="0" compatLnSpc="1">
+                        <a:prstTxWarp prst="textNoShape">
+                          <a:avLst/>
+                        </a:prstTxWarp>
+                        <a:noAutofit/>
+                      </wps:bodyPr>
+                    </wps:wsp>
+                  </a:graphicData>
+                </a:graphic>
+                <wp14:sizeRelH relativeFrom="margin">
+                  <wp14:pctWidth>0</wp14:pctWidth>
+                </wp14:sizeRelH>
+                <wp14:sizeRelV relativeFrom="margin">
+                  <wp14:pctHeight>0</wp14:pctHeight>
+                </wp14:sizeRelV>
+              </wp:anchor>
+            </w:drawing>
+          </mc:Choice>
+          <mc:Fallback>
+            <w:pict>
+              <v:roundrect w14:anchorId="6716214E" id="Rounded Rectangle 22" o:spid="_x0000_s1031" style="position:absolute;margin-left:321pt;margin-top:.9pt;width:96pt;height:38pt;z-index:251682816;visibility:visible;mso-wrap-style:square;mso-width-percent:0;mso-height-percent:0;mso-wrap-distance-left:9pt;mso-wrap-distance-top:0;mso-wrap-distance-right:9pt;mso-wrap-distance-bottom:0;mso-position-horizontal:absolute;mso-position-horizontal-relative:margin;mso-position-vertical:absolute;mso-position-vertical-relative:text;mso-width-percent:0;mso-height-percent:0;mso-width-relative:margin;mso-height-relative:margin;v-text-anchor:middle" arcsize="10923f" o:gfxdata="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" fillcolor="#f3a875 [2165]" strokecolor="#ed7d31 [3205]" strokeweight=".5pt">
+                <v:fill color2="#f09558 [2613]" rotate="t" colors="0 #f7bda4;.5 #f5b195;1 #f8a581" focus="100%" type="gradient">
+                  <o:fill v:ext="view" type="gradientUnscaled"/>
+                </v:fill>
+                <v:stroke joinstyle="miter"/>
+                <v:textbox>
+                  <w:txbxContent>
+                    <w:p>
+                      <w:pPr>
+                        <w:jc w:val="center"/>
+                      </w:pPr>
+                      <w:r>
+                        <w:t xml:space="preserve">Scoping </w:t>
+                      </w:r>
+                      <w:proofErr w:type="gramStart"/>
+                      <w:r>
+                        <w:t>Models  -</w:t>
+                      </w:r>
+                      <w:proofErr w:type="gramEnd"/>
+                      <w:r>
+                        <w:t xml:space="preserve"> SPM</w:t>
+                      </w:r>
+                    </w:p>
+                  </w:txbxContent>
+                </v:textbox>
+                <w10:wrap anchorx="margin"/>
+              </v:roundrect>
+            </w:pict>
+          </mc:Fallback>
+        </mc:AlternateContent>
+      </w:r>
+    </w:p>
+    <w:p>
+      <w:pPr>
+        <w:rPr>
+          <w:sz w:val="28"/>
+        </w:rPr>
+      </w:pPr>
+      <w:r>
+        <w:rPr>
+          <w:noProof/>
+          <w:sz w:val="28"/>
+          <w:lang w:eastAsia="en-GB"/>
+        </w:rPr>
+        <mc:AlternateContent>
+          <mc:Choice Requires="wps">
+            <w:drawing>
+              <wp:anchor distT="0" distB="0" distL="114300" distR="114300" simplePos="0" relativeHeight="251699200" behindDoc="0" locked="0" layoutInCell="1" allowOverlap="1" wp14:anchorId="0274FEA1" wp14:editId="5D591325">
+                <wp:simplePos x="0" y="0"/>
+                <wp:positionH relativeFrom="column">
+                  <wp:posOffset>4673600</wp:posOffset>
+                </wp:positionH>
+                <wp:positionV relativeFrom="paragraph">
+                  <wp:posOffset>146050</wp:posOffset>
+                </wp:positionV>
+                <wp:extent cx="254000" cy="546100"/>
+                <wp:effectExtent l="0" t="0" r="50800" b="63500"/>
+                <wp:wrapNone/>
+                <wp:docPr id="24" name="Straight Arrow Connector 24"/>
+                <wp:cNvGraphicFramePr/>
+                <a:graphic xmlns:a="http://schemas.openxmlformats.org/drawingml/2006/main">
+                  <a:graphicData uri="http://schemas.microsoft.com/office/word/2010/wordprocessingShape">
+                    <wps:wsp>
+                      <wps:cNvCnPr/>
+                      <wps:spPr>
+                        <a:xfrm>
+                          <a:off x="0" y="0"/>
+                          <a:ext cx="254000" cy="546100"/>
+                        </a:xfrm>
+                        <a:prstGeom prst="straightConnector1">
+                          <a:avLst/>
+                        </a:prstGeom>
+                        <a:ln>
+                          <a:tailEnd type="triangle"/>
+                        </a:ln>
+                      </wps:spPr>
+                      <wps:style>
+                        <a:lnRef idx="1">
+                          <a:schemeClr val="accent1"/>
+                        </a:lnRef>
+                        <a:fillRef idx="0">
+                          <a:schemeClr val="accent1"/>
+                        </a:fillRef>
+                        <a:effectRef idx="0">
+                          <a:schemeClr val="accent1"/>
+                        </a:effectRef>
+                        <a:fontRef idx="minor">
+                          <a:schemeClr val="tx1"/>
+                        </a:fontRef>
+                      </wps:style>
+                      <wps:bodyPr/>
+                    </wps:wsp>
+                  </a:graphicData>
+                </a:graphic>
+              </wp:anchor>
+            </w:drawing>
+          </mc:Choice>
+          <mc:Fallback>
+            <w:pict>
+              <v:shape w14:anchorId="1E2CD3C6" id="Straight Arrow Connector 24" o:spid="_x0000_s1026" type="#_x0000_t32" style="position:absolute;margin-left:368pt;margin-top:11.5pt;width:20pt;height:43pt;z-index:251699200;visibility:visible;mso-wrap-style:square;mso-wrap-distance-left:9pt;mso-wrap-distance-top:0;mso-wrap-distance-right:9pt;mso-wrap-distance-bottom:0;mso-position-horizontal:absolute;mso-position-horizontal-relative:text;mso-position-vertical:absolute;mso-position-vertical-relative:text" o:gfxdata="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" strokecolor="#5b9bd5 [3204]" strokeweight=".5pt">
+                <v:stroke endarrow="block" joinstyle="miter"/>
+              </v:shape>
+            </w:pict>
+          </mc:Fallback>
+        </mc:AlternateContent>
+      </w:r>
+      <w:r>
+        <w:rPr>
+          <w:noProof/>
+          <w:sz w:val="28"/>
+          <w:lang w:eastAsia="en-GB"/>
+        </w:rPr>
+        <mc:AlternateContent>
+          <mc:Choice Requires="wps">
+            <w:drawing>
+              <wp:anchor distT="0" distB="0" distL="114300" distR="114300" simplePos="0" relativeHeight="251698176" behindDoc="0" locked="0" layoutInCell="1" allowOverlap="1" wp14:anchorId="3D40562C" wp14:editId="6836BDC2">
+                <wp:simplePos x="0" y="0"/>
+                <wp:positionH relativeFrom="column">
+                  <wp:posOffset>3860800</wp:posOffset>
+                </wp:positionH>
+                <wp:positionV relativeFrom="paragraph">
+                  <wp:posOffset>184150</wp:posOffset>
+                </wp:positionV>
+                <wp:extent cx="393700" cy="482600"/>
+                <wp:effectExtent l="38100" t="0" r="25400" b="50800"/>
+                <wp:wrapNone/>
+                <wp:docPr id="25" name="Straight Arrow Connector 25"/>
+                <wp:cNvGraphicFramePr/>
+                <a:graphic xmlns:a="http://schemas.openxmlformats.org/drawingml/2006/main">
+                  <a:graphicData uri="http://schemas.microsoft.com/office/word/2010/wordprocessingShape">
+                    <wps:wsp>
+                      <wps:cNvCnPr/>
+                      <wps:spPr>
+                        <a:xfrm flipH="1">
+                          <a:off x="0" y="0"/>
+                          <a:ext cx="393700" cy="482600"/>
+                        </a:xfrm>
+                        <a:prstGeom prst="straightConnector1">
+                          <a:avLst/>
+                        </a:prstGeom>
+                        <a:ln>
+                          <a:tailEnd type="triangle"/>
+                        </a:ln>
+                      </wps:spPr>
+                      <wps:style>
+                        <a:lnRef idx="1">
+                          <a:schemeClr val="accent1"/>
+                        </a:lnRef>
+                        <a:fillRef idx="0">
+                          <a:schemeClr val="accent1"/>
+                        </a:fillRef>
+                        <a:effectRef idx="0">
+                          <a:schemeClr val="accent1"/>
+                        </a:effectRef>
+                        <a:fontRef idx="minor">
+                          <a:schemeClr val="tx1"/>
+                        </a:fontRef>
+                      </wps:style>
+                      <wps:bodyPr/>
+                    </wps:wsp>
+                  </a:graphicData>
+                </a:graphic>
+              </wp:anchor>
+            </w:drawing>
+          </mc:Choice>
+          <mc:Fallback>
+            <w:pict>
+              <v:shape w14:anchorId="6F8FF3E9" id="Straight Arrow Connector 25" o:spid="_x0000_s1026" type="#_x0000_t32" style="position:absolute;margin-left:304pt;margin-top:14.5pt;width:31pt;height:38pt;flip:x;z-index:251698176;visibility:visible;mso-wrap-style:square;mso-wrap-distance-left:9pt;mso-wrap-distance-top:0;mso-wrap-distance-right:9pt;mso-wrap-distance-bottom:0;mso-position-horizontal:absolute;mso-position-horizontal-relative:text;mso-position-vertical:absolute;mso-position-vertical-relative:text" o:gfxdata="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" strokecolor="#5b9bd5 [3204]" strokeweight=".5pt">
+                <v:stroke endarrow="block" joinstyle="miter"/>
+              </v:shape>
+            </w:pict>
+          </mc:Fallback>
+        </mc:AlternateContent>
+      </w:r>
+      <w:r>
+        <w:rPr>
+          <w:noProof/>
+          <w:sz w:val="28"/>
+          <w:lang w:eastAsia="en-GB"/>
+        </w:rPr>
+        <mc:AlternateContent>
+          <mc:Choice Requires="wps">
+            <w:drawing>
+              <wp:anchor distT="0" distB="0" distL="114300" distR="114300" simplePos="0" relativeHeight="251696128" behindDoc="0" locked="0" layoutInCell="1" allowOverlap="1" wp14:anchorId="171AAB46" wp14:editId="75295034">
+                <wp:simplePos x="0" y="0"/>
+                <wp:positionH relativeFrom="column">
+                  <wp:posOffset>1104900</wp:posOffset>
+                </wp:positionH>
+                <wp:positionV relativeFrom="paragraph">
+                  <wp:posOffset>146050</wp:posOffset>
+                </wp:positionV>
+                <wp:extent cx="190500" cy="546100"/>
+                <wp:effectExtent l="0" t="0" r="76200" b="63500"/>
+                <wp:wrapNone/>
+                <wp:docPr id="26" name="Straight Arrow Connector 26"/>
+                <wp:cNvGraphicFramePr/>
+                <a:graphic xmlns:a="http://schemas.openxmlformats.org/drawingml/2006/main">
+                  <a:graphicData uri="http://schemas.microsoft.com/office/word/2010/wordprocessingShape">
+                    <wps:wsp>
+                      <wps:cNvCnPr/>
+                      <wps:spPr>
+                        <a:xfrm>
+                          <a:off x="0" y="0"/>
+                          <a:ext cx="190500" cy="546100"/>
+                        </a:xfrm>
+                        <a:prstGeom prst="straightConnector1">
+                          <a:avLst/>
+                        </a:prstGeom>
+                        <a:ln>
+                          <a:tailEnd type="triangle"/>
+                        </a:ln>
+                      </wps:spPr>
+                      <wps:style>
+                        <a:lnRef idx="1">
+                          <a:schemeClr val="accent1"/>
+                        </a:lnRef>
+                        <a:fillRef idx="0">
+                          <a:schemeClr val="accent1"/>
+                        </a:fillRef>
+                        <a:effectRef idx="0">
+                          <a:schemeClr val="accent1"/>
+                        </a:effectRef>
+                        <a:fontRef idx="minor">
+                          <a:schemeClr val="tx1"/>
+                        </a:fontRef>
+                      </wps:style>
+                      <wps:bodyPr/>
+                    </wps:wsp>
+                  </a:graphicData>
+                </a:graphic>
+              </wp:anchor>
+            </w:drawing>
+          </mc:Choice>
+          <mc:Fallback>
+            <w:pict>
+              <v:shape w14:anchorId="545BC2F8" id="Straight Arrow Connector 26" o:spid="_x0000_s1026" type="#_x0000_t32" style="position:absolute;margin-left:87pt;margin-top:11.5pt;width:15pt;height:43pt;z-index:251696128;visibility:visible;mso-wrap-style:square;mso-wrap-distance-left:9pt;mso-wrap-distance-top:0;mso-wrap-distance-right:9pt;mso-wrap-distance-bottom:0;mso-position-horizontal:absolute;mso-position-horizontal-relative:text;mso-position-vertical:absolute;mso-position-vertical-relative:text" o:gfxdata="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" strokecolor="#5b9bd5 [3204]" strokeweight=".5pt">
+                <v:stroke endarrow="block" joinstyle="miter"/>
+              </v:shape>
+            </w:pict>
+          </mc:Fallback>
+        </mc:AlternateContent>
+      </w:r>
+      <w:r>
+        <w:rPr>
+          <w:noProof/>
+          <w:sz w:val="28"/>
+          <w:lang w:eastAsia="en-GB"/>
+        </w:rPr>
+        <mc:AlternateContent>
+          <mc:Choice Requires="wps">
+            <w:drawing>
+              <wp:anchor distT="0" distB="0" distL="114300" distR="114300" simplePos="0" relativeHeight="251695104" behindDoc="0" locked="0" layoutInCell="1" allowOverlap="1" wp14:anchorId="4CF6C86F" wp14:editId="327439BE">
+                <wp:simplePos x="0" y="0"/>
+                <wp:positionH relativeFrom="column">
+                  <wp:posOffset>0</wp:posOffset>
+                </wp:positionH>
+                <wp:positionV relativeFrom="paragraph">
+                  <wp:posOffset>158750</wp:posOffset>
+                </wp:positionV>
+                <wp:extent cx="152400" cy="482600"/>
+                <wp:effectExtent l="57150" t="0" r="19050" b="50800"/>
+                <wp:wrapNone/>
+                <wp:docPr id="27" name="Straight Arrow Connector 27"/>
+                <wp:cNvGraphicFramePr/>
+                <a:graphic xmlns:a="http://schemas.openxmlformats.org/drawingml/2006/main">
+                  <a:graphicData uri="http://schemas.microsoft.com/office/word/2010/wordprocessingShape">
+                    <wps:wsp>
+                      <wps:cNvCnPr/>
+                      <wps:spPr>
+                        <a:xfrm flipH="1">
+                          <a:off x="0" y="0"/>
+                          <a:ext cx="152400" cy="482600"/>
+                        </a:xfrm>
+                        <a:prstGeom prst="straightConnector1">
+                          <a:avLst/>
+                        </a:prstGeom>
+                        <a:ln>
+                          <a:tailEnd type="triangle"/>
+                        </a:ln>
+                      </wps:spPr>
+                      <wps:style>
+                        <a:lnRef idx="1">
+                          <a:schemeClr val="accent1"/>
+                        </a:lnRef>
+                        <a:fillRef idx="0">
+                          <a:schemeClr val="accent1"/>
+                        </a:fillRef>
+                        <a:effectRef idx="0">
+                          <a:schemeClr val="accent1"/>
+                        </a:effectRef>
+                        <a:fontRef idx="minor">
+                          <a:schemeClr val="tx1"/>
+                        </a:fontRef>
+                      </wps:style>
+                      <wps:bodyPr/>
+                    </wps:wsp>
+                  </a:graphicData>
+                </a:graphic>
+              </wp:anchor>
+            </w:drawing>
+          </mc:Choice>
+          <mc:Fallback>
+            <w:pict>
+              <v:shape w14:anchorId="69BE2F76" id="Straight Arrow Connector 27" o:spid="_x0000_s1026" type="#_x0000_t32" style="position:absolute;margin-left:0;margin-top:12.5pt;width:12pt;height:38pt;flip:x;z-index:251695104;visibility:visible;mso-wrap-style:square;mso-wrap-distance-left:9pt;mso-wrap-distance-top:0;mso-wrap-distance-right:9pt;mso-wrap-distance-bottom:0;mso-position-horizontal:absolute;mso-position-horizontal-relative:text;mso-position-vertical:absolute;mso-position-vertical-relative:text" o:gfxdata="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" strokecolor="#5b9bd5 [3204]" strokeweight=".5pt">
+                <v:stroke endarrow="block" joinstyle="miter"/>
+              </v:shape>
+            </w:pict>
+          </mc:Fallback>
+        </mc:AlternateContent>
+      </w:r>
+    </w:p>
+    <w:p>
+      <w:pPr>
+        <w:rPr>
+          <w:sz w:val="28"/>
+        </w:rPr>
+      </w:pPr>
+      <w:r>
+        <w:rPr>
+          <w:rFonts w:asciiTheme="majorHAnsi" w:hAnsiTheme="majorHAnsi"/>
+          <w:noProof/>
+          <w:lang w:eastAsia="en-GB"/>
+        </w:rPr>
+        <mc:AlternateContent>
+          <mc:Choice Requires="wps">
+            <w:drawing>
+              <wp:anchor distT="0" distB="0" distL="114300" distR="114300" simplePos="0" relativeHeight="251683840" behindDoc="0" locked="0" layoutInCell="1" allowOverlap="1" wp14:anchorId="2FD80BAF" wp14:editId="0E45145D">
+                <wp:simplePos x="0" y="0"/>
+                <wp:positionH relativeFrom="margin">
+                  <wp:posOffset>-596900</wp:posOffset>
+                </wp:positionH>
+                <wp:positionV relativeFrom="paragraph">
+                  <wp:posOffset>348615</wp:posOffset>
+                </wp:positionV>
+                <wp:extent cx="1282700" cy="444500"/>
+                <wp:effectExtent l="0" t="0" r="12700" b="12700"/>
+                <wp:wrapNone/>
+                <wp:docPr id="28" name="Rounded Rectangle 28"/>
+                <wp:cNvGraphicFramePr/>
+                <a:graphic xmlns:a="http://schemas.openxmlformats.org/drawingml/2006/main">
+                  <a:graphicData uri="http://schemas.microsoft.com/office/word/2010/wordprocessingShape">
+                    <wps:wsp>
+                      <wps:cNvSpPr/>
+                      <wps:spPr>
+                        <a:xfrm>
+                          <a:off x="0" y="0"/>
+                          <a:ext cx="1282700" cy="444500"/>
+                        </a:xfrm>
+                        <a:prstGeom prst="roundRect">
+                          <a:avLst/>
+                        </a:prstGeom>
+                      </wps:spPr>
+                      <wps:style>
+                        <a:lnRef idx="1">
+                          <a:schemeClr val="accent2"/>
+                        </a:lnRef>
+                        <a:fillRef idx="2">
+                          <a:schemeClr val="accent2"/>
+                        </a:fillRef>
+                        <a:effectRef idx="1">
+                          <a:schemeClr val="accent2"/>
+                        </a:effectRef>
+                        <a:fontRef idx="minor">
+                          <a:schemeClr val="dk1"/>
+                        </a:fontRef>
+                      </wps:style>
+                      <wps:txbx>
+                        <w:txbxContent>
+                          <w:p>
+                            <w:pPr>
+                              <w:jc w:val="center"/>
+                            </w:pPr>
+                            <w:r>
+                              <w:t>State Transition Models - STM</w:t>
+                            </w:r>
+                          </w:p>
+                        </w:txbxContent>
+                      </wps:txbx>
+                      <wps:bodyPr rot="0" spcFirstLastPara="0" vertOverflow="overflow" horzOverflow="overflow" vert="horz" wrap="square" lIns="91440" tIns="45720" rIns="91440" bIns="45720" numCol="1" spcCol="0" rtlCol="0" fromWordArt="0" anchor="ctr" anchorCtr="0" forceAA="0" compatLnSpc="1">
+                        <a:prstTxWarp prst="textNoShape">
+                          <a:avLst/>
+                        </a:prstTxWarp>
+                        <a:noAutofit/>
+                      </wps:bodyPr>
+                    </wps:wsp>
+                  </a:graphicData>
+                </a:graphic>
+                <wp14:sizeRelH relativeFrom="margin">
+                  <wp14:pctWidth>0</wp14:pctWidth>
+                </wp14:sizeRelH>
+                <wp14:sizeRelV relativeFrom="margin">
+                  <wp14:pctHeight>0</wp14:pctHeight>
+                </wp14:sizeRelV>
+              </wp:anchor>
+            </w:drawing>
+          </mc:Choice>
+          <mc:Fallback>
+            <w:pict>
+              <v:roundrect w14:anchorId="2FD80BAF" id="Rounded Rectangle 28" o:spid="_x0000_s1032" style="position:absolute;margin-left:-47pt;margin-top:27.45pt;width:101pt;height:35pt;z-index:251683840;visibility:visible;mso-wrap-style:square;mso-width-percent:0;mso-height-percent:0;mso-wrap-distance-left:9pt;mso-wrap-distance-top:0;mso-wrap-distance-right:9pt;mso-wrap-distance-bottom:0;mso-position-horizontal:absolute;mso-position-horizontal-relative:margin;mso-position-vertical:absolute;mso-position-vertical-relative:text;mso-width-percent:0;mso-height-percent:0;mso-width-relative:margin;mso-height-relative:margin;v-text-anchor:middle" arcsize="10923f" o:gfxdata="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" fillcolor="#f3a875 [2165]" strokecolor="#ed7d31 [3205]" strokeweight=".5pt">
+                <v:fill color2="#f09558 [2613]" rotate="t" colors="0 #f7bda4;.5 #f5b195;1 #f8a581" focus="100%" type="gradient">
+                  <o:fill v:ext="view" type="gradientUnscaled"/>
+                </v:fill>
+                <v:stroke joinstyle="miter"/>
+                <v:textbox>
+                  <w:txbxContent>
+                    <w:p>
+                      <w:pPr>
+                        <w:jc w:val="center"/>
+                      </w:pPr>
+                      <w:r>
+                        <w:t>State Transition Models - STM</w:t>
+                      </w:r>
+                    </w:p>
+                  </w:txbxContent>
+                </v:textbox>
+                <w10:wrap anchorx="margin"/>
+              </v:roundrect>
+            </w:pict>
+          </mc:Fallback>
+        </mc:AlternateContent>
+      </w:r>
+    </w:p>
+    <w:p>
+      <w:pPr>
+        <w:rPr>
+          <w:sz w:val="28"/>
+        </w:rPr>
+      </w:pPr>
+      <w:r>
+        <w:rPr>
+          <w:rFonts w:asciiTheme="majorHAnsi" w:hAnsiTheme="majorHAnsi"/>
+          <w:noProof/>
+          <w:lang w:eastAsia="en-GB"/>
+        </w:rPr>
+        <mc:AlternateContent>
+          <mc:Choice Requires="wps">
+            <w:drawing>
+              <wp:anchor distT="0" distB="0" distL="114300" distR="114300" simplePos="0" relativeHeight="251686912" behindDoc="0" locked="0" layoutInCell="1" allowOverlap="1" wp14:anchorId="0B2AFAD2" wp14:editId="0AE50543">
+                <wp:simplePos x="0" y="0"/>
+                <wp:positionH relativeFrom="margin">
+                  <wp:posOffset>4648200</wp:posOffset>
+                </wp:positionH>
+                <wp:positionV relativeFrom="paragraph">
+                  <wp:posOffset>12700</wp:posOffset>
+                </wp:positionV>
+                <wp:extent cx="1282700" cy="444500"/>
+                <wp:effectExtent l="0" t="0" r="12700" b="12700"/>
+                <wp:wrapNone/>
+                <wp:docPr id="29" name="Rounded Rectangle 29"/>
+                <wp:cNvGraphicFramePr/>
+                <a:graphic xmlns:a="http://schemas.openxmlformats.org/drawingml/2006/main">
+                  <a:graphicData uri="http://schemas.microsoft.com/office/word/2010/wordprocessingShape">
+                    <wps:wsp>
+                      <wps:cNvSpPr/>
+                      <wps:spPr>
+                        <a:xfrm>
+                          <a:off x="0" y="0"/>
+                          <a:ext cx="1282700" cy="444500"/>
+                        </a:xfrm>
+                        <a:prstGeom prst="roundRect">
+                          <a:avLst/>
+                        </a:prstGeom>
+                      </wps:spPr>
+                      <wps:style>
+                        <a:lnRef idx="1">
+                          <a:schemeClr val="accent2"/>
+                        </a:lnRef>
+                        <a:fillRef idx="2">
+                          <a:schemeClr val="accent2"/>
+                        </a:fillRef>
+                        <a:effectRef idx="1">
+                          <a:schemeClr val="accent2"/>
+                        </a:effectRef>
+                        <a:fontRef idx="minor">
+                          <a:schemeClr val="dk1"/>
+                        </a:fontRef>
+                      </wps:style>
+                      <wps:txbx>
+                        <w:txbxContent>
+                          <w:p>
+                            <w:pPr>
+                              <w:jc w:val="center"/>
+                            </w:pPr>
+                            <w:r>
+                              <w:t>Domain Class Model - DOM</w:t>
+                            </w:r>
+                          </w:p>
+                        </w:txbxContent>
+                      </wps:txbx>
+                      <wps:bodyPr rot="0" spcFirstLastPara="0" vertOverflow="overflow" horzOverflow="overflow" vert="horz" wrap="square" lIns="91440" tIns="45720" rIns="91440" bIns="45720" numCol="1" spcCol="0" rtlCol="0" fromWordArt="0" anchor="ctr" anchorCtr="0" forceAA="0" compatLnSpc="1">
+                        <a:prstTxWarp prst="textNoShape">
+                          <a:avLst/>
+                        </a:prstTxWarp>
+                        <a:noAutofit/>
+                      </wps:bodyPr>
+                    </wps:wsp>
+                  </a:graphicData>
+                </a:graphic>
+                <wp14:sizeRelH relativeFrom="margin">
+                  <wp14:pctWidth>0</wp14:pctWidth>
+                </wp14:sizeRelH>
+                <wp14:sizeRelV relativeFrom="margin">
+                  <wp14:pctHeight>0</wp14:pctHeight>
+                </wp14:sizeRelV>
+              </wp:anchor>
+            </w:drawing>
+          </mc:Choice>
+          <mc:Fallback>
+            <w:pict>
+              <v:roundrect w14:anchorId="0B2AFAD2" id="Rounded Rectangle 29" o:spid="_x0000_s1033" style="position:absolute;margin-left:366pt;margin-top:1pt;width:101pt;height:35pt;z-index:251686912;visibility:visible;mso-wrap-style:square;mso-width-percent:0;mso-height-percent:0;mso-wrap-distance-left:9pt;mso-wrap-distance-top:0;mso-wrap-distance-right:9pt;mso-wrap-distance-bottom:0;mso-position-horizontal:absolute;mso-position-horizontal-relative:margin;mso-position-vertical:absolute;mso-position-vertical-relative:text;mso-width-percent:0;mso-height-percent:0;mso-width-relative:margin;mso-height-relative:margin;v-text-anchor:middle" arcsize="10923f" o:gfxdata="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" fillcolor="#f3a875 [2165]" strokecolor="#ed7d31 [3205]" strokeweight=".5pt">
+                <v:fill color2="#f09558 [2613]" rotate="t" colors="0 #f7bda4;.5 #f5b195;1 #f8a581" focus="100%" type="gradient">
+                  <o:fill v:ext="view" type="gradientUnscaled"/>
+                </v:fill>
+                <v:stroke joinstyle="miter"/>
+                <v:textbox>
+                  <w:txbxContent>
+                    <w:p>
+                      <w:pPr>
+                        <w:jc w:val="center"/>
+                      </w:pPr>
+                      <w:r>
+                        <w:t>Domain Class Model - DOM</w:t>
+                      </w:r>
+                    </w:p>
+                  </w:txbxContent>
+                </v:textbox>
+                <w10:wrap anchorx="margin"/>
+              </v:roundrect>
+            </w:pict>
+          </mc:Fallback>
+        </mc:AlternateContent>
+      </w:r>
+      <w:r>
+        <w:rPr>
+          <w:rFonts w:asciiTheme="majorHAnsi" w:hAnsiTheme="majorHAnsi"/>
+          <w:noProof/>
+          <w:lang w:eastAsia="en-GB"/>
+        </w:rPr>
+        <mc:AlternateContent>
+          <mc:Choice Requires="wps">
+            <w:drawing>
+              <wp:anchor distT="0" distB="0" distL="114300" distR="114300" simplePos="0" relativeHeight="251685888" behindDoc="0" locked="0" layoutInCell="1" allowOverlap="1" wp14:anchorId="0F078CF2" wp14:editId="2FB6DCD5">
+                <wp:simplePos x="0" y="0"/>
+                <wp:positionH relativeFrom="margin">
+                  <wp:posOffset>3175000</wp:posOffset>
+                </wp:positionH>
+                <wp:positionV relativeFrom="paragraph">
+                  <wp:posOffset>12700</wp:posOffset>
+                </wp:positionV>
+                <wp:extent cx="1282700" cy="444500"/>
+                <wp:effectExtent l="0" t="0" r="12700" b="12700"/>
+                <wp:wrapNone/>
+                <wp:docPr id="30" name="Rounded Rectangle 30"/>
+                <wp:cNvGraphicFramePr/>
+                <a:graphic xmlns:a="http://schemas.openxmlformats.org/drawingml/2006/main">
+                  <a:graphicData uri="http://schemas.microsoft.com/office/word/2010/wordprocessingShape">
+                    <wps:wsp>
+                      <wps:cNvSpPr/>
+                      <wps:spPr>
+                        <a:xfrm>
+                          <a:off x="0" y="0"/>
+                          <a:ext cx="1282700" cy="444500"/>
+                        </a:xfrm>
+                        <a:prstGeom prst="roundRect">
+                          <a:avLst/>
+                        </a:prstGeom>
+                      </wps:spPr>
+                      <wps:style>
+                        <a:lnRef idx="1">
+                          <a:schemeClr val="accent2"/>
+                        </a:lnRef>
+                        <a:fillRef idx="2">
+                          <a:schemeClr val="accent2"/>
+                        </a:fillRef>
+                        <a:effectRef idx="1">
+                          <a:schemeClr val="accent2"/>
+                        </a:effectRef>
+                        <a:fontRef idx="minor">
+                          <a:schemeClr val="dk1"/>
+                        </a:fontRef>
+                      </wps:style>
+                      <wps:txbx>
+                        <w:txbxContent>
+                          <w:p>
+                            <w:pPr>
+                              <w:jc w:val="center"/>
+                            </w:pPr>
+                            <w:r>
+                              <w:t xml:space="preserve">Use Case </w:t>
+                            </w:r>
+                            <w:proofErr w:type="gramStart"/>
+                            <w:r>
+                              <w:t>Models  -</w:t>
+                            </w:r>
+                            <w:proofErr w:type="gramEnd"/>
+                            <w:r>
+                              <w:t xml:space="preserve"> UCM</w:t>
+                            </w:r>
+                          </w:p>
+                        </w:txbxContent>
+                      </wps:txbx>
+                      <wps:bodyPr rot="0" spcFirstLastPara="0" vertOverflow="overflow" horzOverflow="overflow" vert="horz" wrap="square" lIns="91440" tIns="45720" rIns="91440" bIns="45720" numCol="1" spcCol="0" rtlCol="0" fromWordArt="0" anchor="ctr" anchorCtr="0" forceAA="0" compatLnSpc="1">
+                        <a:prstTxWarp prst="textNoShape">
+                          <a:avLst/>
+                        </a:prstTxWarp>
+                        <a:noAutofit/>
+                      </wps:bodyPr>
+                    </wps:wsp>
+                  </a:graphicData>
+                </a:graphic>
+                <wp14:sizeRelH relativeFrom="margin">
+                  <wp14:pctWidth>0</wp14:pctWidth>
+                </wp14:sizeRelH>
+                <wp14:sizeRelV relativeFrom="margin">
+                  <wp14:pctHeight>0</wp14:pctHeight>
+                </wp14:sizeRelV>
+              </wp:anchor>
+            </w:drawing>
+          </mc:Choice>
+          <mc:Fallback>
+            <w:pict>
+              <v:roundrect w14:anchorId="0F078CF2" id="Rounded Rectangle 30" o:spid="_x0000_s1034" style="position:absolute;margin-left:250pt;margin-top:1pt;width:101pt;height:35pt;z-index:251685888;visibility:visible;mso-wrap-style:square;mso-width-percent:0;mso-height-percent:0;mso-wrap-distance-left:9pt;mso-wrap-distance-top:0;mso-wrap-distance-right:9pt;mso-wrap-distance-bottom:0;mso-position-horizontal:absolute;mso-position-horizontal-relative:margin;mso-position-vertical:absolute;mso-position-vertical-relative:text;mso-width-percent:0;mso-height-percent:0;mso-width-relative:margin;mso-height-relative:margin;v-text-anchor:middle" arcsize="10923f" o:gfxdata="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" fillcolor="#f3a875 [2165]" strokecolor="#ed7d31 [3205]" strokeweight=".5pt">
+                <v:fill color2="#f09558 [2613]" rotate="t" colors="0 #f7bda4;.5 #f5b195;1 #f8a581" focus="100%" type="gradient">
+                  <o:fill v:ext="view" type="gradientUnscaled"/>
+                </v:fill>
+                <v:stroke joinstyle="miter"/>
+                <v:textbox>
+                  <w:txbxContent>
+                    <w:p>
+                      <w:pPr>
+                        <w:jc w:val="center"/>
+                      </w:pPr>
+                      <w:r>
+                        <w:t xml:space="preserve">Use Case </w:t>
+                      </w:r>
+                      <w:proofErr w:type="gramStart"/>
+                      <w:r>
+                        <w:t>Models  -</w:t>
+                      </w:r>
+                      <w:proofErr w:type="gramEnd"/>
+                      <w:r>
+                        <w:t xml:space="preserve"> UCM</w:t>
+                      </w:r>
+                    </w:p>
+                  </w:txbxContent>
+                </v:textbox>
+                <w10:wrap anchorx="margin"/>
+              </v:roundrect>
+            </w:pict>
+          </mc:Fallback>
+        </mc:AlternateContent>
+      </w:r>
+      <w:r>
+        <w:rPr>
+          <w:rFonts w:asciiTheme="majorHAnsi" w:hAnsiTheme="majorHAnsi"/>
+          <w:noProof/>
+          <w:lang w:eastAsia="en-GB"/>
+        </w:rPr>
+        <mc:AlternateContent>
+          <mc:Choice Requires="wps">
+            <w:drawing>
+              <wp:anchor distT="0" distB="0" distL="114300" distR="114300" simplePos="0" relativeHeight="251687936" behindDoc="0" locked="0" layoutInCell="1" allowOverlap="1" wp14:anchorId="1542A4B5" wp14:editId="38B5789D">
+                <wp:simplePos x="0" y="0"/>
+                <wp:positionH relativeFrom="margin">
+                  <wp:posOffset>5198110</wp:posOffset>
+                </wp:positionH>
+                <wp:positionV relativeFrom="paragraph">
+                  <wp:posOffset>591820</wp:posOffset>
+                </wp:positionV>
+                <wp:extent cx="1282700" cy="622300"/>
+                <wp:effectExtent l="0" t="0" r="12700" b="25400"/>
+                <wp:wrapNone/>
+                <wp:docPr id="31" name="Rounded Rectangle 31"/>
+                <wp:cNvGraphicFramePr/>
+                <a:graphic xmlns:a="http://schemas.openxmlformats.org/drawingml/2006/main">
+                  <a:graphicData uri="http://schemas.microsoft.com/office/word/2010/wordprocessingShape">
+                    <wps:wsp>
+                      <wps:cNvSpPr/>
+                      <wps:spPr>
+                        <a:xfrm>
+                          <a:off x="0" y="0"/>
+                          <a:ext cx="1282700" cy="622300"/>
+                        </a:xfrm>
+                        <a:prstGeom prst="roundRect">
+                          <a:avLst/>
+                        </a:prstGeom>
+                      </wps:spPr>
+                      <wps:style>
+                        <a:lnRef idx="1">
+                          <a:schemeClr val="accent2"/>
+                        </a:lnRef>
+                        <a:fillRef idx="2">
+                          <a:schemeClr val="accent2"/>
+                        </a:fillRef>
+                        <a:effectRef idx="1">
+                          <a:schemeClr val="accent2"/>
+                        </a:effectRef>
+                        <a:fontRef idx="minor">
+                          <a:schemeClr val="dk1"/>
+                        </a:fontRef>
+                      </wps:style>
+                      <wps:txbx>
+                        <w:txbxContent>
+                          <w:p>
+                            <w:pPr>
+                              <w:jc w:val="center"/>
+                            </w:pPr>
+                            <w:r>
+                              <w:t xml:space="preserve">CRC Cards </w:t>
+                            </w:r>
+                          </w:p>
+                          <w:p>
+                            <w:pPr>
+                              <w:jc w:val="center"/>
+                            </w:pPr>
+                            <w:r>
+                              <w:t>- CRC</w:t>
+                            </w:r>
+                          </w:p>
+                        </w:txbxContent>
+                      </wps:txbx>
+                      <wps:bodyPr rot="0" spcFirstLastPara="0" vertOverflow="overflow" horzOverflow="overflow" vert="horz" wrap="square" lIns="91440" tIns="45720" rIns="91440" bIns="45720" numCol="1" spcCol="0" rtlCol="0" fromWordArt="0" anchor="ctr" anchorCtr="0" forceAA="0" compatLnSpc="1">
+                        <a:prstTxWarp prst="textNoShape">
+                          <a:avLst/>
+                        </a:prstTxWarp>
+                        <a:noAutofit/>
+                      </wps:bodyPr>
+                    </wps:wsp>
+                  </a:graphicData>
+                </a:graphic>
+                <wp14:sizeRelH relativeFrom="margin">
+                  <wp14:pctWidth>0</wp14:pctWidth>
+                </wp14:sizeRelH>
+                <wp14:sizeRelV relativeFrom="margin">
+                  <wp14:pctHeight>0</wp14:pctHeight>
+                </wp14:sizeRelV>
+              </wp:anchor>
+            </w:drawing>
+          </mc:Choice>
+          <mc:Fallback>
+            <w:pict>
+              <v:roundrect w14:anchorId="1542A4B5" id="Rounded Rectangle 31" o:spid="_x0000_s1035" style="position:absolute;margin-left:409.3pt;margin-top:46.6pt;width:101pt;height:49pt;z-index:251687936;visibility:visible;mso-wrap-style:square;mso-width-percent:0;mso-height-percent:0;mso-wrap-distance-left:9pt;mso-wrap-distance-top:0;mso-wrap-distance-right:9pt;mso-wrap-distance-bottom:0;mso-position-horizontal:absolute;mso-position-horizontal-relative:margin;mso-position-vertical:absolute;mso-position-vertical-relative:text;mso-width-percent:0;mso-height-percent:0;mso-width-relative:margin;mso-height-relative:margin;v-text-anchor:middle" arcsize="10923f" o:gfxdata="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" fillcolor="#f3a875 [2165]" strokecolor="#ed7d31 [3205]" strokeweight=".5pt">
+                <v:fill color2="#f09558 [2613]" rotate="t" colors="0 #f7bda4;.5 #f5b195;1 #f8a581" focus="100%" type="gradient">
+                  <o:fill v:ext="view" type="gradientUnscaled"/>
+                </v:fill>
+                <v:stroke joinstyle="miter"/>
+                <v:textbox>
+                  <w:txbxContent>
+                    <w:p>
+                      <w:pPr>
+                        <w:jc w:val="center"/>
+                      </w:pPr>
+                      <w:r>
+                        <w:t xml:space="preserve">CRC Cards </w:t>
+                      </w:r>
+                    </w:p>
+                    <w:p>
+                      <w:pPr>
+                        <w:jc w:val="center"/>
+                      </w:pPr>
+                      <w:r>
+                        <w:t>- CRC</w:t>
+                      </w:r>
+                    </w:p>
+                  </w:txbxContent>
+                </v:textbox>
+                <w10:wrap anchorx="margin"/>
+              </v:roundrect>
+            </w:pict>
+          </mc:Fallback>
+        </mc:AlternateContent>
+      </w:r>
+      <w:r>
+        <w:rPr>
+          <w:rFonts w:asciiTheme="majorHAnsi" w:hAnsiTheme="majorHAnsi"/>
+          <w:noProof/>
+          <w:lang w:eastAsia="en-GB"/>
+        </w:rPr>
+        <mc:AlternateContent>
+          <mc:Choice Requires="wps">
+            <w:drawing>
+              <wp:anchor distT="0" distB="0" distL="114300" distR="114300" simplePos="0" relativeHeight="251688960" behindDoc="0" locked="0" layoutInCell="1" allowOverlap="1" wp14:anchorId="24E0F61B" wp14:editId="654E1FD4">
+                <wp:simplePos x="0" y="0"/>
+                <wp:positionH relativeFrom="margin">
+                  <wp:align>center</wp:align>
+                </wp:positionH>
+                <wp:positionV relativeFrom="paragraph">
+                  <wp:posOffset>609600</wp:posOffset>
+                </wp:positionV>
+                <wp:extent cx="1282700" cy="444500"/>
+                <wp:effectExtent l="0" t="0" r="12700" b="12700"/>
+                <wp:wrapNone/>
+                <wp:docPr id="32" name="Rounded Rectangle 32"/>
+                <wp:cNvGraphicFramePr/>
+                <a:graphic xmlns:a="http://schemas.openxmlformats.org/drawingml/2006/main">
+                  <a:graphicData uri="http://schemas.microsoft.com/office/word/2010/wordprocessingShape">
+                    <wps:wsp>
+                      <wps:cNvSpPr/>
+                      <wps:spPr>
+                        <a:xfrm>
+                          <a:off x="0" y="0"/>
+                          <a:ext cx="1282700" cy="444500"/>
+                        </a:xfrm>
+                        <a:prstGeom prst="roundRect">
+                          <a:avLst/>
+                        </a:prstGeom>
+                      </wps:spPr>
+                      <wps:style>
+                        <a:lnRef idx="1">
+                          <a:schemeClr val="accent2"/>
+                        </a:lnRef>
+                        <a:fillRef idx="2">
+                          <a:schemeClr val="accent2"/>
+                        </a:fillRef>
+                        <a:effectRef idx="1">
+                          <a:schemeClr val="accent2"/>
+                        </a:effectRef>
+                        <a:fontRef idx="minor">
+                          <a:schemeClr val="dk1"/>
+                        </a:fontRef>
+                      </wps:style>
+                      <wps:txbx>
+                        <w:txbxContent>
+                          <w:p>
+                            <w:r>
+                              <w:t>Design Class Model - DCM</w:t>
+                            </w:r>
+                          </w:p>
+                        </w:txbxContent>
+                      </wps:txbx>
+                      <wps:bodyPr rot="0" spcFirstLastPara="0" vertOverflow="overflow" horzOverflow="overflow" vert="horz" wrap="square" lIns="91440" tIns="45720" rIns="91440" bIns="45720" numCol="1" spcCol="0" rtlCol="0" fromWordArt="0" anchor="ctr" anchorCtr="0" forceAA="0" compatLnSpc="1">
+                        <a:prstTxWarp prst="textNoShape">
+                          <a:avLst/>
+                        </a:prstTxWarp>
+                        <a:noAutofit/>
+                      </wps:bodyPr>
+                    </wps:wsp>
+                  </a:graphicData>
+                </a:graphic>
+                <wp14:sizeRelH relativeFrom="margin">
+                  <wp14:pctWidth>0</wp14:pctWidth>
+                </wp14:sizeRelH>
+                <wp14:sizeRelV relativeFrom="margin">
+                  <wp14:pctHeight>0</wp14:pctHeight>
+                </wp14:sizeRelV>
+              </wp:anchor>
+            </w:drawing>
+          </mc:Choice>
+          <mc:Fallback>
+            <w:pict>
+              <v:roundrect w14:anchorId="24E0F61B" id="Rounded Rectangle 32" o:spid="_x0000_s1036" style="position:absolute;margin-left:0;margin-top:48pt;width:101pt;height:35pt;z-index:251688960;visibility:visible;mso-wrap-style:square;mso-width-percent:0;mso-height-percent:0;mso-wrap-distance-left:9pt;mso-wrap-distance-top:0;mso-wrap-distance-right:9pt;mso-wrap-distance-bottom:0;mso-position-horizontal:center;mso-position-horizontal-relative:margin;mso-position-vertical:absolute;mso-position-vertical-relative:text;mso-width-percent:0;mso-height-percent:0;mso-width-relative:margin;mso-height-relative:margin;v-text-anchor:middle" arcsize="10923f" o:gfxdata="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" fillcolor="#f3a875 [2165]" strokecolor="#ed7d31 [3205]" strokeweight=".5pt">
+                <v:fill color2="#f09558 [2613]" rotate="t" colors="0 #f7bda4;.5 #f5b195;1 #f8a581" focus="100%" type="gradient">
+                  <o:fill v:ext="view" type="gradientUnscaled"/>
+                </v:fill>
+                <v:stroke joinstyle="miter"/>
+                <v:textbox>
+                  <w:txbxContent>
+                    <w:p>
+                      <w:r>
+                        <w:t>Design Class Model - DCM</w:t>
+                      </w:r>
+                    </w:p>
+                  </w:txbxContent>
+                </v:textbox>
+                <w10:wrap anchorx="margin"/>
+              </v:roundrect>
+            </w:pict>
+          </mc:Fallback>
+        </mc:AlternateContent>
+      </w:r>
+      <w:r>
+        <w:rPr>
+          <w:rFonts w:asciiTheme="majorHAnsi" w:hAnsiTheme="majorHAnsi"/>
+          <w:noProof/>
+          <w:lang w:eastAsia="en-GB"/>
+        </w:rPr>
+        <mc:AlternateContent>
+          <mc:Choice Requires="wps">
+            <w:drawing>
+              <wp:anchor distT="0" distB="0" distL="114300" distR="114300" simplePos="0" relativeHeight="251684864" behindDoc="0" locked="0" layoutInCell="1" allowOverlap="1" wp14:anchorId="012806CC" wp14:editId="77998078">
+                <wp:simplePos x="0" y="0"/>
+                <wp:positionH relativeFrom="margin">
+                  <wp:posOffset>914400</wp:posOffset>
+                </wp:positionH>
+                <wp:positionV relativeFrom="paragraph">
+                  <wp:posOffset>12700</wp:posOffset>
+                </wp:positionV>
+                <wp:extent cx="1282700" cy="444500"/>
+                <wp:effectExtent l="0" t="0" r="12700" b="12700"/>
+                <wp:wrapNone/>
+                <wp:docPr id="33" name="Rounded Rectangle 33"/>
+                <wp:cNvGraphicFramePr/>
+                <a:graphic xmlns:a="http://schemas.openxmlformats.org/drawingml/2006/main">
+                  <a:graphicData uri="http://schemas.microsoft.com/office/word/2010/wordprocessingShape">
+                    <wps:wsp>
+                      <wps:cNvSpPr/>
+                      <wps:spPr>
+                        <a:xfrm>
+                          <a:off x="0" y="0"/>
+                          <a:ext cx="1282700" cy="444500"/>
+                        </a:xfrm>
+                        <a:prstGeom prst="roundRect">
+                          <a:avLst/>
+                        </a:prstGeom>
+                      </wps:spPr>
+                      <wps:style>
+                        <a:lnRef idx="1">
+                          <a:schemeClr val="accent2"/>
+                        </a:lnRef>
+                        <a:fillRef idx="2">
+                          <a:schemeClr val="accent2"/>
+                        </a:fillRef>
+                        <a:effectRef idx="1">
+                          <a:schemeClr val="accent2"/>
+                        </a:effectRef>
+                        <a:fontRef idx="minor">
+                          <a:schemeClr val="dk1"/>
+                        </a:fontRef>
+                      </wps:style>
+                      <wps:txbx>
+                        <w:txbxContent>
+                          <w:p>
+                            <w:pPr>
+                              <w:jc w:val="center"/>
+                            </w:pPr>
+                            <w:r>
+                              <w:t>Sequence Models - SQM</w:t>
+                            </w:r>
+                          </w:p>
+                        </w:txbxContent>
+                      </wps:txbx>
+                      <wps:bodyPr rot="0" spcFirstLastPara="0" vertOverflow="overflow" horzOverflow="overflow" vert="horz" wrap="square" lIns="91440" tIns="45720" rIns="91440" bIns="45720" numCol="1" spcCol="0" rtlCol="0" fromWordArt="0" anchor="ctr" anchorCtr="0" forceAA="0" compatLnSpc="1">
+                        <a:prstTxWarp prst="textNoShape">
+                          <a:avLst/>
+                        </a:prstTxWarp>
+                        <a:noAutofit/>
+                      </wps:bodyPr>
+                    </wps:wsp>
+                  </a:graphicData>
+                </a:graphic>
+                <wp14:sizeRelH relativeFrom="margin">
+                  <wp14:pctWidth>0</wp14:pctWidth>
+                </wp14:sizeRelH>
+                <wp14:sizeRelV relativeFrom="margin">
+                  <wp14:pctHeight>0</wp14:pctHeight>
+                </wp14:sizeRelV>
+              </wp:anchor>
+            </w:drawing>
+          </mc:Choice>
+          <mc:Fallback>
+            <w:pict>
+              <v:roundrect w14:anchorId="012806CC" id="Rounded Rectangle 33" o:spid="_x0000_s1037" style="position:absolute;margin-left:1in;margin-top:1pt;width:101pt;height:35pt;z-index:251684864;visibility:visible;mso-wrap-style:square;mso-width-percent:0;mso-height-percent:0;mso-wrap-distance-left:9pt;mso-wrap-distance-top:0;mso-wrap-distance-right:9pt;mso-wrap-distance-bottom:0;mso-position-horizontal:absolute;mso-position-horizontal-relative:margin;mso-position-vertical:absolute;mso-position-vertical-relative:text;mso-width-percent:0;mso-height-percent:0;mso-width-relative:margin;mso-height-relative:margin;v-text-anchor:middle" arcsize="10923f" o:gfxdata="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" fillcolor="#f3a875 [2165]" strokecolor="#ed7d31 [3205]" strokeweight=".5pt">
+                <v:fill color2="#f09558 [2613]" rotate="t" colors="0 #f7bda4;.5 #f5b195;1 #f8a581" focus="100%" type="gradient">
+                  <o:fill v:ext="view" type="gradientUnscaled"/>
+                </v:fill>
+                <v:stroke joinstyle="miter"/>
+                <v:textbox>
+                  <w:txbxContent>
+                    <w:p>
+                      <w:pPr>
+                        <w:jc w:val="center"/>
+                      </w:pPr>
+                      <w:r>
+                        <w:t>Sequence Models - SQM</w:t>
+                      </w:r>
+                    </w:p>
+                  </w:txbxContent>
+                </v:textbox>
+                <w10:wrap anchorx="margin"/>
+              </v:roundrect>
+            </w:pict>
+          </mc:Fallback>
+        </mc:AlternateContent>
+      </w:r>
+      <w:r>
+        <w:rPr>
+          <w:sz w:val="28"/>
+        </w:rPr>
+        <w:t xml:space="preserve"> </w:t>
+      </w:r>
+    </w:p>
+    <w:p>
+      <w:pPr>
+        <w:rPr>
+          <w:sz w:val="28"/>
+        </w:rPr>
+      </w:pPr>
+    </w:p>
+    <w:p>
+      <w:pPr>
+        <w:rPr>
+          <w:sz w:val="28"/>
+        </w:rPr>
+      </w:pPr>
+    </w:p>
+    <w:p>
+      <w:pPr>
+        <w:pStyle w:val="Heading1"/>
+        <w:rPr>
+          <w:rFonts w:asciiTheme="minorHAnsi" w:eastAsiaTheme="minorHAnsi" w:hAnsiTheme="minorHAnsi" w:cstheme="minorBidi"/>
+          <w:color w:val="auto"/>
+          <w:sz w:val="28"/>
+          <w:szCs w:val="22"/>
+        </w:rPr>
+      </w:pPr>
+    </w:p>
+    <w:p/>
+    <w:p/>
+    <w:p/>
+    <w:p/>
+    <w:p>
+      <w:pPr>
+        <w:pStyle w:val="Heading1"/>
+        <w:rPr>
+          <w:sz w:val="40"/>
+        </w:rPr>
+      </w:pPr>
+      <w:r>
+        <w:rPr>
+          <w:sz w:val="40"/>
+        </w:rPr>
+        <w:lastRenderedPageBreak/>
+        <w:t xml:space="preserve">Responsibilities </w:t>
+      </w:r>
+    </w:p>
+    <w:p>
+      <w:r>
+        <w:t xml:space="preserve">As there is limited time for project completion it has been assigned such that each developer will have a responsibility to manage the changes and the versions of the various manageable items. Using the version control and configuration management (CM) tools we have decided to use, developers will be able to control the CM procedures. </w:t>
+      </w:r>
+    </w:p>
+    <w:p>
+      <w:r>
+        <w:t>Also communication will be key and as such all developers will be contactable should confusion around version control arise.</w:t>
+      </w:r>
+    </w:p>
+    <w:p>
+      <w:r>
+        <w:t>During routine team meetings, the entities submitted to the group central repository will be discussed and managed, as well as configuration assurance audited as part of a team.</w:t>
+      </w:r>
+    </w:p>
+    <w:p>
+      <w:pPr>
+        <w:pStyle w:val="Heading1"/>
+        <w:rPr>
+          <w:sz w:val="40"/>
+        </w:rPr>
+      </w:pPr>
+      <w:r>
+        <w:rPr>
+          <w:sz w:val="40"/>
+        </w:rPr>
+        <w:t xml:space="preserve">Version Management Policies </w:t>
+      </w:r>
+    </w:p>
+    <w:p/>
+    <w:p>
+      <w:r>
+        <w:t>For Version control and management, the group will work on pre-determined areas of the project that they have been assigned to. This ensures that the overlap involved will be minimal and so will cut down on merging errors. Any new errors, with priority, will be mentioned in the title of the most recent version of the outcome, and all known issues will be mentioned and described within the main.cpp file.</w:t>
+      </w:r>
+    </w:p>
+    <w:p>
+      <w:r>
+        <w:t xml:space="preserve">After a set amount of features are released or a significant number of issues are corrected, a new baseline will be constructed. From this we will be able to re-assess the requirements of the new baseline and to prioritise features or issue fixes. </w:t>
+      </w:r>
+    </w:p>
+    <w:p>
+      <w:r>
+        <w:t xml:space="preserve">After the initial development phase, we will then use CM for defect management and run the solution through pre-determined tests. Upon a test failure, a note will be made within the repository and then necessary changes can be made. </w:t>
+      </w:r>
+    </w:p>
+    <w:p>
+      <w:pPr>
+        <w:pStyle w:val="Heading1"/>
+        <w:rPr>
+          <w:sz w:val="40"/>
+        </w:rPr>
+      </w:pPr>
+      <w:r>
+        <w:rPr>
+          <w:sz w:val="40"/>
+        </w:rPr>
+        <w:t>Version Management Tools</w:t>
+      </w:r>
+    </w:p>
+    <w:p/>
+    <w:p>
+      <w:r>
+        <w:t>The main version control tool we will use is Git, which is a web based repository hosting service. Through this we will be able to manage the source code for the project, as well as have a hosting repository for the rest of the manageable files and perform all required CM procedures.</w:t>
+      </w:r>
+    </w:p>
+    <w:p>
+      <w:r>
+        <w:t xml:space="preserve">The Git repository will be used by all team members. When starting development sessions, the procedure will be that ‘fetches’ and ‘pulls’ will be done by all developers, to ensure that there is the lowest chance of merging issues when it comes to ‘pushing’ the changes to the central repository. </w:t>
+      </w:r>
+    </w:p>
+    <w:p>
+      <w:r>
+        <w:t xml:space="preserve">Throughout the development session, the procedure will also be to contact the other developers, should a sudden issue arise. This will be done to ensure that if the central repository is compromised, that the local copies from developers can be used as a restore point. </w:t>
+      </w:r>
+    </w:p>
+    <w:p>
+      <w:r>
+        <w:t xml:space="preserve">At the end of each development session, a final fetch and pull should be done to ensure that conflicting edits do not occur or are resolved before committing changes. </w:t>
+      </w:r>
+    </w:p>
+    <w:p/>
+    <w:p/>
+    <w:p/>
+    <w:p>
+      <w:pPr>
+        <w:pStyle w:val="Heading1"/>
+      </w:pPr>
+      <w:r>
+        <w:lastRenderedPageBreak/>
+        <w:t xml:space="preserve"> Configuration Database </w:t>
+      </w:r>
+      <w:r>
+        <w:tab/>
+        <w:t xml:space="preserve"> </w:t>
+      </w:r>
+    </w:p>
+    <w:p/>
+    <w:p>
+      <w:r>
+        <w:t xml:space="preserve">The configuration Management database will be the central location in which faults and changes will be made. Within our group, all current faults will be documented within the main page of the solution so that developers can be made aware of issues when starting a development session. </w:t>
+      </w:r>
+      <w:r>
+        <w:t xml:space="preserve"> One of the main benefit Git</w:t>
+      </w:r>
+      <w:r>
+        <w:t xml:space="preserve">, the web based repository, is that it tracks all changes between repository versions. This will be what is used to track repository changes. </w:t>
+      </w:r>
+    </w:p>
+    <w:p/>
     <w:p>
       <w:pPr>
         <w:spacing w:after="0" w:line="240" w:lineRule="auto"/>
@@ -11087,6 +13401,27 @@
     <w:name w:val="Normal"/>
     <w:qFormat/>
   </w:style>
+  <w:style w:type="paragraph" w:styleId="Heading1">
+    <w:name w:val="heading 1"/>
+    <w:basedOn w:val="Normal"/>
+    <w:next w:val="Normal"/>
+    <w:link w:val="Heading1Char"/>
+    <w:uiPriority w:val="9"/>
+    <w:qFormat/>
+    <w:rsid w:val="0006623C"/>
+    <w:pPr>
+      <w:keepNext/>
+      <w:keepLines/>
+      <w:spacing w:before="240" w:after="0"/>
+      <w:outlineLvl w:val="0"/>
+    </w:pPr>
+    <w:rPr>
+      <w:rFonts w:asciiTheme="majorHAnsi" w:eastAsiaTheme="majorEastAsia" w:hAnsiTheme="majorHAnsi" w:cstheme="majorBidi"/>
+      <w:color w:val="2E74B5" w:themeColor="accent1" w:themeShade="BF"/>
+      <w:sz w:val="32"/>
+      <w:szCs w:val="32"/>
+    </w:rPr>
+  </w:style>
   <w:style w:type="character" w:default="1" w:styleId="DefaultParagraphFont">
     <w:name w:val="Default Paragraph Font"/>
     <w:uiPriority w:val="1"/>
@@ -11281,6 +13616,53 @@
         <w:shd w:val="clear" w:color="auto" w:fill="BDD6EE" w:themeFill="accent1" w:themeFillTint="66"/>
       </w:tcPr>
     </w:tblStylePr>
+  </w:style>
+  <w:style w:type="character" w:customStyle="1" w:styleId="Heading1Char">
+    <w:name w:val="Heading 1 Char"/>
+    <w:basedOn w:val="DefaultParagraphFont"/>
+    <w:link w:val="Heading1"/>
+    <w:uiPriority w:val="9"/>
+    <w:rsid w:val="0006623C"/>
+    <w:rPr>
+      <w:rFonts w:asciiTheme="majorHAnsi" w:eastAsiaTheme="majorEastAsia" w:hAnsiTheme="majorHAnsi" w:cstheme="majorBidi"/>
+      <w:color w:val="2E74B5" w:themeColor="accent1" w:themeShade="BF"/>
+      <w:sz w:val="32"/>
+      <w:szCs w:val="32"/>
+    </w:rPr>
+  </w:style>
+  <w:style w:type="paragraph" w:styleId="Title">
+    <w:name w:val="Title"/>
+    <w:basedOn w:val="Normal"/>
+    <w:next w:val="Normal"/>
+    <w:link w:val="TitleChar"/>
+    <w:uiPriority w:val="10"/>
+    <w:qFormat/>
+    <w:rsid w:val="0006623C"/>
+    <w:pPr>
+      <w:spacing w:after="0" w:line="240" w:lineRule="auto"/>
+      <w:contextualSpacing/>
+    </w:pPr>
+    <w:rPr>
+      <w:rFonts w:asciiTheme="majorHAnsi" w:eastAsiaTheme="majorEastAsia" w:hAnsiTheme="majorHAnsi" w:cstheme="majorBidi"/>
+      <w:spacing w:val="-10"/>
+      <w:kern w:val="28"/>
+      <w:sz w:val="56"/>
+      <w:szCs w:val="56"/>
+    </w:rPr>
+  </w:style>
+  <w:style w:type="character" w:customStyle="1" w:styleId="TitleChar">
+    <w:name w:val="Title Char"/>
+    <w:basedOn w:val="DefaultParagraphFont"/>
+    <w:link w:val="Title"/>
+    <w:uiPriority w:val="10"/>
+    <w:rsid w:val="0006623C"/>
+    <w:rPr>
+      <w:rFonts w:asciiTheme="majorHAnsi" w:eastAsiaTheme="majorEastAsia" w:hAnsiTheme="majorHAnsi" w:cstheme="majorBidi"/>
+      <w:spacing w:val="-10"/>
+      <w:kern w:val="28"/>
+      <w:sz w:val="56"/>
+      <w:szCs w:val="56"/>
+    </w:rPr>
   </w:style>
 </w:styles>
 </file>

</xml_diff>